<commit_message>
Need to start Functional View + Continue
</commit_message>
<xml_diff>
--- a/Colm Carew TOGAF 9.1 AD .docx
+++ b/Colm Carew TOGAF 9.1 AD .docx
@@ -1903,16 +1903,8 @@
               <w:rPr>
                 <w:szCs w:val="20"/>
               </w:rPr>
-              <w:t xml:space="preserve">Siobhan </w:t>
-            </w:r>
-            <w:proofErr w:type="spellStart"/>
-            <w:r>
-              <w:rPr>
-                <w:szCs w:val="20"/>
-              </w:rPr>
-              <w:t>Drohan</w:t>
-            </w:r>
-            <w:proofErr w:type="spellEnd"/>
+              <w:t>Siobhan Drohan</w:t>
+            </w:r>
           </w:p>
         </w:tc>
         <w:tc>
@@ -2045,17 +2037,8 @@
                 <w:sz w:val="20"/>
                 <w:szCs w:val="20"/>
               </w:rPr>
-              <w:t xml:space="preserve">Eamon De </w:t>
-            </w:r>
-            <w:proofErr w:type="spellStart"/>
-            <w:r>
-              <w:rPr>
-                <w:sz w:val="20"/>
-                <w:szCs w:val="20"/>
-              </w:rPr>
-              <w:t>Leastar</w:t>
-            </w:r>
-            <w:proofErr w:type="spellEnd"/>
+              <w:t>Eamon De Leastar</w:t>
+            </w:r>
           </w:p>
         </w:tc>
         <w:tc>
@@ -2191,17 +2174,8 @@
                 <w:sz w:val="20"/>
                 <w:szCs w:val="20"/>
               </w:rPr>
-              <w:t xml:space="preserve">Pierre </w:t>
-            </w:r>
-            <w:proofErr w:type="spellStart"/>
-            <w:r>
-              <w:rPr>
-                <w:sz w:val="20"/>
-                <w:szCs w:val="20"/>
-              </w:rPr>
-              <w:t>Peclier</w:t>
-            </w:r>
-            <w:proofErr w:type="spellEnd"/>
+              <w:t>Pierre Peclier</w:t>
+            </w:r>
           </w:p>
         </w:tc>
         <w:tc>
@@ -2742,11 +2716,9 @@
               <w:pStyle w:val="TableText"/>
               <w:snapToGrid w:val="0"/>
             </w:pPr>
-            <w:proofErr w:type="spellStart"/>
             <w:r>
               <w:t>pacemaker_architecture.archimate</w:t>
             </w:r>
-            <w:proofErr w:type="spellEnd"/>
           </w:p>
         </w:tc>
       </w:tr>
@@ -3184,6 +3156,10 @@
               <w:br/>
             </w:r>
             <w:r>
+              <w:rPr>
+                <w:noProof/>
+                <w:lang w:val="en-US" w:eastAsia="en-US"/>
+              </w:rPr>
               <w:drawing>
                 <wp:inline distT="0" distB="0" distL="0" distR="0" wp14:anchorId="2089E95B" wp14:editId="30F1FC27">
                   <wp:extent cx="1672246" cy="613783"/>
@@ -3239,6 +3215,10 @@
               <w:br/>
             </w:r>
             <w:r>
+              <w:rPr>
+                <w:noProof/>
+                <w:lang w:val="en-US" w:eastAsia="en-US"/>
+              </w:rPr>
               <w:drawing>
                 <wp:inline distT="0" distB="0" distL="0" distR="0" wp14:anchorId="5CCD4906" wp14:editId="5F88597A">
                   <wp:extent cx="3203947" cy="2382229"/>
@@ -3294,6 +3274,10 @@
               <w:br/>
             </w:r>
             <w:r>
+              <w:rPr>
+                <w:noProof/>
+                <w:lang w:val="en-US" w:eastAsia="en-US"/>
+              </w:rPr>
               <w:lastRenderedPageBreak/>
               <w:drawing>
                 <wp:inline distT="0" distB="0" distL="0" distR="0" wp14:anchorId="4DE7A296" wp14:editId="011F3B3D">
@@ -3350,6 +3334,10 @@
               <w:br/>
             </w:r>
             <w:r>
+              <w:rPr>
+                <w:noProof/>
+                <w:lang w:val="en-US" w:eastAsia="en-US"/>
+              </w:rPr>
               <w:drawing>
                 <wp:inline distT="0" distB="0" distL="0" distR="0" wp14:anchorId="2092620F" wp14:editId="0D643209">
                   <wp:extent cx="3334281" cy="2053667"/>
@@ -3662,56 +3650,14 @@
               <w:rPr>
                 <w:szCs w:val="20"/>
               </w:rPr>
-              <w:t xml:space="preserve">Pierre </w:t>
-            </w:r>
-            <w:proofErr w:type="spellStart"/>
+              <w:t>Pierre Peclier</w:t>
+            </w:r>
             <w:r>
               <w:rPr>
                 <w:szCs w:val="20"/>
               </w:rPr>
-              <w:t>Peclier</w:t>
-            </w:r>
-            <w:proofErr w:type="spellEnd"/>
-            <w:r>
-              <w:rPr>
-                <w:szCs w:val="20"/>
-              </w:rPr>
-              <w:t xml:space="preserve">, </w:t>
-            </w:r>
-            <w:r>
-              <w:rPr>
-                <w:szCs w:val="20"/>
-              </w:rPr>
-              <w:t xml:space="preserve">Eamon De </w:t>
-            </w:r>
-            <w:proofErr w:type="spellStart"/>
-            <w:r>
-              <w:rPr>
-                <w:szCs w:val="20"/>
-              </w:rPr>
-              <w:t>Leastar</w:t>
-            </w:r>
-            <w:proofErr w:type="spellEnd"/>
-            <w:r>
-              <w:rPr>
-                <w:szCs w:val="20"/>
-              </w:rPr>
-              <w:t xml:space="preserve">, </w:t>
-            </w:r>
-            <w:r>
-              <w:rPr>
-                <w:szCs w:val="20"/>
-              </w:rPr>
-              <w:t xml:space="preserve">Siobhan </w:t>
-            </w:r>
-            <w:proofErr w:type="spellStart"/>
-            <w:r>
-              <w:rPr>
-                <w:szCs w:val="20"/>
-              </w:rPr>
-              <w:t>Drohan</w:t>
-            </w:r>
-            <w:proofErr w:type="spellEnd"/>
+              <w:t>, Eamon De Leastar, Siobhan Drohan</w:t>
+            </w:r>
           </w:p>
         </w:tc>
       </w:tr>
@@ -4058,31 +4004,15 @@
               <w:pStyle w:val="TableText"/>
             </w:pPr>
             <w:r>
-              <w:t xml:space="preserve">The Play Application should be easily deployable to another server without large issues (true as it is </w:t>
-            </w:r>
-            <w:proofErr w:type="gramStart"/>
-            <w:r>
-              <w:t>ran</w:t>
-            </w:r>
-            <w:proofErr w:type="gramEnd"/>
-            <w:r>
-              <w:t xml:space="preserve"> from Jar files).</w:t>
-            </w:r>
-          </w:p>
-          <w:p>
-            <w:pPr>
-              <w:pStyle w:val="TableText"/>
-            </w:pPr>
-            <w:r>
-              <w:t xml:space="preserve">The Play Application should run as cheaply as possibly due to limited resources (true as the Play Application and database are </w:t>
-            </w:r>
-            <w:proofErr w:type="gramStart"/>
-            <w:r>
-              <w:t>ran</w:t>
-            </w:r>
-            <w:proofErr w:type="gramEnd"/>
-            <w:r>
-              <w:t xml:space="preserve"> from a single Raspberry Pi).   </w:t>
+              <w:t>The Play Application should be easily deployable to another server without large issues (true as it is ran from Jar files).</w:t>
+            </w:r>
+          </w:p>
+          <w:p>
+            <w:pPr>
+              <w:pStyle w:val="TableText"/>
+            </w:pPr>
+            <w:r>
+              <w:t xml:space="preserve">The Play Application should run as cheaply as possibly due to limited resources (true as the Play Application and database are ran from a single Raspberry Pi).   </w:t>
             </w:r>
           </w:p>
         </w:tc>
@@ -4990,13 +4920,11 @@
               <w:snapToGrid w:val="0"/>
               <w:rPr>
                 <w:b/>
-                <w:highlight w:val="yellow"/>
-              </w:rPr>
-            </w:pPr>
-            <w:r>
-              <w:rPr>
-                <w:b/>
-                <w:highlight w:val="yellow"/>
+              </w:rPr>
+            </w:pPr>
+            <w:r>
+              <w:rPr>
+                <w:b/>
               </w:rPr>
               <w:t>SYSTEM CONTEXT Model</w:t>
             </w:r>
@@ -5023,16 +4951,14 @@
               <w:rPr>
                 <w:bCs/>
                 <w:sz w:val="20"/>
-                <w:highlight w:val="yellow"/>
               </w:rPr>
             </w:pPr>
             <w:r>
               <w:rPr>
                 <w:bCs/>
                 <w:sz w:val="20"/>
-                <w:highlight w:val="yellow"/>
-              </w:rPr>
-              <w:t>To the SCOPE of architecture solution in terms of  interdependent / surrounding system components and actors.</w:t>
+              </w:rPr>
+              <w:t>The purpose of this model is to show the solution in terms of system components.</w:t>
             </w:r>
           </w:p>
         </w:tc>
@@ -5057,13 +4983,11 @@
               <w:snapToGrid w:val="0"/>
               <w:rPr>
                 <w:b/>
-                <w:highlight w:val="yellow"/>
-              </w:rPr>
-            </w:pPr>
-            <w:r>
-              <w:rPr>
-                <w:b/>
-                <w:highlight w:val="yellow"/>
+              </w:rPr>
+            </w:pPr>
+            <w:r>
+              <w:rPr>
+                <w:b/>
               </w:rPr>
               <w:t>SYSTEM FEATURES Model</w:t>
             </w:r>
@@ -5090,34 +5014,14 @@
               <w:rPr>
                 <w:bCs/>
                 <w:sz w:val="20"/>
-                <w:highlight w:val="yellow"/>
               </w:rPr>
             </w:pPr>
             <w:r>
               <w:rPr>
                 <w:bCs/>
                 <w:sz w:val="20"/>
-                <w:highlight w:val="yellow"/>
-              </w:rPr>
-              <w:t xml:space="preserve">To the SCOPE of architecture solution in terms of application </w:t>
-            </w:r>
-            <w:proofErr w:type="spellStart"/>
-            <w:r>
-              <w:rPr>
-                <w:bCs/>
-                <w:sz w:val="20"/>
-                <w:highlight w:val="yellow"/>
-              </w:rPr>
-              <w:t>capaibilities</w:t>
-            </w:r>
-            <w:proofErr w:type="spellEnd"/>
-            <w:r>
-              <w:rPr>
-                <w:bCs/>
-                <w:sz w:val="20"/>
-                <w:highlight w:val="yellow"/>
-              </w:rPr>
-              <w:t xml:space="preserve"> and .</w:t>
+              </w:rPr>
+              <w:t>The purpose of this model is to show the solution in terms of it’s features.</w:t>
             </w:r>
           </w:p>
         </w:tc>
@@ -5151,8 +5055,6 @@
         </w:rPr>
         <w:t>SYSTEM CONTEXT MODEL</w:t>
       </w:r>
-      <w:bookmarkStart w:id="18" w:name="_GoBack"/>
-      <w:bookmarkEnd w:id="18"/>
     </w:p>
     <w:tbl>
       <w:tblPr>
@@ -5197,6 +5099,10 @@
               <w:jc w:val="center"/>
             </w:pPr>
             <w:r>
+              <w:rPr>
+                <w:noProof/>
+                <w:lang w:val="en-US" w:eastAsia="en-US"/>
+              </w:rPr>
               <w:drawing>
                 <wp:inline distT="0" distB="0" distL="0" distR="0" wp14:anchorId="470CCD23" wp14:editId="51268351">
                   <wp:extent cx="5943600" cy="3149600"/>
@@ -5355,13 +5261,11 @@
               <w:snapToGrid w:val="0"/>
               <w:rPr>
                 <w:b/>
-                <w:highlight w:val="yellow"/>
-              </w:rPr>
-            </w:pPr>
-            <w:r>
-              <w:rPr>
-                <w:b/>
-                <w:highlight w:val="yellow"/>
+              </w:rPr>
+            </w:pPr>
+            <w:r>
+              <w:rPr>
+                <w:b/>
               </w:rPr>
               <w:t>Context View Type</w:t>
             </w:r>
@@ -5385,15 +5289,9 @@
             <w:pPr>
               <w:pStyle w:val="TableText"/>
               <w:snapToGrid w:val="0"/>
-              <w:rPr>
-                <w:highlight w:val="yellow"/>
-              </w:rPr>
-            </w:pPr>
-            <w:r>
-              <w:rPr>
-                <w:highlight w:val="yellow"/>
-              </w:rPr>
-              <w:t>To outline what/who will interact with the analytics platform architected.</w:t>
+            </w:pPr>
+            <w:r>
+              <w:t>To illustrate the relationship between the solution and the environment.</w:t>
             </w:r>
           </w:p>
         </w:tc>
@@ -5496,25 +5394,20 @@
               <w:snapToGrid w:val="0"/>
               <w:rPr>
                 <w:b/>
-                <w:highlight w:val="yellow"/>
-              </w:rPr>
-            </w:pPr>
-            <w:r>
-              <w:rPr>
-                <w:b/>
-                <w:highlight w:val="yellow"/>
+              </w:rPr>
+            </w:pPr>
+            <w:r>
+              <w:rPr>
+                <w:b/>
               </w:rPr>
               <w:t xml:space="preserve">System Context </w:t>
             </w:r>
-            <w:proofErr w:type="spellStart"/>
-            <w:r>
-              <w:rPr>
-                <w:b/>
-                <w:highlight w:val="yellow"/>
-              </w:rPr>
-              <w:t>Modeling</w:t>
-            </w:r>
-            <w:proofErr w:type="spellEnd"/>
+            <w:r>
+              <w:rPr>
+                <w:b/>
+              </w:rPr>
+              <w:t>Modelling</w:t>
+            </w:r>
           </w:p>
         </w:tc>
         <w:tc>
@@ -5535,87 +5428,42 @@
             <w:pPr>
               <w:pStyle w:val="TableText"/>
               <w:snapToGrid w:val="0"/>
-              <w:rPr>
-                <w:highlight w:val="yellow"/>
-              </w:rPr>
-            </w:pPr>
-            <w:r>
-              <w:rPr>
-                <w:highlight w:val="yellow"/>
-              </w:rPr>
-              <w:t xml:space="preserve">This model shows the Achiever Dashboard Analytics system solutions in the </w:t>
-            </w:r>
-            <w:proofErr w:type="spellStart"/>
-            <w:r>
-              <w:rPr>
-                <w:highlight w:val="yellow"/>
-              </w:rPr>
-              <w:t>center</w:t>
-            </w:r>
-            <w:proofErr w:type="spellEnd"/>
-            <w:r>
-              <w:rPr>
-                <w:highlight w:val="yellow"/>
-              </w:rPr>
-              <w:t xml:space="preserve"> of the model, and its inputs and outputs from/to external factors at the periphery.</w:t>
-            </w:r>
-          </w:p>
-          <w:p>
-            <w:pPr>
-              <w:pStyle w:val="TableText"/>
-              <w:snapToGrid w:val="0"/>
-              <w:rPr>
-                <w:highlight w:val="yellow"/>
-              </w:rPr>
-            </w:pPr>
-            <w:r>
-              <w:rPr>
-                <w:highlight w:val="yellow"/>
-              </w:rPr>
-              <w:t xml:space="preserve">All User data candidate for Analytics is collected and correlated from 3 distinct sources of information: PostgreSQL (User Activity / Workouts data), REDIS (User Geo-positioning / Health Tracking data points) and </w:t>
-            </w:r>
-            <w:proofErr w:type="spellStart"/>
-            <w:r>
-              <w:rPr>
-                <w:highlight w:val="yellow"/>
-              </w:rPr>
-              <w:t>HealthGraph</w:t>
-            </w:r>
-            <w:proofErr w:type="spellEnd"/>
-            <w:r>
-              <w:rPr>
-                <w:highlight w:val="yellow"/>
-              </w:rPr>
-              <w:t xml:space="preserve"> (User Health Profile data).</w:t>
-            </w:r>
-          </w:p>
-          <w:p>
-            <w:pPr>
-              <w:pStyle w:val="TableText"/>
-              <w:snapToGrid w:val="0"/>
-              <w:rPr>
-                <w:highlight w:val="yellow"/>
-              </w:rPr>
-            </w:pPr>
-            <w:r>
-              <w:rPr>
-                <w:highlight w:val="yellow"/>
-              </w:rPr>
-              <w:t xml:space="preserve">Resulting datasets (prepared for Analytics Dashboard reporting) are then persisted in a single location which is the authoritative source for reporting, i.e. providing data that can be </w:t>
-            </w:r>
-            <w:proofErr w:type="spellStart"/>
-            <w:r>
-              <w:rPr>
-                <w:highlight w:val="yellow"/>
-              </w:rPr>
-              <w:t>analyzed</w:t>
-            </w:r>
-            <w:proofErr w:type="spellEnd"/>
-            <w:r>
-              <w:rPr>
-                <w:highlight w:val="yellow"/>
-              </w:rPr>
-              <w:t xml:space="preserve"> under a number of reporting dimensions.</w:t>
+            </w:pPr>
+            <w:r>
+              <w:t xml:space="preserve">This model shows the </w:t>
+            </w:r>
+            <w:r>
+              <w:t>Pacemaker</w:t>
+            </w:r>
+            <w:r>
+              <w:t xml:space="preserve"> Dashboard </w:t>
+            </w:r>
+            <w:r>
+              <w:t>capabilities</w:t>
+            </w:r>
+            <w:r>
+              <w:t xml:space="preserve"> in the centre</w:t>
+            </w:r>
+            <w:r>
+              <w:t xml:space="preserve"> of the model.</w:t>
+            </w:r>
+          </w:p>
+          <w:p>
+            <w:pPr>
+              <w:pStyle w:val="TableText"/>
+              <w:snapToGrid w:val="0"/>
+            </w:pPr>
+            <w:r>
+              <w:t>All the user data is stored and collected from the MySQL database.</w:t>
+            </w:r>
+          </w:p>
+          <w:p>
+            <w:pPr>
+              <w:pStyle w:val="TableText"/>
+              <w:snapToGrid w:val="0"/>
+            </w:pPr>
+            <w:r>
+              <w:t>Analytics data is calculated at run time and is not stored. Data used to calculated the analytics are the finished activities which are stored in the database.</w:t>
             </w:r>
           </w:p>
         </w:tc>
@@ -5721,15 +5569,19 @@
               <w:snapToGrid w:val="0"/>
               <w:rPr>
                 <w:b/>
-                <w:highlight w:val="yellow"/>
-              </w:rPr>
-            </w:pPr>
-            <w:r>
-              <w:rPr>
-                <w:b/>
-                <w:highlight w:val="yellow"/>
-              </w:rPr>
-              <w:t>Data-driven Style: Data Factory (Data Warehousing)</w:t>
+              </w:rPr>
+            </w:pPr>
+            <w:r>
+              <w:rPr>
+                <w:b/>
+              </w:rPr>
+              <w:t xml:space="preserve">Data-driven Style: </w:t>
+            </w:r>
+            <w:r>
+              <w:rPr>
+                <w:b/>
+              </w:rPr>
+              <w:t>Agile Data Processing</w:t>
             </w:r>
           </w:p>
         </w:tc>
@@ -5751,66 +5603,9 @@
             <w:pPr>
               <w:pStyle w:val="TableText"/>
               <w:snapToGrid w:val="0"/>
-              <w:rPr>
-                <w:highlight w:val="yellow"/>
-              </w:rPr>
-            </w:pPr>
-            <w:r>
-              <w:rPr>
-                <w:highlight w:val="yellow"/>
-              </w:rPr>
-              <w:t xml:space="preserve">User Data Analytics Views are prepared. Data coming from various data sources (relational and non-relational) is going </w:t>
-            </w:r>
-            <w:r>
-              <w:rPr>
-                <w:highlight w:val="yellow"/>
-              </w:rPr>
-              <w:lastRenderedPageBreak/>
-              <w:t>through a number of preparation steps (e.g. cleansing, validation, mapping) with a view to create user-driven analytics datasets.</w:t>
-            </w:r>
-          </w:p>
-          <w:p>
-            <w:pPr>
-              <w:pStyle w:val="TableText"/>
-              <w:snapToGrid w:val="0"/>
-              <w:rPr>
-                <w:highlight w:val="yellow"/>
-              </w:rPr>
-            </w:pPr>
-            <w:r>
-              <w:rPr>
-                <w:highlight w:val="yellow"/>
-              </w:rPr>
-              <w:t xml:space="preserve">The </w:t>
-            </w:r>
-            <w:proofErr w:type="spellStart"/>
-            <w:r>
-              <w:rPr>
-                <w:highlight w:val="yellow"/>
-              </w:rPr>
-              <w:t>Runkeeper</w:t>
-            </w:r>
-            <w:proofErr w:type="spellEnd"/>
-            <w:r>
-              <w:rPr>
-                <w:highlight w:val="yellow"/>
-              </w:rPr>
-              <w:t xml:space="preserve"> Data Warehouse stores and centralizes User Analytics datasets for purposes of reporting.</w:t>
-            </w:r>
-          </w:p>
-          <w:p>
-            <w:pPr>
-              <w:pStyle w:val="TableText"/>
-              <w:snapToGrid w:val="0"/>
-              <w:rPr>
-                <w:highlight w:val="yellow"/>
-              </w:rPr>
-            </w:pPr>
-            <w:r>
-              <w:rPr>
-                <w:highlight w:val="yellow"/>
-              </w:rPr>
-              <w:t>These datasets are “ready” (suitable) for the Achiever Analytics Dashboard to directly consume information.</w:t>
+            </w:pPr>
+            <w:r>
+              <w:t>User Analytics data is calculated at run time and is not persisted to any database. Data regarding activities is pulled from the database when the user requests analytics calculations so all calculations are near real time.</w:t>
             </w:r>
           </w:p>
         </w:tc>
@@ -5837,60 +5632,52 @@
               <w:snapToGrid w:val="0"/>
               <w:rPr>
                 <w:b/>
-                <w:highlight w:val="yellow"/>
-              </w:rPr>
-            </w:pPr>
-            <w:r>
-              <w:rPr>
-                <w:b/>
-                <w:highlight w:val="yellow"/>
-              </w:rPr>
+              </w:rPr>
+            </w:pPr>
+            <w:r>
+              <w:rPr>
+                <w:b/>
+              </w:rPr>
+              <w:t>Domain Pattern: Shared Database</w:t>
+            </w:r>
+          </w:p>
+        </w:tc>
+        <w:tc>
+          <w:tcPr>
+            <w:tcW w:w="5311" w:type="dxa"/>
+            <w:tcBorders>
+              <w:left w:val="single" w:sz="4" w:space="0" w:color="000000"/>
+              <w:bottom w:val="single" w:sz="4" w:space="0" w:color="000000"/>
+              <w:right w:val="single" w:sz="4" w:space="0" w:color="000000"/>
+            </w:tcBorders>
+            <w:shd w:val="clear" w:color="auto" w:fill="auto"/>
+            <w:tcMar>
+              <w:left w:w="103" w:type="dxa"/>
+            </w:tcMar>
+          </w:tcPr>
+          <w:p>
+            <w:pPr>
+              <w:pStyle w:val="TableText"/>
+              <w:snapToGrid w:val="0"/>
+            </w:pPr>
+            <w:r>
+              <w:t>User data, activities and friends are all stored within the same database.</w:t>
+            </w:r>
+            <w:r>
+              <w:t xml:space="preserve"> Data can be pulled or pushed from external applications into this database</w:t>
+            </w:r>
+            <w:r>
+              <w:t xml:space="preserve"> via REST with the </w:t>
+            </w:r>
+            <w:r>
+              <w:t xml:space="preserve">Pacemaker </w:t>
+            </w:r>
+            <w:r>
               <w:lastRenderedPageBreak/>
-              <w:t>Domain Pattern: Shared Database</w:t>
-            </w:r>
-          </w:p>
-        </w:tc>
-        <w:tc>
-          <w:tcPr>
-            <w:tcW w:w="5311" w:type="dxa"/>
-            <w:tcBorders>
-              <w:left w:val="single" w:sz="4" w:space="0" w:color="000000"/>
-              <w:bottom w:val="single" w:sz="4" w:space="0" w:color="000000"/>
-              <w:right w:val="single" w:sz="4" w:space="0" w:color="000000"/>
-            </w:tcBorders>
-            <w:shd w:val="clear" w:color="auto" w:fill="auto"/>
-            <w:tcMar>
-              <w:left w:w="103" w:type="dxa"/>
-            </w:tcMar>
-          </w:tcPr>
-          <w:p>
-            <w:pPr>
-              <w:pStyle w:val="TableText"/>
-              <w:snapToGrid w:val="0"/>
-              <w:rPr>
-                <w:highlight w:val="yellow"/>
-              </w:rPr>
-            </w:pPr>
-            <w:r>
-              <w:rPr>
-                <w:highlight w:val="yellow"/>
-              </w:rPr>
-              <w:t>User Data Analytics are stored in a shared data repository, accessible from the Achiever Analytics Dashboard. Data can be pulled into the DW or pushed from external applications into the DW.</w:t>
-            </w:r>
-          </w:p>
-          <w:p>
-            <w:pPr>
-              <w:pStyle w:val="TableText"/>
-              <w:snapToGrid w:val="0"/>
-              <w:rPr>
-                <w:highlight w:val="yellow"/>
-              </w:rPr>
-            </w:pPr>
-            <w:r>
-              <w:rPr>
-                <w:highlight w:val="yellow"/>
-              </w:rPr>
-              <w:t>This architecture is based on a Data Factory Style making use of a PULL mechanism (from data sources), referred as ETL (extract Transform load).</w:t>
+              <w:t>Play Application</w:t>
+            </w:r>
+            <w:r>
+              <w:t>.</w:t>
             </w:r>
           </w:p>
         </w:tc>
@@ -5904,13 +5691,14 @@
           <w:u w:val="single"/>
         </w:rPr>
       </w:pPr>
-      <w:bookmarkStart w:id="19" w:name="__RefHeading___Toc1991_1386314816"/>
-      <w:bookmarkEnd w:id="19"/>
+      <w:bookmarkStart w:id="18" w:name="__RefHeading___Toc1991_1386314816"/>
+      <w:bookmarkEnd w:id="18"/>
       <w:r>
         <w:rPr>
           <w:color w:val="CC3300"/>
           <w:u w:val="single"/>
         </w:rPr>
+        <w:lastRenderedPageBreak/>
         <w:t>SYSTEM FEATURES MODEL</w:t>
       </w:r>
     </w:p>
@@ -5957,23 +5745,11 @@
               <w:jc w:val="center"/>
             </w:pPr>
             <w:r>
-              <w:rPr>
-                <w:noProof/>
-                <w:lang w:val="en-US" w:eastAsia="en-US"/>
-              </w:rPr>
               <w:drawing>
-                <wp:anchor distT="0" distB="0" distL="0" distR="0" simplePos="0" relativeHeight="10" behindDoc="0" locked="0" layoutInCell="1" allowOverlap="1" wp14:anchorId="38EE902E" wp14:editId="331E11EC">
-                  <wp:simplePos x="0" y="0"/>
-                  <wp:positionH relativeFrom="column">
-                    <wp:align>center</wp:align>
-                  </wp:positionH>
-                  <wp:positionV relativeFrom="paragraph">
-                    <wp:posOffset>635</wp:posOffset>
-                  </wp:positionV>
-                  <wp:extent cx="5247005" cy="3715385"/>
-                  <wp:effectExtent l="0" t="0" r="0" b="0"/>
-                  <wp:wrapTopAndBottom/>
-                  <wp:docPr id="15" name="Image7"/>
+                <wp:inline distT="0" distB="0" distL="0" distR="0" wp14:anchorId="62D20509" wp14:editId="2E18115F">
+                  <wp:extent cx="5473700" cy="4279900"/>
+                  <wp:effectExtent l="0" t="0" r="12700" b="12700"/>
+                  <wp:docPr id="2" name="Picture 2"/>
                   <wp:cNvGraphicFramePr>
                     <a:graphicFrameLocks xmlns:a="http://schemas.openxmlformats.org/drawingml/2006/main" noChangeAspect="1"/>
                   </wp:cNvGraphicFramePr>
@@ -5981,10 +5757,8 @@
                     <a:graphicData uri="http://schemas.openxmlformats.org/drawingml/2006/picture">
                       <pic:pic xmlns:pic="http://schemas.openxmlformats.org/drawingml/2006/picture">
                         <pic:nvPicPr>
-                          <pic:cNvPr id="15" name="Image7"/>
-                          <pic:cNvPicPr>
-                            <a:picLocks noChangeAspect="1" noChangeArrowheads="1"/>
-                          </pic:cNvPicPr>
+                          <pic:cNvPr id="1" name=""/>
+                          <pic:cNvPicPr/>
                         </pic:nvPicPr>
                         <pic:blipFill>
                           <a:blip r:embed="rId13"/>
@@ -5992,10 +5766,10 @@
                             <a:fillRect/>
                           </a:stretch>
                         </pic:blipFill>
-                        <pic:spPr bwMode="auto">
+                        <pic:spPr>
                           <a:xfrm>
                             <a:off x="0" y="0"/>
-                            <a:ext cx="5247005" cy="3715385"/>
+                            <a:ext cx="5473700" cy="4279900"/>
                           </a:xfrm>
                           <a:prstGeom prst="rect">
                             <a:avLst/>
@@ -6004,7 +5778,7 @@
                       </pic:pic>
                     </a:graphicData>
                   </a:graphic>
-                </wp:anchor>
+                </wp:inline>
               </w:drawing>
             </w:r>
           </w:p>
@@ -6129,13 +5903,11 @@
               <w:snapToGrid w:val="0"/>
               <w:rPr>
                 <w:b/>
-                <w:highlight w:val="yellow"/>
-              </w:rPr>
-            </w:pPr>
-            <w:r>
-              <w:rPr>
-                <w:b/>
-                <w:highlight w:val="yellow"/>
+              </w:rPr>
+            </w:pPr>
+            <w:r>
+              <w:rPr>
+                <w:b/>
               </w:rPr>
               <w:t>Context View Type</w:t>
             </w:r>
@@ -6159,36 +5931,9 @@
             <w:pPr>
               <w:pStyle w:val="TableText"/>
               <w:snapToGrid w:val="0"/>
-              <w:rPr>
-                <w:highlight w:val="yellow"/>
-              </w:rPr>
-            </w:pPr>
-            <w:r>
-              <w:rPr>
-                <w:highlight w:val="yellow"/>
-              </w:rPr>
-              <w:t xml:space="preserve">To outline what are the main </w:t>
-            </w:r>
-            <w:proofErr w:type="spellStart"/>
-            <w:r>
-              <w:rPr>
-                <w:highlight w:val="yellow"/>
-              </w:rPr>
-              <w:t>respsonbilities</w:t>
-            </w:r>
-            <w:proofErr w:type="spellEnd"/>
-            <w:r>
-              <w:rPr>
-                <w:highlight w:val="yellow"/>
-              </w:rPr>
-              <w:t xml:space="preserve"> for the </w:t>
-            </w:r>
-            <w:r>
-              <w:rPr>
-                <w:highlight w:val="yellow"/>
-              </w:rPr>
-              <w:lastRenderedPageBreak/>
-              <w:t>components at play.</w:t>
+            </w:pPr>
+            <w:r>
+              <w:t>The purpose of this view is to outline the main features of the Android Application.</w:t>
             </w:r>
           </w:p>
         </w:tc>
@@ -6229,7 +5974,6 @@
                 <w:szCs w:val="16"/>
                 <w:lang w:eastAsia="en-GB"/>
               </w:rPr>
-              <w:lastRenderedPageBreak/>
               <w:t>MODEL KIND USED</w:t>
             </w:r>
           </w:p>
@@ -6292,25 +6036,14 @@
               <w:snapToGrid w:val="0"/>
               <w:rPr>
                 <w:b/>
-                <w:highlight w:val="yellow"/>
-              </w:rPr>
-            </w:pPr>
-            <w:r>
-              <w:rPr>
-                <w:b/>
-                <w:highlight w:val="yellow"/>
-              </w:rPr>
-              <w:t xml:space="preserve">System Feature </w:t>
-            </w:r>
-            <w:proofErr w:type="spellStart"/>
-            <w:r>
-              <w:rPr>
-                <w:b/>
-                <w:highlight w:val="yellow"/>
-              </w:rPr>
-              <w:t>Modeling</w:t>
-            </w:r>
-            <w:proofErr w:type="spellEnd"/>
+              </w:rPr>
+            </w:pPr>
+            <w:r>
+              <w:rPr>
+                <w:b/>
+              </w:rPr>
+              <w:t>System Feature Modeling</w:t>
+            </w:r>
           </w:p>
         </w:tc>
         <w:tc>
@@ -6333,109 +6066,46 @@
               <w:snapToGrid w:val="0"/>
             </w:pPr>
             <w:r>
-              <w:rPr>
-                <w:highlight w:val="yellow"/>
-              </w:rPr>
-              <w:t xml:space="preserve">This model shows that the Application is composed of two main components </w:t>
-            </w:r>
-            <w:proofErr w:type="spellStart"/>
-            <w:r>
-              <w:rPr>
-                <w:highlight w:val="yellow"/>
-              </w:rPr>
-              <w:t>compeltely</w:t>
-            </w:r>
-            <w:proofErr w:type="spellEnd"/>
-            <w:r>
-              <w:rPr>
-                <w:highlight w:val="yellow"/>
-              </w:rPr>
-              <w:t xml:space="preserve"> independent from one another: (1.) </w:t>
-            </w:r>
-            <w:proofErr w:type="spellStart"/>
-            <w:r>
-              <w:rPr>
-                <w:highlight w:val="yellow"/>
-              </w:rPr>
-              <w:t>Runkeeeper</w:t>
-            </w:r>
-            <w:proofErr w:type="spellEnd"/>
-            <w:r>
-              <w:rPr>
-                <w:highlight w:val="yellow"/>
-              </w:rPr>
-              <w:t xml:space="preserve"> Analytics, (2.) </w:t>
-            </w:r>
-            <w:proofErr w:type="spellStart"/>
-            <w:r>
-              <w:rPr>
-                <w:highlight w:val="yellow"/>
-              </w:rPr>
-              <w:t>Runkeeper</w:t>
-            </w:r>
-            <w:proofErr w:type="spellEnd"/>
-            <w:r>
-              <w:rPr>
-                <w:highlight w:val="yellow"/>
-              </w:rPr>
-              <w:t xml:space="preserve"> Analytics Dashboard.</w:t>
-            </w:r>
-          </w:p>
-          <w:p>
-            <w:pPr>
-              <w:pStyle w:val="TableText"/>
-              <w:snapToGrid w:val="0"/>
-              <w:ind w:left="720"/>
-              <w:rPr>
-                <w:highlight w:val="yellow"/>
-              </w:rPr>
-            </w:pPr>
-            <w:r>
-              <w:rPr>
-                <w:highlight w:val="yellow"/>
-              </w:rPr>
-              <w:t xml:space="preserve">(i.e. each module can be deployed and inter-changed completely </w:t>
-            </w:r>
-            <w:proofErr w:type="spellStart"/>
-            <w:r>
-              <w:rPr>
-                <w:highlight w:val="yellow"/>
-              </w:rPr>
-              <w:t>independentely</w:t>
-            </w:r>
-            <w:proofErr w:type="spellEnd"/>
-            <w:r>
-              <w:rPr>
-                <w:highlight w:val="yellow"/>
-              </w:rPr>
-              <w:t xml:space="preserve"> from one another at runtime without having to redeploy the entire solution).</w:t>
-            </w:r>
-          </w:p>
-          <w:p>
-            <w:pPr>
-              <w:pStyle w:val="TableText"/>
-              <w:snapToGrid w:val="0"/>
-            </w:pPr>
-            <w:r>
-              <w:rPr>
-                <w:highlight w:val="yellow"/>
-              </w:rPr>
-              <w:t>More specifically, the model shows how features of the Analytics solution are decomposed and allocated to each of the main two components.</w:t>
-            </w:r>
-          </w:p>
-          <w:p>
-            <w:pPr>
-              <w:pStyle w:val="TableText"/>
-              <w:snapToGrid w:val="0"/>
-              <w:rPr>
-                <w:highlight w:val="yellow"/>
-              </w:rPr>
-            </w:pPr>
-            <w:r>
-              <w:rPr>
-                <w:highlight w:val="yellow"/>
-              </w:rPr>
-              <w:t>These two components share a common database infrastructure component storing Pre-generated (i.e. prepared) User Analytics Views.</w:t>
+              <w:t xml:space="preserve">This model shows that the Application is composed of </w:t>
+            </w:r>
+            <w:r>
+              <w:t>one large component</w:t>
+            </w:r>
+            <w:r>
+              <w:t>, the Pacemaker Dashboard.</w:t>
+            </w:r>
+          </w:p>
+          <w:p>
+            <w:pPr>
+              <w:pStyle w:val="TableText"/>
+              <w:snapToGrid w:val="0"/>
+            </w:pPr>
+            <w:r>
+              <w:t>This</w:t>
+            </w:r>
+            <w:r>
+              <w:t xml:space="preserve"> model shows how features of the solution are decomposed and allocated </w:t>
+            </w:r>
+            <w:r>
+              <w:t>within the main</w:t>
+            </w:r>
+            <w:r>
+              <w:t xml:space="preserve"> components.</w:t>
+            </w:r>
+          </w:p>
+          <w:p>
+            <w:pPr>
+              <w:pStyle w:val="TableText"/>
+              <w:snapToGrid w:val="0"/>
+            </w:pPr>
+            <w:r>
+              <w:t>Most of the features require some data being pulled and manipulated from the database</w:t>
+            </w:r>
+            <w:r>
+              <w:t xml:space="preserve"> or data being edited/created</w:t>
+            </w:r>
+            <w:r>
+              <w:t>.</w:t>
             </w:r>
           </w:p>
         </w:tc>
@@ -6520,7 +6190,7 @@
       </w:tr>
       <w:tr>
         <w:trPr>
-          <w:trHeight w:val="360"/>
+          <w:trHeight w:val="467"/>
         </w:trPr>
         <w:tc>
           <w:tcPr>
@@ -6541,15 +6211,20 @@
               <w:snapToGrid w:val="0"/>
               <w:rPr>
                 <w:b/>
-                <w:highlight w:val="yellow"/>
-              </w:rPr>
-            </w:pPr>
-            <w:r>
-              <w:rPr>
-                <w:b/>
-                <w:highlight w:val="yellow"/>
-              </w:rPr>
-              <w:t>Data-driven Style: Data Factory (Data Warehousing)</w:t>
+              </w:rPr>
+            </w:pPr>
+            <w:r>
+              <w:rPr>
+                <w:b/>
+              </w:rPr>
+              <w:lastRenderedPageBreak/>
+              <w:t xml:space="preserve">Data-driven Style: </w:t>
+            </w:r>
+            <w:r>
+              <w:rPr>
+                <w:b/>
+              </w:rPr>
+              <w:t>Agile Data Processing</w:t>
             </w:r>
           </w:p>
         </w:tc>
@@ -6576,20 +6251,11 @@
                 <w:bCs w:val="0"/>
                 <w:sz w:val="16"/>
                 <w:szCs w:val="16"/>
-                <w:highlight w:val="yellow"/>
                 <w:lang w:eastAsia="en-GB"/>
               </w:rPr>
             </w:pPr>
             <w:r>
-              <w:rPr>
-                <w:rFonts w:ascii="Arial" w:hAnsi="Arial"/>
-                <w:bCs w:val="0"/>
-                <w:sz w:val="16"/>
-                <w:szCs w:val="16"/>
-                <w:highlight w:val="yellow"/>
-                <w:lang w:eastAsia="en-GB"/>
-              </w:rPr>
-              <w:t>N/A - Same as above/previous section.</w:t>
+              <w:t>User Analytics data is calculated at run time and is not persisted to any database. Data regarding activities is pulled from the database when the user requests analytics calculations so all calculations are near real time.</w:t>
             </w:r>
           </w:p>
         </w:tc>
@@ -6616,13 +6282,11 @@
               <w:snapToGrid w:val="0"/>
               <w:rPr>
                 <w:b/>
-                <w:highlight w:val="yellow"/>
-              </w:rPr>
-            </w:pPr>
-            <w:r>
-              <w:rPr>
-                <w:b/>
-                <w:highlight w:val="yellow"/>
+              </w:rPr>
+            </w:pPr>
+            <w:r>
+              <w:rPr>
+                <w:b/>
               </w:rPr>
               <w:t>Domain Pattern: Shared Database</w:t>
             </w:r>
@@ -6650,20 +6314,11 @@
                 <w:bCs w:val="0"/>
                 <w:sz w:val="16"/>
                 <w:szCs w:val="16"/>
-                <w:highlight w:val="yellow"/>
                 <w:lang w:eastAsia="en-GB"/>
               </w:rPr>
             </w:pPr>
             <w:r>
-              <w:rPr>
-                <w:rFonts w:ascii="Arial" w:hAnsi="Arial"/>
-                <w:bCs w:val="0"/>
-                <w:sz w:val="16"/>
-                <w:szCs w:val="16"/>
-                <w:highlight w:val="yellow"/>
-                <w:lang w:eastAsia="en-GB"/>
-              </w:rPr>
-              <w:t>N/A - Same as above/previous section.</w:t>
+              <w:t>User data, activities and friends are all stored within the same database. Data can be pulled or pushed from external applications into this database via REST with the Pacemaker Play Application.</w:t>
             </w:r>
           </w:p>
         </w:tc>
@@ -6673,8 +6328,8 @@
       <w:pPr>
         <w:pStyle w:val="Heading2"/>
       </w:pPr>
-      <w:bookmarkStart w:id="20" w:name="__RefHeading___Toc1993_1386314816"/>
-      <w:bookmarkEnd w:id="20"/>
+      <w:bookmarkStart w:id="19" w:name="__RefHeading___Toc1993_1386314816"/>
+      <w:bookmarkEnd w:id="19"/>
       <w:r>
         <w:rPr>
           <w:color w:val="C5000B"/>
@@ -6687,8 +6342,8 @@
       <w:pPr>
         <w:pStyle w:val="Heading3"/>
       </w:pPr>
-      <w:bookmarkStart w:id="21" w:name="__RefHeading__193_14680666421"/>
-      <w:bookmarkEnd w:id="21"/>
+      <w:bookmarkStart w:id="20" w:name="__RefHeading__193_14680666421"/>
+      <w:bookmarkEnd w:id="20"/>
       <w:r>
         <w:t>VIEW INTENT</w:t>
       </w:r>
@@ -6810,15 +6465,19 @@
               <w:snapToGrid w:val="0"/>
               <w:rPr>
                 <w:b/>
-                <w:highlight w:val="yellow"/>
-              </w:rPr>
-            </w:pPr>
-            <w:r>
-              <w:rPr>
-                <w:b/>
-                <w:highlight w:val="yellow"/>
-              </w:rPr>
-              <w:t>Data Preparation</w:t>
+              </w:rPr>
+            </w:pPr>
+            <w:r>
+              <w:rPr>
+                <w:b/>
+              </w:rPr>
+              <w:t xml:space="preserve">Data </w:t>
+            </w:r>
+            <w:r>
+              <w:rPr>
+                <w:b/>
+              </w:rPr>
+              <w:t>Persistence</w:t>
             </w:r>
           </w:p>
         </w:tc>
@@ -6843,53 +6502,73 @@
               <w:rPr>
                 <w:bCs/>
                 <w:sz w:val="20"/>
-                <w:highlight w:val="yellow"/>
               </w:rPr>
             </w:pPr>
             <w:r>
               <w:rPr>
                 <w:bCs/>
                 <w:sz w:val="20"/>
-                <w:highlight w:val="yellow"/>
-              </w:rPr>
-              <w:t>This model describes the data analytics preparation process. The process is triggered every time a User uploads new data points (e.g. a new activity feed, a modification of heath profile).</w:t>
-            </w:r>
-          </w:p>
-          <w:p>
-            <w:pPr>
-              <w:snapToGrid w:val="0"/>
-              <w:spacing w:before="40" w:after="40"/>
+              </w:rPr>
+              <w:t xml:space="preserve">This model describes the data </w:t>
+            </w:r>
+            <w:r>
               <w:rPr>
                 <w:bCs/>
                 <w:sz w:val="20"/>
-                <w:highlight w:val="yellow"/>
-              </w:rPr>
-            </w:pPr>
+              </w:rPr>
+              <w:t>persistence</w:t>
+            </w:r>
             <w:r>
               <w:rPr>
                 <w:bCs/>
                 <w:sz w:val="20"/>
-                <w:highlight w:val="yellow"/>
-              </w:rPr>
-              <w:t xml:space="preserve">The flow described in this model is an asynchronous data processing daemon, observing when new user information is uploaded, then triggers an ETL data job to generate new (i.e. refreshed) User Analytics View in </w:t>
-            </w:r>
-            <w:proofErr w:type="spellStart"/>
+              </w:rPr>
+              <w:t xml:space="preserve"> process. The process is triggered every time a User </w:t>
+            </w:r>
             <w:r>
               <w:rPr>
                 <w:bCs/>
                 <w:sz w:val="20"/>
-                <w:highlight w:val="yellow"/>
-              </w:rPr>
-              <w:t>Runkeeper’s</w:t>
-            </w:r>
-            <w:proofErr w:type="spellEnd"/>
+              </w:rPr>
+              <w:t>edits/create data</w:t>
+            </w:r>
             <w:r>
               <w:rPr>
                 <w:bCs/>
                 <w:sz w:val="20"/>
-                <w:highlight w:val="yellow"/>
-              </w:rPr>
-              <w:t xml:space="preserve"> Data Warehouse.</w:t>
+              </w:rPr>
+              <w:t xml:space="preserve">(e.g. a new activity, a modification of </w:t>
+            </w:r>
+            <w:r>
+              <w:rPr>
+                <w:bCs/>
+                <w:sz w:val="20"/>
+              </w:rPr>
+              <w:t>an older activity) in the Android Application.</w:t>
+            </w:r>
+          </w:p>
+          <w:p>
+            <w:pPr>
+              <w:snapToGrid w:val="0"/>
+              <w:spacing w:before="40" w:after="40"/>
+              <w:rPr>
+                <w:bCs/>
+                <w:sz w:val="20"/>
+              </w:rPr>
+            </w:pPr>
+            <w:r>
+              <w:rPr>
+                <w:bCs/>
+                <w:sz w:val="20"/>
+              </w:rPr>
+              <w:t>The flo</w:t>
+            </w:r>
+            <w:r>
+              <w:rPr>
+                <w:bCs/>
+                <w:sz w:val="20"/>
+              </w:rPr>
+              <w:t>w describes how all data is created, edited and deleted in this Pacemaker Android solution.</w:t>
             </w:r>
           </w:p>
         </w:tc>
@@ -6914,15 +6593,19 @@
               <w:snapToGrid w:val="0"/>
               <w:rPr>
                 <w:b/>
-                <w:highlight w:val="yellow"/>
-              </w:rPr>
-            </w:pPr>
-            <w:r>
-              <w:rPr>
-                <w:b/>
-                <w:highlight w:val="yellow"/>
-              </w:rPr>
-              <w:t>Dashboard Rendering</w:t>
+              </w:rPr>
+            </w:pPr>
+            <w:r>
+              <w:rPr>
+                <w:b/>
+              </w:rPr>
+              <w:t>Data</w:t>
+            </w:r>
+            <w:r>
+              <w:rPr>
+                <w:b/>
+              </w:rPr>
+              <w:t xml:space="preserve"> Rendering</w:t>
             </w:r>
           </w:p>
         </w:tc>
@@ -6947,34 +6630,70 @@
               <w:rPr>
                 <w:bCs/>
                 <w:sz w:val="20"/>
-                <w:highlight w:val="yellow"/>
               </w:rPr>
             </w:pPr>
             <w:r>
               <w:rPr>
                 <w:bCs/>
                 <w:sz w:val="20"/>
-                <w:highlight w:val="yellow"/>
-              </w:rPr>
-              <w:t xml:space="preserve">This model describes the type of tasks the Analytics Dashboard performs to fetch the Analytics Views from the Data Warehouse, and transform the data to render it as Dashboard Views – foe example: a </w:t>
-            </w:r>
-            <w:proofErr w:type="spellStart"/>
+              </w:rPr>
+              <w:t xml:space="preserve">This model describes the type of tasks the </w:t>
+            </w:r>
             <w:r>
               <w:rPr>
                 <w:bCs/>
                 <w:sz w:val="20"/>
-                <w:highlight w:val="yellow"/>
-              </w:rPr>
-              <w:t>historgram</w:t>
-            </w:r>
-            <w:proofErr w:type="spellEnd"/>
+              </w:rPr>
+              <w:t>Pacemaker</w:t>
+            </w:r>
             <w:r>
               <w:rPr>
                 <w:bCs/>
                 <w:sz w:val="20"/>
-                <w:highlight w:val="yellow"/>
-              </w:rPr>
-              <w:t xml:space="preserve"> chart, a pie chart, a terrain topology map, a table, other.</w:t>
+              </w:rPr>
+              <w:t xml:space="preserve"> Dashboard performs to fetch the </w:t>
+            </w:r>
+            <w:r>
+              <w:rPr>
+                <w:bCs/>
+                <w:sz w:val="20"/>
+              </w:rPr>
+              <w:t>activity data from the</w:t>
+            </w:r>
+            <w:r>
+              <w:rPr>
+                <w:bCs/>
+                <w:sz w:val="20"/>
+              </w:rPr>
+              <w:t xml:space="preserve"> Pacemaker</w:t>
+            </w:r>
+            <w:r>
+              <w:rPr>
+                <w:bCs/>
+                <w:sz w:val="20"/>
+              </w:rPr>
+              <w:t xml:space="preserve"> website (REST communication)</w:t>
+            </w:r>
+            <w:r>
+              <w:rPr>
+                <w:bCs/>
+                <w:sz w:val="20"/>
+              </w:rPr>
+              <w:t xml:space="preserve">, and transform the data to render it </w:t>
+            </w:r>
+            <w:r>
+              <w:rPr>
+                <w:bCs/>
+                <w:sz w:val="20"/>
+              </w:rPr>
+              <w:t>o</w:t>
+            </w:r>
+            <w:r>
+              <w:rPr>
+                <w:bCs/>
+                <w:sz w:val="20"/>
+              </w:rPr>
+              <w:t>n the Android screen.</w:t>
             </w:r>
           </w:p>
         </w:tc>
@@ -6984,8 +6703,8 @@
       <w:pPr>
         <w:pStyle w:val="Heading3"/>
       </w:pPr>
-      <w:bookmarkStart w:id="22" w:name="__RefHeading___Toc2134_7293510931"/>
-      <w:bookmarkEnd w:id="22"/>
+      <w:bookmarkStart w:id="21" w:name="__RefHeading___Toc2134_7293510931"/>
+      <w:bookmarkEnd w:id="21"/>
       <w:r>
         <w:t>VIEW MODELLING ARTIFACTS</w:t>
       </w:r>
@@ -6994,14 +6713,28 @@
       <w:pPr>
         <w:pStyle w:val="Heading4"/>
       </w:pPr>
-      <w:bookmarkStart w:id="23" w:name="__RefHeading___Toc2136_7293510931"/>
-      <w:bookmarkEnd w:id="23"/>
+      <w:bookmarkStart w:id="22" w:name="__RefHeading___Toc2136_7293510931"/>
+      <w:bookmarkEnd w:id="22"/>
       <w:r>
         <w:rPr>
           <w:color w:val="C5000B"/>
           <w:u w:val="single"/>
         </w:rPr>
-        <w:t>DATA PREPARATION MODEL</w:t>
+        <w:t xml:space="preserve">DATA </w:t>
+      </w:r>
+      <w:r>
+        <w:rPr>
+          <w:color w:val="C5000B"/>
+          <w:u w:val="single"/>
+        </w:rPr>
+        <w:t>PERSISTENCE</w:t>
+      </w:r>
+      <w:r>
+        <w:rPr>
+          <w:color w:val="C5000B"/>
+          <w:u w:val="single"/>
+        </w:rPr>
+        <w:t xml:space="preserve"> MODEL</w:t>
       </w:r>
     </w:p>
     <w:p>
@@ -7033,7 +6766,7 @@
         <w:tblLook w:val="04A0" w:firstRow="1" w:lastRow="0" w:firstColumn="1" w:lastColumn="0" w:noHBand="0" w:noVBand="1"/>
       </w:tblPr>
       <w:tblGrid>
-        <w:gridCol w:w="9360"/>
+        <w:gridCol w:w="9414"/>
       </w:tblGrid>
       <w:tr>
         <w:tc>
@@ -7059,20 +6792,11 @@
                 <w:noProof/>
                 <w:lang w:val="en-US" w:eastAsia="en-US"/>
               </w:rPr>
-              <w:lastRenderedPageBreak/>
               <w:drawing>
-                <wp:anchor distT="0" distB="0" distL="0" distR="0" simplePos="0" relativeHeight="12" behindDoc="0" locked="0" layoutInCell="1" allowOverlap="1" wp14:anchorId="23A26314" wp14:editId="27BFAFAA">
-                  <wp:simplePos x="0" y="0"/>
-                  <wp:positionH relativeFrom="column">
-                    <wp:align>center</wp:align>
-                  </wp:positionH>
-                  <wp:positionV relativeFrom="paragraph">
-                    <wp:posOffset>635</wp:posOffset>
-                  </wp:positionV>
-                  <wp:extent cx="5355590" cy="2785110"/>
+                <wp:inline distT="0" distB="0" distL="0" distR="0" wp14:anchorId="13C04DEF" wp14:editId="537A8FCE">
+                  <wp:extent cx="5943600" cy="2112645"/>
                   <wp:effectExtent l="0" t="0" r="0" b="0"/>
-                  <wp:wrapTopAndBottom/>
-                  <wp:docPr id="16" name="Image3"/>
+                  <wp:docPr id="3" name="Picture 3"/>
                   <wp:cNvGraphicFramePr>
                     <a:graphicFrameLocks xmlns:a="http://schemas.openxmlformats.org/drawingml/2006/main" noChangeAspect="1"/>
                   </wp:cNvGraphicFramePr>
@@ -7080,10 +6804,8 @@
                     <a:graphicData uri="http://schemas.openxmlformats.org/drawingml/2006/picture">
                       <pic:pic xmlns:pic="http://schemas.openxmlformats.org/drawingml/2006/picture">
                         <pic:nvPicPr>
-                          <pic:cNvPr id="16" name="Image3"/>
-                          <pic:cNvPicPr>
-                            <a:picLocks noChangeAspect="1" noChangeArrowheads="1"/>
-                          </pic:cNvPicPr>
+                          <pic:cNvPr id="1" name=""/>
+                          <pic:cNvPicPr/>
                         </pic:nvPicPr>
                         <pic:blipFill>
                           <a:blip r:embed="rId14"/>
@@ -7091,10 +6813,10 @@
                             <a:fillRect/>
                           </a:stretch>
                         </pic:blipFill>
-                        <pic:spPr bwMode="auto">
+                        <pic:spPr>
                           <a:xfrm>
                             <a:off x="0" y="0"/>
-                            <a:ext cx="5355590" cy="2785110"/>
+                            <a:ext cx="5943600" cy="2112645"/>
                           </a:xfrm>
                           <a:prstGeom prst="rect">
                             <a:avLst/>
@@ -7103,7 +6825,7 @@
                       </pic:pic>
                     </a:graphicData>
                   </a:graphic>
-                </wp:anchor>
+                </wp:inline>
               </w:drawing>
             </w:r>
           </w:p>
@@ -7228,24 +6950,14 @@
               <w:snapToGrid w:val="0"/>
               <w:rPr>
                 <w:b/>
-                <w:highlight w:val="yellow"/>
-              </w:rPr>
-            </w:pPr>
-            <w:proofErr w:type="spellStart"/>
-            <w:r>
-              <w:rPr>
-                <w:b/>
-                <w:highlight w:val="yellow"/>
-              </w:rPr>
-              <w:t>Behavioral</w:t>
-            </w:r>
-            <w:proofErr w:type="spellEnd"/>
-            <w:r>
-              <w:rPr>
-                <w:b/>
-                <w:highlight w:val="yellow"/>
-              </w:rPr>
-              <w:t xml:space="preserve"> View Type</w:t>
+              </w:rPr>
+            </w:pPr>
+            <w:r>
+              <w:rPr>
+                <w:b/>
+              </w:rPr>
+              <w:lastRenderedPageBreak/>
+              <w:t>Behavioral View Type</w:t>
             </w:r>
           </w:p>
         </w:tc>
@@ -7267,30 +6979,33 @@
             <w:pPr>
               <w:pStyle w:val="TableText"/>
               <w:snapToGrid w:val="0"/>
-              <w:rPr>
-                <w:highlight w:val="yellow"/>
-              </w:rPr>
-            </w:pPr>
-            <w:r>
-              <w:rPr>
-                <w:highlight w:val="yellow"/>
-              </w:rPr>
-              <w:t>To outline the main flows defining how data gets collected and prepared for purposes of analytics reporting.</w:t>
-            </w:r>
-          </w:p>
-          <w:p>
-            <w:pPr>
-              <w:pStyle w:val="TableText"/>
-              <w:snapToGrid w:val="0"/>
-              <w:rPr>
-                <w:highlight w:val="yellow"/>
-              </w:rPr>
-            </w:pPr>
-            <w:r>
-              <w:rPr>
-                <w:highlight w:val="yellow"/>
-              </w:rPr>
-              <w:t>To outline Triggers and Events, flow-logic and flow-synchronization.</w:t>
+            </w:pPr>
+            <w:r>
+              <w:t>The purpose of this view is to show communication mechanisms required to coordinate operations between functional elements.</w:t>
+            </w:r>
+          </w:p>
+          <w:p>
+            <w:pPr>
+              <w:pStyle w:val="TableText"/>
+              <w:snapToGrid w:val="0"/>
+            </w:pPr>
+            <w:r>
+              <w:t>It also outlines triggers, e</w:t>
+            </w:r>
+            <w:r>
+              <w:t xml:space="preserve">vents, </w:t>
+            </w:r>
+            <w:r>
+              <w:t xml:space="preserve">and </w:t>
+            </w:r>
+            <w:r>
+              <w:t>flow-logic</w:t>
+            </w:r>
+            <w:r>
+              <w:t>.</w:t>
+            </w:r>
+            <w:r>
+              <w:t>.</w:t>
             </w:r>
           </w:p>
         </w:tc>
@@ -7393,25 +7108,14 @@
               <w:snapToGrid w:val="0"/>
               <w:rPr>
                 <w:b/>
-                <w:highlight w:val="yellow"/>
-              </w:rPr>
-            </w:pPr>
-            <w:r>
-              <w:rPr>
-                <w:b/>
-                <w:highlight w:val="yellow"/>
-              </w:rPr>
-              <w:t xml:space="preserve">Process Flow </w:t>
-            </w:r>
-            <w:proofErr w:type="spellStart"/>
-            <w:r>
-              <w:rPr>
-                <w:b/>
-                <w:highlight w:val="yellow"/>
-              </w:rPr>
-              <w:t>Modeling</w:t>
-            </w:r>
-            <w:proofErr w:type="spellEnd"/>
+              </w:rPr>
+            </w:pPr>
+            <w:r>
+              <w:rPr>
+                <w:b/>
+              </w:rPr>
+              <w:t>Process Flow Modeling</w:t>
+            </w:r>
           </w:p>
         </w:tc>
         <w:tc>
@@ -7432,15 +7136,18 @@
             <w:pPr>
               <w:pStyle w:val="TableText"/>
               <w:snapToGrid w:val="0"/>
-              <w:rPr>
-                <w:highlight w:val="yellow"/>
-              </w:rPr>
-            </w:pPr>
-            <w:r>
-              <w:rPr>
-                <w:highlight w:val="yellow"/>
-              </w:rPr>
-              <w:t>This model shows how a scheduled batch process monitors periodically for any new feed of data uploaded by an ELITE member.</w:t>
+            </w:pPr>
+            <w:r>
+              <w:t xml:space="preserve">This model shows how a </w:t>
+            </w:r>
+            <w:r>
+              <w:t>user request</w:t>
+            </w:r>
+            <w:r>
+              <w:t xml:space="preserve"> in the Android Application</w:t>
+            </w:r>
+            <w:r>
+              <w:t xml:space="preserve"> for editing/creating data persists to the database through REST requests.</w:t>
             </w:r>
           </w:p>
         </w:tc>
@@ -7546,15 +7253,13 @@
               <w:snapToGrid w:val="0"/>
               <w:rPr>
                 <w:b/>
-                <w:highlight w:val="yellow"/>
-              </w:rPr>
-            </w:pPr>
-            <w:r>
-              <w:rPr>
-                <w:b/>
-                <w:highlight w:val="yellow"/>
-              </w:rPr>
-              <w:t>Process Control Pattern - Orchestrated Flow</w:t>
+              </w:rPr>
+            </w:pPr>
+            <w:r>
+              <w:rPr>
+                <w:b/>
+              </w:rPr>
+              <w:t>Service Registry Pattern</w:t>
             </w:r>
           </w:p>
         </w:tc>
@@ -7576,15 +7281,9 @@
             <w:pPr>
               <w:pStyle w:val="TableText"/>
               <w:snapToGrid w:val="0"/>
-              <w:rPr>
-                <w:highlight w:val="yellow"/>
-              </w:rPr>
-            </w:pPr>
-            <w:r>
-              <w:rPr>
-                <w:highlight w:val="yellow"/>
-              </w:rPr>
-              <w:t>An orchestration flow coordinates the preparation of data analytics views. The process can be parallelized but central coordination is required to start processes and synchronize results in the target data warehouse.</w:t>
+            </w:pPr>
+            <w:r>
+              <w:t>The Android Application needs to determine the location of the Pacemaker website in order for it to to send REST requests.</w:t>
             </w:r>
           </w:p>
         </w:tc>
@@ -7594,14 +7293,21 @@
       <w:pPr>
         <w:pStyle w:val="Heading4"/>
       </w:pPr>
-      <w:bookmarkStart w:id="24" w:name="__RefHeading___Toc1995_1386314816"/>
-      <w:bookmarkEnd w:id="24"/>
+      <w:bookmarkStart w:id="23" w:name="__RefHeading___Toc1995_1386314816"/>
+      <w:bookmarkEnd w:id="23"/>
       <w:r>
         <w:rPr>
           <w:color w:val="C5000B"/>
           <w:u w:val="single"/>
         </w:rPr>
-        <w:t>DASHBOARD RENDERING MODEL</w:t>
+        <w:t>DATA</w:t>
+      </w:r>
+      <w:r>
+        <w:rPr>
+          <w:color w:val="C5000B"/>
+          <w:u w:val="single"/>
+        </w:rPr>
+        <w:t xml:space="preserve"> RENDERING MODEL</w:t>
       </w:r>
     </w:p>
     <w:p>
@@ -7633,7 +7339,7 @@
         <w:tblLook w:val="04A0" w:firstRow="1" w:lastRow="0" w:firstColumn="1" w:lastColumn="0" w:noHBand="0" w:noVBand="1"/>
       </w:tblPr>
       <w:tblGrid>
-        <w:gridCol w:w="9360"/>
+        <w:gridCol w:w="9414"/>
       </w:tblGrid>
       <w:tr>
         <w:tc>
@@ -7655,24 +7361,11 @@
               <w:jc w:val="center"/>
             </w:pPr>
             <w:r>
-              <w:rPr>
-                <w:noProof/>
-                <w:lang w:val="en-US" w:eastAsia="en-US"/>
-              </w:rPr>
-              <w:lastRenderedPageBreak/>
               <w:drawing>
-                <wp:anchor distT="0" distB="0" distL="0" distR="0" simplePos="0" relativeHeight="13" behindDoc="0" locked="0" layoutInCell="1" allowOverlap="1" wp14:anchorId="7FC2C57A" wp14:editId="6E1EC66A">
-                  <wp:simplePos x="0" y="0"/>
-                  <wp:positionH relativeFrom="column">
-                    <wp:align>center</wp:align>
-                  </wp:positionH>
-                  <wp:positionV relativeFrom="paragraph">
-                    <wp:posOffset>635</wp:posOffset>
-                  </wp:positionV>
-                  <wp:extent cx="5417820" cy="2762885"/>
+                <wp:inline distT="0" distB="0" distL="0" distR="0" wp14:anchorId="712165F3" wp14:editId="29512153">
+                  <wp:extent cx="5943600" cy="2575560"/>
                   <wp:effectExtent l="0" t="0" r="0" b="0"/>
-                  <wp:wrapTopAndBottom/>
-                  <wp:docPr id="17" name="Image8"/>
+                  <wp:docPr id="8" name="Picture 8"/>
                   <wp:cNvGraphicFramePr>
                     <a:graphicFrameLocks xmlns:a="http://schemas.openxmlformats.org/drawingml/2006/main" noChangeAspect="1"/>
                   </wp:cNvGraphicFramePr>
@@ -7680,10 +7373,8 @@
                     <a:graphicData uri="http://schemas.openxmlformats.org/drawingml/2006/picture">
                       <pic:pic xmlns:pic="http://schemas.openxmlformats.org/drawingml/2006/picture">
                         <pic:nvPicPr>
-                          <pic:cNvPr id="17" name="Image8"/>
-                          <pic:cNvPicPr>
-                            <a:picLocks noChangeAspect="1" noChangeArrowheads="1"/>
-                          </pic:cNvPicPr>
+                          <pic:cNvPr id="1" name=""/>
+                          <pic:cNvPicPr/>
                         </pic:nvPicPr>
                         <pic:blipFill>
                           <a:blip r:embed="rId15"/>
@@ -7691,10 +7382,10 @@
                             <a:fillRect/>
                           </a:stretch>
                         </pic:blipFill>
-                        <pic:spPr bwMode="auto">
+                        <pic:spPr>
                           <a:xfrm>
                             <a:off x="0" y="0"/>
-                            <a:ext cx="5417820" cy="2762885"/>
+                            <a:ext cx="5943600" cy="2575560"/>
                           </a:xfrm>
                           <a:prstGeom prst="rect">
                             <a:avLst/>
@@ -7703,7 +7394,7 @@
                       </pic:pic>
                     </a:graphicData>
                   </a:graphic>
-                </wp:anchor>
+                </wp:inline>
               </w:drawing>
             </w:r>
           </w:p>
@@ -7828,24 +7519,13 @@
               <w:snapToGrid w:val="0"/>
               <w:rPr>
                 <w:b/>
-                <w:highlight w:val="yellow"/>
-              </w:rPr>
-            </w:pPr>
-            <w:proofErr w:type="spellStart"/>
-            <w:r>
-              <w:rPr>
-                <w:b/>
-                <w:highlight w:val="yellow"/>
-              </w:rPr>
-              <w:t>Behavioral</w:t>
-            </w:r>
-            <w:proofErr w:type="spellEnd"/>
-            <w:r>
-              <w:rPr>
-                <w:b/>
-                <w:highlight w:val="yellow"/>
-              </w:rPr>
-              <w:t xml:space="preserve"> View Type</w:t>
+              </w:rPr>
+            </w:pPr>
+            <w:r>
+              <w:rPr>
+                <w:b/>
+              </w:rPr>
+              <w:t>Behavioral View Type</w:t>
             </w:r>
           </w:p>
         </w:tc>
@@ -7867,30 +7547,45 @@
             <w:pPr>
               <w:pStyle w:val="TableText"/>
               <w:snapToGrid w:val="0"/>
-              <w:rPr>
-                <w:highlight w:val="yellow"/>
-              </w:rPr>
-            </w:pPr>
-            <w:r>
-              <w:rPr>
-                <w:highlight w:val="yellow"/>
-              </w:rPr>
-              <w:t>To outline the process by which data analytics get fetched and rendered on the analytics reporting dashboard.</w:t>
-            </w:r>
-          </w:p>
-          <w:p>
-            <w:pPr>
-              <w:pStyle w:val="TableText"/>
-              <w:snapToGrid w:val="0"/>
-              <w:rPr>
-                <w:highlight w:val="yellow"/>
-              </w:rPr>
-            </w:pPr>
-            <w:r>
-              <w:rPr>
-                <w:highlight w:val="yellow"/>
-              </w:rPr>
-              <w:t>To outline intermediate business logic steps manipulating data before it is displayed in the analytics dashboard.</w:t>
+            </w:pPr>
+            <w:r>
+              <w:t>To ou</w:t>
+            </w:r>
+            <w:r>
+              <w:t>tline the process by which the activity and friend data is fetched and rendered in the Android Application.</w:t>
+            </w:r>
+          </w:p>
+          <w:p>
+            <w:pPr>
+              <w:pStyle w:val="TableText"/>
+              <w:snapToGrid w:val="0"/>
+            </w:pPr>
+            <w:r>
+              <w:t>It also</w:t>
+            </w:r>
+            <w:r>
+              <w:t xml:space="preserve"> outline</w:t>
+            </w:r>
+            <w:r>
+              <w:t>s</w:t>
+            </w:r>
+            <w:r>
+              <w:t xml:space="preserve"> </w:t>
+            </w:r>
+            <w:r>
+              <w:t>the</w:t>
+            </w:r>
+            <w:r>
+              <w:t xml:space="preserve"> steps </w:t>
+            </w:r>
+            <w:r>
+              <w:t>that manipulate</w:t>
+            </w:r>
+            <w:r>
+              <w:t xml:space="preserve"> data before it is displayed </w:t>
+            </w:r>
+            <w:r>
+              <w:t>to the user.</w:t>
             </w:r>
           </w:p>
         </w:tc>
@@ -7993,25 +7688,14 @@
               <w:snapToGrid w:val="0"/>
               <w:rPr>
                 <w:b/>
-                <w:highlight w:val="yellow"/>
-              </w:rPr>
-            </w:pPr>
-            <w:r>
-              <w:rPr>
-                <w:b/>
-                <w:highlight w:val="yellow"/>
-              </w:rPr>
-              <w:t xml:space="preserve">Process Flow </w:t>
-            </w:r>
-            <w:proofErr w:type="spellStart"/>
-            <w:r>
-              <w:rPr>
-                <w:b/>
-                <w:highlight w:val="yellow"/>
-              </w:rPr>
-              <w:t>Modeling</w:t>
-            </w:r>
-            <w:proofErr w:type="spellEnd"/>
+              </w:rPr>
+            </w:pPr>
+            <w:r>
+              <w:rPr>
+                <w:b/>
+              </w:rPr>
+              <w:t>Process Flow Modeling</w:t>
+            </w:r>
           </w:p>
         </w:tc>
         <w:tc>
@@ -8032,29 +7716,12 @@
             <w:pPr>
               <w:pStyle w:val="TableText"/>
               <w:snapToGrid w:val="0"/>
-              <w:rPr>
-                <w:highlight w:val="yellow"/>
-              </w:rPr>
-            </w:pPr>
-            <w:r>
-              <w:rPr>
-                <w:highlight w:val="yellow"/>
-              </w:rPr>
-              <w:t xml:space="preserve">This model shows the sequence of steps collecting pre-generated user analytics views, performing calculations to </w:t>
-            </w:r>
-            <w:proofErr w:type="spellStart"/>
-            <w:r>
-              <w:rPr>
-                <w:highlight w:val="yellow"/>
-              </w:rPr>
-              <w:t>agregate</w:t>
-            </w:r>
-            <w:proofErr w:type="spellEnd"/>
-            <w:r>
-              <w:rPr>
-                <w:highlight w:val="yellow"/>
-              </w:rPr>
-              <w:t xml:space="preserve"> values, then mapping the results into a data object readily available for consumption by the Web Desktop Dashboard UI.</w:t>
+            </w:pPr>
+            <w:r>
+              <w:t xml:space="preserve">This model shows the </w:t>
+            </w:r>
+            <w:r>
+              <w:t>steps involved in activity and user data being obtained from the Pacemaker website via REST. The data is then processed via the Android Application and displayed on screen for the user to view.</w:t>
             </w:r>
           </w:p>
         </w:tc>
@@ -8095,6 +7762,7 @@
                 <w:szCs w:val="16"/>
                 <w:lang w:eastAsia="en-GB"/>
               </w:rPr>
+              <w:lastRenderedPageBreak/>
               <w:t>STYLE/PATTERNS USED</w:t>
             </w:r>
           </w:p>
@@ -8160,15 +7828,13 @@
               <w:snapToGrid w:val="0"/>
               <w:rPr>
                 <w:b/>
-                <w:highlight w:val="yellow"/>
-              </w:rPr>
-            </w:pPr>
-            <w:r>
-              <w:rPr>
-                <w:b/>
-                <w:highlight w:val="yellow"/>
-              </w:rPr>
-              <w:t>MVC Pattern - Synchronous Request / Response</w:t>
+              </w:rPr>
+            </w:pPr>
+            <w:r>
+              <w:rPr>
+                <w:b/>
+              </w:rPr>
+              <w:t>MVC Pattern</w:t>
             </w:r>
           </w:p>
         </w:tc>
@@ -8190,15 +7856,39 @@
             <w:pPr>
               <w:pStyle w:val="TableText"/>
               <w:snapToGrid w:val="0"/>
-              <w:rPr>
-                <w:highlight w:val="yellow"/>
-              </w:rPr>
-            </w:pPr>
-            <w:r>
-              <w:rPr>
-                <w:highlight w:val="yellow"/>
-              </w:rPr>
-              <w:t>A classic Web-server based Model-View-Controller pattern to render dashboard pages based on the data collected &amp; transformed from the data warehouse.</w:t>
+            </w:pPr>
+            <w:r>
+              <w:t xml:space="preserve">Model-View-Controller pattern to render </w:t>
+            </w:r>
+            <w:r>
+              <w:t>Android Activity</w:t>
+            </w:r>
+            <w:r>
+              <w:t xml:space="preserve"> pag</w:t>
+            </w:r>
+            <w:r>
+              <w:t>es based on the data collected and</w:t>
+            </w:r>
+            <w:r>
+              <w:t xml:space="preserve"> </w:t>
+            </w:r>
+            <w:r>
+              <w:t>manipulated</w:t>
+            </w:r>
+            <w:r>
+              <w:t xml:space="preserve"> from the </w:t>
+            </w:r>
+            <w:r>
+              <w:t>user activities</w:t>
+            </w:r>
+            <w:r>
+              <w:t xml:space="preserve"> and friends</w:t>
+            </w:r>
+            <w:r>
+              <w:t>.</w:t>
+            </w:r>
+            <w:r>
+              <w:t xml:space="preserve"> The model for this pattern is the data (the user or the activity), the controller is the logic behind processing and manipulating the data and the view is the Android Activity the user sees.</w:t>
             </w:r>
           </w:p>
         </w:tc>
@@ -8208,8 +7898,8 @@
       <w:pPr>
         <w:pStyle w:val="Heading2"/>
       </w:pPr>
-      <w:bookmarkStart w:id="25" w:name="__RefHeading___Toc1997_1386314816"/>
-      <w:bookmarkEnd w:id="25"/>
+      <w:bookmarkStart w:id="24" w:name="__RefHeading___Toc1997_1386314816"/>
+      <w:bookmarkEnd w:id="24"/>
       <w:r>
         <w:rPr>
           <w:color w:val="C5000B"/>
@@ -8222,8 +7912,8 @@
       <w:pPr>
         <w:pStyle w:val="Heading3"/>
       </w:pPr>
-      <w:bookmarkStart w:id="26" w:name="__RefHeading__193_146806664211"/>
-      <w:bookmarkEnd w:id="26"/>
+      <w:bookmarkStart w:id="25" w:name="__RefHeading__193_146806664211"/>
+      <w:bookmarkEnd w:id="25"/>
       <w:r>
         <w:t>VIEW INTENT</w:t>
       </w:r>
@@ -8345,15 +8035,13 @@
               <w:snapToGrid w:val="0"/>
               <w:rPr>
                 <w:b/>
-                <w:highlight w:val="yellow"/>
-              </w:rPr>
-            </w:pPr>
-            <w:r>
-              <w:rPr>
-                <w:b/>
-                <w:highlight w:val="yellow"/>
-              </w:rPr>
-              <w:t>Batch Analytics data flow</w:t>
+              </w:rPr>
+            </w:pPr>
+            <w:r>
+              <w:rPr>
+                <w:b/>
+              </w:rPr>
+              <w:t>Analytics data flow</w:t>
             </w:r>
           </w:p>
         </w:tc>
@@ -8378,62 +8066,66 @@
               <w:rPr>
                 <w:bCs/>
                 <w:sz w:val="20"/>
-                <w:highlight w:val="yellow"/>
               </w:rPr>
             </w:pPr>
             <w:r>
               <w:rPr>
                 <w:bCs/>
                 <w:sz w:val="20"/>
-                <w:highlight w:val="yellow"/>
-              </w:rPr>
-              <w:t>This model outlines the components at play to transform data pulled from three different data sources.</w:t>
-            </w:r>
-          </w:p>
-          <w:p>
-            <w:pPr>
-              <w:snapToGrid w:val="0"/>
-              <w:spacing w:before="40" w:after="40"/>
+              </w:rPr>
+              <w:t xml:space="preserve">This model outlines the components </w:t>
+            </w:r>
+            <w:r>
               <w:rPr>
                 <w:bCs/>
                 <w:sz w:val="20"/>
-                <w:highlight w:val="yellow"/>
-              </w:rPr>
-            </w:pPr>
+              </w:rPr>
+              <w:t>that</w:t>
+            </w:r>
             <w:r>
               <w:rPr>
                 <w:bCs/>
                 <w:sz w:val="20"/>
-                <w:highlight w:val="yellow"/>
-              </w:rPr>
-              <w:t xml:space="preserve">The data flow described in this model is a set of ETL jobs implemented as RDBMS </w:t>
+              </w:rPr>
+              <w:t xml:space="preserve"> transform data pulled from </w:t>
             </w:r>
             <w:r>
               <w:rPr>
                 <w:bCs/>
                 <w:sz w:val="20"/>
-                <w:highlight w:val="yellow"/>
-              </w:rPr>
-              <w:lastRenderedPageBreak/>
-              <w:t xml:space="preserve">Stored Procedures generating User Analytics Views in </w:t>
-            </w:r>
-            <w:proofErr w:type="spellStart"/>
+              </w:rPr>
+              <w:t>the web application</w:t>
+            </w:r>
             <w:r>
               <w:rPr>
                 <w:bCs/>
                 <w:sz w:val="20"/>
-                <w:highlight w:val="yellow"/>
-              </w:rPr>
-              <w:t>Runkeeper’s</w:t>
-            </w:r>
-            <w:proofErr w:type="spellEnd"/>
-            <w:r>
+              </w:rPr>
+              <w:t>.</w:t>
+            </w:r>
+          </w:p>
+          <w:p>
+            <w:pPr>
+              <w:snapToGrid w:val="0"/>
+              <w:spacing w:before="40" w:after="40"/>
               <w:rPr>
                 <w:bCs/>
                 <w:sz w:val="20"/>
-                <w:highlight w:val="yellow"/>
-              </w:rPr>
-              <w:t xml:space="preserve"> Data Warehouse.</w:t>
+              </w:rPr>
+            </w:pPr>
+            <w:r>
+              <w:rPr>
+                <w:bCs/>
+                <w:sz w:val="20"/>
+              </w:rPr>
+              <w:t xml:space="preserve">The data flow described in this model is a </w:t>
+            </w:r>
+            <w:r>
+              <w:rPr>
+                <w:bCs/>
+                <w:sz w:val="20"/>
+              </w:rPr>
+              <w:t>similar to an ETL model as the data is extracted from the database (REST from the web application), transformed via domain logic in the Android Application and finally loaded onto the users screen.</w:t>
             </w:r>
           </w:p>
         </w:tc>
@@ -8458,16 +8150,13 @@
               <w:snapToGrid w:val="0"/>
               <w:rPr>
                 <w:b/>
-                <w:highlight w:val="yellow"/>
-              </w:rPr>
-            </w:pPr>
-            <w:r>
-              <w:rPr>
-                <w:b/>
-                <w:highlight w:val="yellow"/>
-              </w:rPr>
-              <w:lastRenderedPageBreak/>
-              <w:t>Dashboard Rendering data flow</w:t>
+              </w:rPr>
+            </w:pPr>
+            <w:r>
+              <w:rPr>
+                <w:b/>
+              </w:rPr>
+              <w:t>Rendering data flow</w:t>
             </w:r>
           </w:p>
         </w:tc>
@@ -8492,16 +8181,91 @@
               <w:rPr>
                 <w:bCs/>
                 <w:sz w:val="20"/>
-                <w:highlight w:val="yellow"/>
               </w:rPr>
             </w:pPr>
             <w:r>
               <w:rPr>
                 <w:bCs/>
                 <w:sz w:val="20"/>
-                <w:highlight w:val="yellow"/>
-              </w:rPr>
-              <w:t>This model presents the propagation of request/response objects throughout application components: triggered by User actions from the Dashboard Web UI, down to the collection of data, to the generation of model views, and rendering of data in the browser / from time of page rendering.</w:t>
+              </w:rPr>
+              <w:t xml:space="preserve">This model presents the </w:t>
+            </w:r>
+            <w:r>
+              <w:rPr>
+                <w:bCs/>
+                <w:sz w:val="20"/>
+              </w:rPr>
+              <w:t xml:space="preserve">flow </w:t>
+            </w:r>
+            <w:r>
+              <w:rPr>
+                <w:bCs/>
+                <w:sz w:val="20"/>
+              </w:rPr>
+              <w:t xml:space="preserve">of </w:t>
+            </w:r>
+            <w:r>
+              <w:rPr>
+                <w:bCs/>
+                <w:sz w:val="20"/>
+              </w:rPr>
+              <w:t>requests and responses of</w:t>
+            </w:r>
+            <w:r>
+              <w:rPr>
+                <w:bCs/>
+                <w:sz w:val="20"/>
+              </w:rPr>
+              <w:t xml:space="preserve"> objects th</w:t>
+            </w:r>
+            <w:r>
+              <w:rPr>
+                <w:bCs/>
+                <w:sz w:val="20"/>
+              </w:rPr>
+              <w:t>roughout application components. It is</w:t>
+            </w:r>
+            <w:r>
+              <w:rPr>
+                <w:bCs/>
+                <w:sz w:val="20"/>
+              </w:rPr>
+              <w:t xml:space="preserve"> triggered by </w:t>
+            </w:r>
+            <w:r>
+              <w:rPr>
+                <w:bCs/>
+                <w:sz w:val="20"/>
+              </w:rPr>
+              <w:t>a user</w:t>
+            </w:r>
+            <w:r>
+              <w:rPr>
+                <w:bCs/>
+                <w:sz w:val="20"/>
+              </w:rPr>
+              <w:t xml:space="preserve"> </w:t>
+            </w:r>
+            <w:r>
+              <w:rPr>
+                <w:bCs/>
+                <w:sz w:val="20"/>
+              </w:rPr>
+              <w:t>performing an action in the</w:t>
+            </w:r>
+            <w:r>
+              <w:rPr>
+                <w:bCs/>
+                <w:sz w:val="20"/>
+              </w:rPr>
+              <w:t xml:space="preserve"> </w:t>
+            </w:r>
+            <w:r>
+              <w:rPr>
+                <w:bCs/>
+                <w:sz w:val="20"/>
+              </w:rPr>
+              <w:t>Android Application which causes data to be requested via REST.</w:t>
             </w:r>
           </w:p>
         </w:tc>
@@ -8511,8 +8275,8 @@
       <w:pPr>
         <w:pStyle w:val="Heading3"/>
       </w:pPr>
-      <w:bookmarkStart w:id="27" w:name="__RefHeading___Toc2134_72935109311"/>
-      <w:bookmarkEnd w:id="27"/>
+      <w:bookmarkStart w:id="26" w:name="__RefHeading___Toc2134_72935109311"/>
+      <w:bookmarkEnd w:id="26"/>
       <w:r>
         <w:t>VIEW MODELLING ARTIFACTS</w:t>
       </w:r>
@@ -8521,14 +8285,14 @@
       <w:pPr>
         <w:pStyle w:val="Heading4"/>
       </w:pPr>
-      <w:bookmarkStart w:id="28" w:name="__RefHeading___Toc2136_72935109311"/>
-      <w:bookmarkEnd w:id="28"/>
+      <w:bookmarkStart w:id="27" w:name="__RefHeading___Toc2136_72935109311"/>
+      <w:bookmarkEnd w:id="27"/>
       <w:r>
         <w:rPr>
           <w:color w:val="C5000B"/>
           <w:u w:val="single"/>
         </w:rPr>
-        <w:t>BATCH ANALYTICS DATA FLOW MODEL</w:t>
+        <w:t>ANALYTICS DATA FLOW MODEL</w:t>
       </w:r>
     </w:p>
     <w:p>
@@ -8560,7 +8324,7 @@
         <w:tblLook w:val="04A0" w:firstRow="1" w:lastRow="0" w:firstColumn="1" w:lastColumn="0" w:noHBand="0" w:noVBand="1"/>
       </w:tblPr>
       <w:tblGrid>
-        <w:gridCol w:w="9360"/>
+        <w:gridCol w:w="9414"/>
       </w:tblGrid>
       <w:tr>
         <w:tc>
@@ -8582,23 +8346,11 @@
               <w:jc w:val="center"/>
             </w:pPr>
             <w:r>
-              <w:rPr>
-                <w:noProof/>
-                <w:lang w:val="en-US" w:eastAsia="en-US"/>
-              </w:rPr>
               <w:drawing>
-                <wp:anchor distT="0" distB="0" distL="0" distR="0" simplePos="0" relativeHeight="16" behindDoc="0" locked="0" layoutInCell="1" allowOverlap="1" wp14:anchorId="2DAEBC55" wp14:editId="237BCB0B">
-                  <wp:simplePos x="0" y="0"/>
-                  <wp:positionH relativeFrom="column">
-                    <wp:align>center</wp:align>
-                  </wp:positionH>
-                  <wp:positionV relativeFrom="paragraph">
-                    <wp:posOffset>635</wp:posOffset>
-                  </wp:positionV>
-                  <wp:extent cx="5175250" cy="3239135"/>
+                <wp:inline distT="0" distB="0" distL="0" distR="0" wp14:anchorId="38CE6D06" wp14:editId="623950A0">
+                  <wp:extent cx="5943600" cy="1837055"/>
                   <wp:effectExtent l="0" t="0" r="0" b="0"/>
-                  <wp:wrapTopAndBottom/>
-                  <wp:docPr id="18" name="Image9"/>
+                  <wp:docPr id="14" name="Picture 14"/>
                   <wp:cNvGraphicFramePr>
                     <a:graphicFrameLocks xmlns:a="http://schemas.openxmlformats.org/drawingml/2006/main" noChangeAspect="1"/>
                   </wp:cNvGraphicFramePr>
@@ -8606,10 +8358,8 @@
                     <a:graphicData uri="http://schemas.openxmlformats.org/drawingml/2006/picture">
                       <pic:pic xmlns:pic="http://schemas.openxmlformats.org/drawingml/2006/picture">
                         <pic:nvPicPr>
-                          <pic:cNvPr id="18" name="Image9"/>
-                          <pic:cNvPicPr>
-                            <a:picLocks noChangeAspect="1" noChangeArrowheads="1"/>
-                          </pic:cNvPicPr>
+                          <pic:cNvPr id="1" name=""/>
+                          <pic:cNvPicPr/>
                         </pic:nvPicPr>
                         <pic:blipFill>
                           <a:blip r:embed="rId16"/>
@@ -8617,10 +8367,10 @@
                             <a:fillRect/>
                           </a:stretch>
                         </pic:blipFill>
-                        <pic:spPr bwMode="auto">
+                        <pic:spPr>
                           <a:xfrm>
                             <a:off x="0" y="0"/>
-                            <a:ext cx="5175250" cy="3239135"/>
+                            <a:ext cx="5943600" cy="1837055"/>
                           </a:xfrm>
                           <a:prstGeom prst="rect">
                             <a:avLst/>
@@ -8629,7 +8379,7 @@
                       </pic:pic>
                     </a:graphicData>
                   </a:graphic>
-                </wp:anchor>
+                </wp:inline>
               </w:drawing>
             </w:r>
           </w:p>
@@ -8754,13 +8504,11 @@
               <w:snapToGrid w:val="0"/>
               <w:rPr>
                 <w:b/>
-                <w:highlight w:val="yellow"/>
-              </w:rPr>
-            </w:pPr>
-            <w:r>
-              <w:rPr>
-                <w:b/>
-                <w:highlight w:val="yellow"/>
+              </w:rPr>
+            </w:pPr>
+            <w:r>
+              <w:rPr>
+                <w:b/>
               </w:rPr>
               <w:t>Information Services View Type</w:t>
             </w:r>
@@ -8784,30 +8532,24 @@
             <w:pPr>
               <w:pStyle w:val="TableText"/>
               <w:snapToGrid w:val="0"/>
-              <w:rPr>
-                <w:highlight w:val="yellow"/>
-              </w:rPr>
-            </w:pPr>
-            <w:r>
-              <w:rPr>
-                <w:highlight w:val="yellow"/>
-              </w:rPr>
-              <w:t>To outline the routes of core application data-in-motion, i.e. how the batch analytics data services takes input to manipulate, transport and ultimately distribute information to target sources.</w:t>
-            </w:r>
-          </w:p>
-          <w:p>
-            <w:pPr>
-              <w:pStyle w:val="TableText"/>
-              <w:snapToGrid w:val="0"/>
-              <w:rPr>
-                <w:highlight w:val="yellow"/>
-              </w:rPr>
-            </w:pPr>
-            <w:r>
-              <w:rPr>
-                <w:highlight w:val="yellow"/>
-              </w:rPr>
-              <w:t>To outline any data format, timeliness/latency, transactional integrity risks between application components.</w:t>
+            </w:pPr>
+            <w:r>
+              <w:t>Describe</w:t>
+            </w:r>
+            <w:r>
+              <w:t>s</w:t>
+            </w:r>
+            <w:r>
+              <w:t xml:space="preserve"> how the architecture stores data and define any significant data structures used within the system.</w:t>
+            </w:r>
+          </w:p>
+          <w:p>
+            <w:pPr>
+              <w:pStyle w:val="TableText"/>
+              <w:snapToGrid w:val="0"/>
+            </w:pPr>
+            <w:r>
+              <w:t>It also shows the data exchange between functional elements</w:t>
             </w:r>
           </w:p>
         </w:tc>
@@ -8848,6 +8590,7 @@
                 <w:szCs w:val="16"/>
                 <w:lang w:eastAsia="en-GB"/>
               </w:rPr>
+              <w:lastRenderedPageBreak/>
               <w:t>MODEL KIND USED</w:t>
             </w:r>
           </w:p>
@@ -8910,31 +8653,19 @@
               <w:snapToGrid w:val="0"/>
               <w:rPr>
                 <w:b/>
-                <w:highlight w:val="yellow"/>
-              </w:rPr>
-            </w:pPr>
-            <w:r>
-              <w:rPr>
-                <w:b/>
-                <w:highlight w:val="yellow"/>
+              </w:rPr>
+            </w:pPr>
+            <w:r>
+              <w:rPr>
+                <w:b/>
               </w:rPr>
               <w:t xml:space="preserve">ETL Orchestration </w:t>
             </w:r>
-            <w:proofErr w:type="spellStart"/>
-            <w:r>
-              <w:rPr>
-                <w:b/>
-                <w:highlight w:val="yellow"/>
-              </w:rPr>
-              <w:t>Modeling</w:t>
-            </w:r>
-            <w:proofErr w:type="spellEnd"/>
-            <w:r>
-              <w:rPr>
-                <w:b/>
-                <w:highlight w:val="yellow"/>
-              </w:rPr>
-              <w:t xml:space="preserve"> (also loosely referred as Batch Processing).</w:t>
+            <w:r>
+              <w:rPr>
+                <w:b/>
+              </w:rPr>
+              <w:t>Modelling</w:t>
             </w:r>
           </w:p>
         </w:tc>
@@ -8956,22 +8687,30 @@
             <w:pPr>
               <w:pStyle w:val="TableText"/>
               <w:snapToGrid w:val="0"/>
-              <w:rPr>
-                <w:highlight w:val="yellow"/>
-              </w:rPr>
-            </w:pPr>
-            <w:r>
-              <w:rPr>
-                <w:highlight w:val="yellow"/>
-              </w:rPr>
-              <w:t xml:space="preserve">To describe the type and roles applications components at play in the Extract phase, the Transform phase, the Load phase of </w:t>
-            </w:r>
-            <w:r>
-              <w:rPr>
-                <w:highlight w:val="yellow"/>
-              </w:rPr>
-              <w:lastRenderedPageBreak/>
-              <w:t>analytics data.</w:t>
+            </w:pPr>
+            <w:r>
+              <w:t xml:space="preserve">To describe the roles </w:t>
+            </w:r>
+            <w:r>
+              <w:t>of application components</w:t>
+            </w:r>
+            <w:r>
+              <w:t xml:space="preserve"> in the </w:t>
+            </w:r>
+            <w:r>
+              <w:t>extract, t</w:t>
+            </w:r>
+            <w:r>
+              <w:t>ra</w:t>
+            </w:r>
+            <w:r>
+              <w:t xml:space="preserve">nsform and load phase of </w:t>
+            </w:r>
+            <w:r>
+              <w:t>dat</w:t>
+            </w:r>
+            <w:r>
+              <w:t>a.</w:t>
             </w:r>
           </w:p>
         </w:tc>
@@ -9013,7 +8752,6 @@
                 <w:szCs w:val="16"/>
                 <w:lang w:eastAsia="en-GB"/>
               </w:rPr>
-              <w:lastRenderedPageBreak/>
               <w:t>STYLE/PATTERNS USED</w:t>
             </w:r>
           </w:p>
@@ -9080,13 +8818,11 @@
               <w:snapToGrid w:val="0"/>
               <w:rPr>
                 <w:b/>
-                <w:highlight w:val="yellow"/>
-              </w:rPr>
-            </w:pPr>
-            <w:r>
-              <w:rPr>
-                <w:b/>
-                <w:highlight w:val="yellow"/>
+              </w:rPr>
+            </w:pPr>
+            <w:r>
+              <w:rPr>
+                <w:b/>
               </w:rPr>
               <w:t>Pipes &amp; Filters Pattern</w:t>
             </w:r>
@@ -9110,109 +8846,21 @@
             <w:pPr>
               <w:pStyle w:val="TableText"/>
               <w:snapToGrid w:val="0"/>
-              <w:rPr>
-                <w:highlight w:val="yellow"/>
-              </w:rPr>
-            </w:pPr>
-            <w:r>
-              <w:rPr>
-                <w:highlight w:val="yellow"/>
-              </w:rPr>
-              <w:t>Implementation of a message processing which is platform-independent, re-usable and extensible to generating future analytics views.</w:t>
-            </w:r>
-          </w:p>
-          <w:p>
-            <w:pPr>
-              <w:pStyle w:val="TableText"/>
-              <w:snapToGrid w:val="0"/>
-              <w:rPr>
-                <w:highlight w:val="yellow"/>
-              </w:rPr>
-            </w:pPr>
-            <w:r>
-              <w:rPr>
-                <w:highlight w:val="yellow"/>
-              </w:rPr>
-              <w:t xml:space="preserve">Identify the type of transformation functions and data objects involved in </w:t>
-            </w:r>
-            <w:proofErr w:type="spellStart"/>
-            <w:r>
-              <w:rPr>
-                <w:highlight w:val="yellow"/>
-              </w:rPr>
-              <w:t>Input/Output</w:t>
-            </w:r>
-            <w:proofErr w:type="spellEnd"/>
-            <w:r>
-              <w:rPr>
-                <w:highlight w:val="yellow"/>
-              </w:rPr>
-              <w:t xml:space="preserve"> of each Pipe/Filter mechanism.</w:t>
-            </w:r>
-          </w:p>
-        </w:tc>
-      </w:tr>
-      <w:tr>
-        <w:trPr>
-          <w:cantSplit/>
-          <w:trHeight w:val="360"/>
-        </w:trPr>
-        <w:tc>
-          <w:tcPr>
-            <w:tcW w:w="4055" w:type="dxa"/>
-            <w:tcBorders>
-              <w:left w:val="single" w:sz="4" w:space="0" w:color="000000"/>
-              <w:bottom w:val="single" w:sz="4" w:space="0" w:color="000000"/>
-            </w:tcBorders>
-            <w:shd w:val="clear" w:color="auto" w:fill="auto"/>
-            <w:tcMar>
-              <w:left w:w="103" w:type="dxa"/>
-            </w:tcMar>
-          </w:tcPr>
-          <w:p>
-            <w:pPr>
-              <w:pStyle w:val="TableText"/>
-              <w:snapToGrid w:val="0"/>
-              <w:rPr>
-                <w:b/>
-                <w:highlight w:val="yellow"/>
-              </w:rPr>
-            </w:pPr>
-            <w:r>
-              <w:rPr>
-                <w:b/>
-                <w:highlight w:val="yellow"/>
-              </w:rPr>
-              <w:t>Message Translator Pattern</w:t>
-            </w:r>
-          </w:p>
-        </w:tc>
-        <w:tc>
-          <w:tcPr>
-            <w:tcW w:w="5311" w:type="dxa"/>
-            <w:tcBorders>
-              <w:left w:val="single" w:sz="4" w:space="0" w:color="000000"/>
-              <w:bottom w:val="single" w:sz="4" w:space="0" w:color="000000"/>
-              <w:right w:val="single" w:sz="4" w:space="0" w:color="000000"/>
-            </w:tcBorders>
-            <w:shd w:val="clear" w:color="auto" w:fill="auto"/>
-            <w:tcMar>
-              <w:left w:w="103" w:type="dxa"/>
-            </w:tcMar>
-          </w:tcPr>
-          <w:p>
-            <w:pPr>
-              <w:pStyle w:val="TableText"/>
-              <w:snapToGrid w:val="0"/>
-              <w:rPr>
-                <w:highlight w:val="yellow"/>
-              </w:rPr>
-            </w:pPr>
-            <w:r>
-              <w:rPr>
-                <w:highlight w:val="yellow"/>
-              </w:rPr>
-              <w:t>Convert message payloads from 3 different sources, using 3 different communications protocols, in 3 different data schemas to one unique data model – i.e. schema of analytics views.</w:t>
+            </w:pPr>
+            <w:r>
+              <w:t>I</w:t>
+            </w:r>
+            <w:r>
+              <w:t>The purpose of this pattern is to implement a message processing mechanism which is platform independent. Thus making it re-usable for future views.</w:t>
+            </w:r>
+          </w:p>
+          <w:p>
+            <w:pPr>
+              <w:pStyle w:val="TableText"/>
+              <w:snapToGrid w:val="0"/>
+            </w:pPr>
+            <w:r>
+              <w:t>IT also identifies the type of transformation functions and data objects involved in the input and output of each pipe and filter.</w:t>
             </w:r>
           </w:p>
         </w:tc>
@@ -9222,15 +8870,15 @@
       <w:pPr>
         <w:pStyle w:val="Heading4"/>
       </w:pPr>
-      <w:bookmarkStart w:id="29" w:name="__RefHeading___Toc1999_1386314816"/>
-      <w:bookmarkEnd w:id="29"/>
+      <w:bookmarkStart w:id="28" w:name="__RefHeading___Toc1999_1386314816"/>
+      <w:bookmarkEnd w:id="28"/>
       <w:r>
         <w:rPr>
           <w:color w:val="C5000B"/>
           <w:u w:val="single"/>
         </w:rPr>
         <w:lastRenderedPageBreak/>
-        <w:t>DASHBOARD RENDERING DATA FLOW MODEL</w:t>
+        <w:t>RENDERING DATA FLOW MODEL</w:t>
       </w:r>
     </w:p>
     <w:tbl>
@@ -9276,23 +8924,11 @@
               <w:jc w:val="center"/>
             </w:pPr>
             <w:r>
-              <w:rPr>
-                <w:noProof/>
-                <w:lang w:val="en-US" w:eastAsia="en-US"/>
-              </w:rPr>
               <w:drawing>
-                <wp:anchor distT="0" distB="0" distL="0" distR="0" simplePos="0" relativeHeight="18" behindDoc="0" locked="0" layoutInCell="1" allowOverlap="1" wp14:anchorId="5F292762" wp14:editId="018741D4">
-                  <wp:simplePos x="0" y="0"/>
-                  <wp:positionH relativeFrom="column">
-                    <wp:posOffset>699135</wp:posOffset>
-                  </wp:positionH>
-                  <wp:positionV relativeFrom="paragraph">
-                    <wp:posOffset>37465</wp:posOffset>
-                  </wp:positionV>
-                  <wp:extent cx="4406900" cy="6546215"/>
+                <wp:inline distT="0" distB="0" distL="0" distR="0" wp14:anchorId="24EA374E" wp14:editId="5F6D48D9">
+                  <wp:extent cx="4631486" cy="6659100"/>
                   <wp:effectExtent l="0" t="0" r="0" b="0"/>
-                  <wp:wrapTopAndBottom/>
-                  <wp:docPr id="19" name="Image10"/>
+                  <wp:docPr id="11" name="Picture 11"/>
                   <wp:cNvGraphicFramePr>
                     <a:graphicFrameLocks xmlns:a="http://schemas.openxmlformats.org/drawingml/2006/main" noChangeAspect="1"/>
                   </wp:cNvGraphicFramePr>
@@ -9300,10 +8936,8 @@
                     <a:graphicData uri="http://schemas.openxmlformats.org/drawingml/2006/picture">
                       <pic:pic xmlns:pic="http://schemas.openxmlformats.org/drawingml/2006/picture">
                         <pic:nvPicPr>
-                          <pic:cNvPr id="19" name="Image10"/>
-                          <pic:cNvPicPr>
-                            <a:picLocks noChangeAspect="1" noChangeArrowheads="1"/>
-                          </pic:cNvPicPr>
+                          <pic:cNvPr id="1" name=""/>
+                          <pic:cNvPicPr/>
                         </pic:nvPicPr>
                         <pic:blipFill>
                           <a:blip r:embed="rId17"/>
@@ -9311,10 +8945,10 @@
                             <a:fillRect/>
                           </a:stretch>
                         </pic:blipFill>
-                        <pic:spPr bwMode="auto">
+                        <pic:spPr>
                           <a:xfrm>
                             <a:off x="0" y="0"/>
-                            <a:ext cx="4406900" cy="6546215"/>
+                            <a:ext cx="4638854" cy="6669693"/>
                           </a:xfrm>
                           <a:prstGeom prst="rect">
                             <a:avLst/>
@@ -9323,10 +8957,7 @@
                       </pic:pic>
                     </a:graphicData>
                   </a:graphic>
-                  <wp14:sizeRelV relativeFrom="margin">
-                    <wp14:pctHeight>0</wp14:pctHeight>
-                  </wp14:sizeRelV>
-                </wp:anchor>
+                </wp:inline>
               </w:drawing>
             </w:r>
           </w:p>
@@ -9344,14 +8975,15 @@
           <w:bottom w:val="single" w:sz="4" w:space="0" w:color="000000"/>
           <w:insideH w:val="single" w:sz="4" w:space="0" w:color="000000"/>
         </w:tblBorders>
+        <w:tblLayout w:type="fixed"/>
         <w:tblCellMar>
           <w:left w:w="103" w:type="dxa"/>
         </w:tblCellMar>
         <w:tblLook w:val="04A0" w:firstRow="1" w:lastRow="0" w:firstColumn="1" w:lastColumn="0" w:noHBand="0" w:noVBand="1"/>
       </w:tblPr>
       <w:tblGrid>
-        <w:gridCol w:w="6643"/>
-        <w:gridCol w:w="2723"/>
+        <w:gridCol w:w="3838"/>
+        <w:gridCol w:w="5528"/>
       </w:tblGrid>
       <w:tr>
         <w:trPr>
@@ -9359,7 +8991,7 @@
         </w:trPr>
         <w:tc>
           <w:tcPr>
-            <w:tcW w:w="4055" w:type="dxa"/>
+            <w:tcW w:w="3838" w:type="dxa"/>
             <w:tcBorders>
               <w:top w:val="single" w:sz="4" w:space="0" w:color="000000"/>
               <w:left w:val="single" w:sz="4" w:space="0" w:color="000000"/>
@@ -9389,13 +9021,14 @@
                 <w:szCs w:val="16"/>
                 <w:lang w:eastAsia="en-GB"/>
               </w:rPr>
+              <w:lastRenderedPageBreak/>
               <w:t>VIEWPOINT USED</w:t>
             </w:r>
           </w:p>
         </w:tc>
         <w:tc>
           <w:tcPr>
-            <w:tcW w:w="5311" w:type="dxa"/>
+            <w:tcW w:w="5528" w:type="dxa"/>
             <w:tcBorders>
               <w:top w:val="single" w:sz="4" w:space="0" w:color="000000"/>
               <w:left w:val="single" w:sz="4" w:space="0" w:color="000000"/>
@@ -9434,7 +9067,7 @@
       <w:tr>
         <w:tc>
           <w:tcPr>
-            <w:tcW w:w="4055" w:type="dxa"/>
+            <w:tcW w:w="3838" w:type="dxa"/>
             <w:tcBorders>
               <w:top w:val="single" w:sz="4" w:space="0" w:color="000000"/>
               <w:left w:val="single" w:sz="4" w:space="0" w:color="000000"/>
@@ -9451,13 +9084,11 @@
               <w:snapToGrid w:val="0"/>
               <w:rPr>
                 <w:b/>
-                <w:highlight w:val="yellow"/>
-              </w:rPr>
-            </w:pPr>
-            <w:r>
-              <w:rPr>
-                <w:b/>
-                <w:highlight w:val="yellow"/>
+              </w:rPr>
+            </w:pPr>
+            <w:r>
+              <w:rPr>
+                <w:b/>
               </w:rPr>
               <w:t>Information Services View Type</w:t>
             </w:r>
@@ -9465,7 +9096,7 @@
         </w:tc>
         <w:tc>
           <w:tcPr>
-            <w:tcW w:w="5311" w:type="dxa"/>
+            <w:tcW w:w="5528" w:type="dxa"/>
             <w:tcBorders>
               <w:top w:val="single" w:sz="4" w:space="0" w:color="000000"/>
               <w:left w:val="single" w:sz="4" w:space="0" w:color="000000"/>
@@ -9481,15 +9112,24 @@
             <w:pPr>
               <w:pStyle w:val="TableText"/>
               <w:snapToGrid w:val="0"/>
-              <w:rPr>
-                <w:highlight w:val="yellow"/>
-              </w:rPr>
-            </w:pPr>
-            <w:r>
-              <w:rPr>
-                <w:highlight w:val="yellow"/>
-              </w:rPr>
-              <w:t>Same as described in section above.</w:t>
+            </w:pPr>
+            <w:r>
+              <w:t>Describe</w:t>
+            </w:r>
+            <w:r>
+              <w:t>s</w:t>
+            </w:r>
+            <w:r>
+              <w:t xml:space="preserve"> how the architecture stores data and define any significant data structures used within the system.</w:t>
+            </w:r>
+          </w:p>
+          <w:p>
+            <w:pPr>
+              <w:pStyle w:val="TableText"/>
+              <w:snapToGrid w:val="0"/>
+            </w:pPr>
+            <w:r>
+              <w:t>It also shows the data exchange between functional elements</w:t>
             </w:r>
           </w:p>
         </w:tc>
@@ -9500,7 +9140,7 @@
         </w:trPr>
         <w:tc>
           <w:tcPr>
-            <w:tcW w:w="4055" w:type="dxa"/>
+            <w:tcW w:w="3838" w:type="dxa"/>
             <w:tcBorders>
               <w:top w:val="single" w:sz="4" w:space="0" w:color="000000"/>
               <w:left w:val="single" w:sz="4" w:space="0" w:color="000000"/>
@@ -9536,7 +9176,7 @@
         </w:tc>
         <w:tc>
           <w:tcPr>
-            <w:tcW w:w="5311" w:type="dxa"/>
+            <w:tcW w:w="5528" w:type="dxa"/>
             <w:tcBorders>
               <w:top w:val="single" w:sz="4" w:space="0" w:color="000000"/>
               <w:left w:val="single" w:sz="4" w:space="0" w:color="000000"/>
@@ -9575,7 +9215,7 @@
       <w:tr>
         <w:tc>
           <w:tcPr>
-            <w:tcW w:w="4055" w:type="dxa"/>
+            <w:tcW w:w="3838" w:type="dxa"/>
             <w:tcBorders>
               <w:top w:val="single" w:sz="4" w:space="0" w:color="000000"/>
               <w:left w:val="single" w:sz="4" w:space="0" w:color="000000"/>
@@ -9592,30 +9232,25 @@
               <w:snapToGrid w:val="0"/>
               <w:rPr>
                 <w:b/>
-                <w:highlight w:val="yellow"/>
-              </w:rPr>
-            </w:pPr>
-            <w:r>
-              <w:rPr>
-                <w:b/>
-                <w:highlight w:val="yellow"/>
+              </w:rPr>
+            </w:pPr>
+            <w:r>
+              <w:rPr>
+                <w:b/>
               </w:rPr>
               <w:t xml:space="preserve">Data Flow </w:t>
             </w:r>
-            <w:proofErr w:type="spellStart"/>
-            <w:r>
-              <w:rPr>
-                <w:b/>
-                <w:highlight w:val="yellow"/>
-              </w:rPr>
-              <w:t>Modeling</w:t>
-            </w:r>
-            <w:proofErr w:type="spellEnd"/>
-          </w:p>
-        </w:tc>
-        <w:tc>
-          <w:tcPr>
-            <w:tcW w:w="5311" w:type="dxa"/>
+            <w:r>
+              <w:rPr>
+                <w:b/>
+              </w:rPr>
+              <w:t>Modelling</w:t>
+            </w:r>
+          </w:p>
+        </w:tc>
+        <w:tc>
+          <w:tcPr>
+            <w:tcW w:w="5528" w:type="dxa"/>
             <w:tcBorders>
               <w:top w:val="single" w:sz="4" w:space="0" w:color="000000"/>
               <w:left w:val="single" w:sz="4" w:space="0" w:color="000000"/>
@@ -9631,15 +9266,9 @@
             <w:pPr>
               <w:pStyle w:val="TableText"/>
               <w:snapToGrid w:val="0"/>
-              <w:rPr>
-                <w:highlight w:val="yellow"/>
-              </w:rPr>
-            </w:pPr>
-            <w:r>
-              <w:rPr>
-                <w:highlight w:val="yellow"/>
-              </w:rPr>
-              <w:t>A classic model show the life-cycle, the triggers, and direction of data flows within the Web Dashboard application (only – the analytics preparation component above holds a different and independent process that isn’t related to events or flows of this component).</w:t>
+            </w:pPr>
+            <w:r>
+              <w:t>This model shows the flow of data when the Android Application makes a REST request to the Play Web Application.</w:t>
             </w:r>
           </w:p>
         </w:tc>
@@ -9650,7 +9279,7 @@
         </w:trPr>
         <w:tc>
           <w:tcPr>
-            <w:tcW w:w="4055" w:type="dxa"/>
+            <w:tcW w:w="3838" w:type="dxa"/>
             <w:tcBorders>
               <w:top w:val="single" w:sz="4" w:space="0" w:color="000000"/>
               <w:left w:val="single" w:sz="4" w:space="0" w:color="000000"/>
@@ -9686,7 +9315,7 @@
         </w:tc>
         <w:tc>
           <w:tcPr>
-            <w:tcW w:w="5311" w:type="dxa"/>
+            <w:tcW w:w="5528" w:type="dxa"/>
             <w:tcBorders>
               <w:top w:val="single" w:sz="4" w:space="0" w:color="000000"/>
               <w:left w:val="single" w:sz="4" w:space="0" w:color="000000"/>
@@ -9728,7 +9357,7 @@
         </w:trPr>
         <w:tc>
           <w:tcPr>
-            <w:tcW w:w="4055" w:type="dxa"/>
+            <w:tcW w:w="3838" w:type="dxa"/>
             <w:tcBorders>
               <w:top w:val="single" w:sz="4" w:space="0" w:color="000000"/>
               <w:left w:val="single" w:sz="4" w:space="0" w:color="000000"/>
@@ -9744,51 +9373,29 @@
               <w:pStyle w:val="TableText"/>
               <w:snapToGrid w:val="0"/>
               <w:rPr>
-                <w:b/>
-                <w:highlight w:val="yellow"/>
-              </w:rPr>
-            </w:pPr>
-            <w:r>
-              <w:rPr>
-                <w:b/>
-                <w:highlight w:val="yellow"/>
-              </w:rPr>
-              <w:t>Template View pattern (for Synchronous Web Page Request/Response)</w:t>
-            </w:r>
-          </w:p>
-          <w:p>
-            <w:pPr>
-              <w:pStyle w:val="TableText"/>
-              <w:snapToGrid w:val="0"/>
-              <w:rPr>
                 <w:bCs w:val="0"/>
               </w:rPr>
             </w:pPr>
             <w:r>
               <w:rPr>
+                <w:b/>
+              </w:rPr>
+              <w:t>Synchronous Point to Point Processing pattern</w:t>
+            </w:r>
+          </w:p>
+          <w:p>
+            <w:pPr>
+              <w:pStyle w:val="TableText"/>
+              <w:snapToGrid w:val="0"/>
+              <w:rPr>
                 <w:bCs w:val="0"/>
               </w:rPr>
-              <w:t>[</w:t>
-            </w:r>
-            <w:r>
-              <w:rPr>
-                <w:bCs w:val="0"/>
-                <w:color w:val="0066CC"/>
-                <w:u w:val="single"/>
-              </w:rPr>
-              <w:t>https://en.wikipedia.org/wiki/Model%E2%80%93view%E2%80%93controller</w:t>
-            </w:r>
-            <w:r>
-              <w:rPr>
-                <w:bCs w:val="0"/>
-              </w:rPr>
-              <w:t>]</w:t>
-            </w:r>
-          </w:p>
-        </w:tc>
-        <w:tc>
-          <w:tcPr>
-            <w:tcW w:w="5311" w:type="dxa"/>
+            </w:pPr>
+          </w:p>
+        </w:tc>
+        <w:tc>
+          <w:tcPr>
+            <w:tcW w:w="5528" w:type="dxa"/>
             <w:tcBorders>
               <w:top w:val="single" w:sz="4" w:space="0" w:color="000000"/>
               <w:left w:val="single" w:sz="4" w:space="0" w:color="000000"/>
@@ -9804,43 +9411,12 @@
             <w:pPr>
               <w:pStyle w:val="TableText"/>
               <w:snapToGrid w:val="0"/>
-              <w:rPr>
-                <w:highlight w:val="yellow"/>
-              </w:rPr>
-            </w:pPr>
-            <w:r>
-              <w:rPr>
-                <w:highlight w:val="yellow"/>
-              </w:rPr>
-              <w:t xml:space="preserve">In this situation, some of the View, most of the Model and Controller logic are implemented on </w:t>
-            </w:r>
-            <w:proofErr w:type="spellStart"/>
-            <w:r>
-              <w:rPr>
-                <w:highlight w:val="yellow"/>
-              </w:rPr>
-              <w:t>Runkeeper’s</w:t>
-            </w:r>
-            <w:proofErr w:type="spellEnd"/>
-            <w:r>
-              <w:rPr>
-                <w:highlight w:val="yellow"/>
-              </w:rPr>
-              <w:t xml:space="preserve"> JAVA server stack. The Dashboard UI is a combination of “thin” client (in which some decoration is generated by JSP server tags), and </w:t>
-            </w:r>
-            <w:proofErr w:type="spellStart"/>
-            <w:r>
-              <w:rPr>
-                <w:highlight w:val="yellow"/>
-              </w:rPr>
-              <w:t>Javascript</w:t>
-            </w:r>
-            <w:proofErr w:type="spellEnd"/>
-            <w:r>
-              <w:rPr>
-                <w:highlight w:val="yellow"/>
-              </w:rPr>
-              <w:t xml:space="preserve"> libraries (initialized with JSON objects prepared in the server BEFORE page rendering). When the page is rendered, the JS gets executed and reaches out of the JSON objects to initialize Pie charts, Topology Maps, and other visual components.</w:t>
+            </w:pPr>
+            <w:r>
+              <w:t>In this case this pattern sends a message from the Android Application to the one receiver which is currently the Raspberry Pi running the Pacemaker Web Application.</w:t>
+            </w:r>
+            <w:r>
+              <w:t xml:space="preserve"> There is only one receiver for now so only one receiver can receive the message.</w:t>
             </w:r>
           </w:p>
         </w:tc>
@@ -9850,8 +9426,8 @@
       <w:pPr>
         <w:pStyle w:val="Heading2"/>
       </w:pPr>
-      <w:bookmarkStart w:id="30" w:name="__RefHeading___Toc2001_1386314816"/>
-      <w:bookmarkEnd w:id="30"/>
+      <w:bookmarkStart w:id="29" w:name="__RefHeading___Toc2001_1386314816"/>
+      <w:bookmarkEnd w:id="29"/>
       <w:r>
         <w:rPr>
           <w:color w:val="C5000B"/>
@@ -9864,8 +9440,8 @@
       <w:pPr>
         <w:pStyle w:val="Heading3"/>
       </w:pPr>
-      <w:bookmarkStart w:id="31" w:name="__RefHeading__193_1468066642111"/>
-      <w:bookmarkEnd w:id="31"/>
+      <w:bookmarkStart w:id="30" w:name="__RefHeading__193_1468066642111"/>
+      <w:bookmarkEnd w:id="30"/>
       <w:r>
         <w:t>VIEW INTENT</w:t>
       </w:r>
@@ -9995,7 +9571,7 @@
                 <w:b/>
                 <w:highlight w:val="yellow"/>
               </w:rPr>
-              <w:t>Indirection Layers</w:t>
+              <w:t>Ports and Adapters</w:t>
             </w:r>
           </w:p>
         </w:tc>
@@ -10034,119 +9610,14 @@
           </w:p>
         </w:tc>
       </w:tr>
-      <w:tr>
-        <w:tc>
-          <w:tcPr>
-            <w:tcW w:w="2166" w:type="dxa"/>
-            <w:tcBorders>
-              <w:top w:val="single" w:sz="4" w:space="0" w:color="000000"/>
-              <w:left w:val="single" w:sz="4" w:space="0" w:color="000000"/>
-              <w:bottom w:val="single" w:sz="4" w:space="0" w:color="000000"/>
-            </w:tcBorders>
-            <w:shd w:val="clear" w:color="auto" w:fill="auto"/>
-            <w:tcMar>
-              <w:left w:w="103" w:type="dxa"/>
-            </w:tcMar>
-          </w:tcPr>
-          <w:p>
-            <w:pPr>
-              <w:pStyle w:val="TableText"/>
-              <w:snapToGrid w:val="0"/>
-              <w:rPr>
-                <w:b/>
-                <w:highlight w:val="yellow"/>
-              </w:rPr>
-            </w:pPr>
-            <w:r>
-              <w:rPr>
-                <w:b/>
-                <w:highlight w:val="yellow"/>
-              </w:rPr>
-              <w:t>Data Provisioning</w:t>
-            </w:r>
-          </w:p>
-        </w:tc>
-        <w:tc>
-          <w:tcPr>
-            <w:tcW w:w="7200" w:type="dxa"/>
-            <w:tcBorders>
-              <w:top w:val="single" w:sz="4" w:space="0" w:color="000000"/>
-              <w:left w:val="single" w:sz="4" w:space="0" w:color="000000"/>
-              <w:bottom w:val="single" w:sz="4" w:space="0" w:color="000000"/>
-              <w:right w:val="single" w:sz="4" w:space="0" w:color="000000"/>
-            </w:tcBorders>
-            <w:shd w:val="clear" w:color="auto" w:fill="auto"/>
-            <w:tcMar>
-              <w:left w:w="103" w:type="dxa"/>
-            </w:tcMar>
-          </w:tcPr>
-          <w:p>
-            <w:pPr>
-              <w:snapToGrid w:val="0"/>
-              <w:spacing w:before="40" w:after="40"/>
-              <w:rPr>
-                <w:bCs/>
-                <w:sz w:val="20"/>
-                <w:highlight w:val="yellow"/>
-              </w:rPr>
-            </w:pPr>
-            <w:r>
-              <w:rPr>
-                <w:bCs/>
-                <w:sz w:val="20"/>
-                <w:highlight w:val="yellow"/>
-              </w:rPr>
-              <w:t>To outline what paradigm is adopted to shield application components from the specific of data storage forms/</w:t>
-            </w:r>
-            <w:proofErr w:type="spellStart"/>
-            <w:r>
-              <w:rPr>
-                <w:bCs/>
-                <w:sz w:val="20"/>
-                <w:highlight w:val="yellow"/>
-              </w:rPr>
-              <w:t>infrastrucutre</w:t>
-            </w:r>
-            <w:proofErr w:type="spellEnd"/>
-            <w:r>
-              <w:rPr>
-                <w:bCs/>
-                <w:sz w:val="20"/>
-                <w:highlight w:val="yellow"/>
-              </w:rPr>
-              <w:t xml:space="preserve"> – i.e. isolating the upper layers from the physical implementation mechanics of lower layers → data persistence model / data </w:t>
-            </w:r>
-            <w:proofErr w:type="spellStart"/>
-            <w:r>
-              <w:rPr>
-                <w:bCs/>
-                <w:sz w:val="20"/>
-                <w:highlight w:val="yellow"/>
-              </w:rPr>
-              <w:lastRenderedPageBreak/>
-              <w:t>abstratcion</w:t>
-            </w:r>
-            <w:proofErr w:type="spellEnd"/>
-            <w:r>
-              <w:rPr>
-                <w:bCs/>
-                <w:sz w:val="20"/>
-                <w:highlight w:val="yellow"/>
-              </w:rPr>
-              <w:t>.</w:t>
-            </w:r>
-          </w:p>
-        </w:tc>
-      </w:tr>
     </w:tbl>
     <w:p>
       <w:pPr>
         <w:pStyle w:val="Heading3"/>
       </w:pPr>
-      <w:bookmarkStart w:id="32" w:name="__RefHeading___Toc2134_729351093111"/>
-      <w:bookmarkEnd w:id="32"/>
+      <w:bookmarkStart w:id="31" w:name="__RefHeading___Toc2134_729351093111"/>
+      <w:bookmarkEnd w:id="31"/>
       <w:r>
-        <w:lastRenderedPageBreak/>
         <w:t>VIEW MODELLING ARTIFACTS</w:t>
       </w:r>
     </w:p>
@@ -10154,14 +9625,23 @@
       <w:pPr>
         <w:pStyle w:val="Heading4"/>
       </w:pPr>
-      <w:bookmarkStart w:id="33" w:name="__RefHeading___Toc2136_729351093111"/>
+      <w:bookmarkStart w:id="32" w:name="__RefHeading___Toc2136_729351093111"/>
+      <w:bookmarkEnd w:id="32"/>
+      <w:r>
+        <w:rPr>
+          <w:color w:val="C5000B"/>
+          <w:u w:val="single"/>
+        </w:rPr>
+        <w:t>PORTS AND ADAPTERS</w:t>
+      </w:r>
+      <w:bookmarkStart w:id="33" w:name="_GoBack"/>
       <w:bookmarkEnd w:id="33"/>
       <w:r>
         <w:rPr>
           <w:color w:val="C5000B"/>
           <w:u w:val="single"/>
         </w:rPr>
-        <w:t>INDIRECTION LAYERS MODEL</w:t>
+        <w:t xml:space="preserve"> MODEL</w:t>
       </w:r>
     </w:p>
     <w:p>
@@ -10214,57 +9694,6 @@
             <w:pPr>
               <w:jc w:val="center"/>
             </w:pPr>
-            <w:r>
-              <w:rPr>
-                <w:noProof/>
-                <w:lang w:val="en-US" w:eastAsia="en-US"/>
-              </w:rPr>
-              <w:drawing>
-                <wp:anchor distT="0" distB="0" distL="0" distR="0" simplePos="0" relativeHeight="17" behindDoc="0" locked="0" layoutInCell="1" allowOverlap="1" wp14:anchorId="3C2D691F" wp14:editId="35269651">
-                  <wp:simplePos x="0" y="0"/>
-                  <wp:positionH relativeFrom="column">
-                    <wp:align>center</wp:align>
-                  </wp:positionH>
-                  <wp:positionV relativeFrom="paragraph">
-                    <wp:posOffset>56515</wp:posOffset>
-                  </wp:positionV>
-                  <wp:extent cx="5565140" cy="3784600"/>
-                  <wp:effectExtent l="0" t="0" r="0" b="0"/>
-                  <wp:wrapTopAndBottom/>
-                  <wp:docPr id="20" name="Image11"/>
-                  <wp:cNvGraphicFramePr>
-                    <a:graphicFrameLocks xmlns:a="http://schemas.openxmlformats.org/drawingml/2006/main" noChangeAspect="1"/>
-                  </wp:cNvGraphicFramePr>
-                  <a:graphic xmlns:a="http://schemas.openxmlformats.org/drawingml/2006/main">
-                    <a:graphicData uri="http://schemas.openxmlformats.org/drawingml/2006/picture">
-                      <pic:pic xmlns:pic="http://schemas.openxmlformats.org/drawingml/2006/picture">
-                        <pic:nvPicPr>
-                          <pic:cNvPr id="20" name="Image11"/>
-                          <pic:cNvPicPr>
-                            <a:picLocks noChangeAspect="1" noChangeArrowheads="1"/>
-                          </pic:cNvPicPr>
-                        </pic:nvPicPr>
-                        <pic:blipFill>
-                          <a:blip r:embed="rId18"/>
-                          <a:stretch>
-                            <a:fillRect/>
-                          </a:stretch>
-                        </pic:blipFill>
-                        <pic:spPr bwMode="auto">
-                          <a:xfrm>
-                            <a:off x="0" y="0"/>
-                            <a:ext cx="5565140" cy="3784600"/>
-                          </a:xfrm>
-                          <a:prstGeom prst="rect">
-                            <a:avLst/>
-                          </a:prstGeom>
-                        </pic:spPr>
-                      </pic:pic>
-                    </a:graphicData>
-                  </a:graphic>
-                </wp:anchor>
-              </w:drawing>
-            </w:r>
           </w:p>
         </w:tc>
       </w:tr>
@@ -10536,53 +9965,37 @@
                 <w:b/>
                 <w:highlight w:val="yellow"/>
               </w:rPr>
-              <w:t xml:space="preserve">Application Structure </w:t>
-            </w:r>
-            <w:proofErr w:type="spellStart"/>
-            <w:r>
-              <w:rPr>
-                <w:b/>
+              <w:t>Application Structure Modeling</w:t>
+            </w:r>
+          </w:p>
+        </w:tc>
+        <w:tc>
+          <w:tcPr>
+            <w:tcW w:w="5311" w:type="dxa"/>
+            <w:tcBorders>
+              <w:top w:val="single" w:sz="4" w:space="0" w:color="000000"/>
+              <w:left w:val="single" w:sz="4" w:space="0" w:color="000000"/>
+              <w:bottom w:val="single" w:sz="4" w:space="0" w:color="000000"/>
+              <w:right w:val="single" w:sz="4" w:space="0" w:color="000000"/>
+            </w:tcBorders>
+            <w:shd w:val="clear" w:color="auto" w:fill="auto"/>
+            <w:tcMar>
+              <w:left w:w="103" w:type="dxa"/>
+            </w:tcMar>
+          </w:tcPr>
+          <w:p>
+            <w:pPr>
+              <w:pStyle w:val="TableText"/>
+              <w:snapToGrid w:val="0"/>
+              <w:rPr>
                 <w:highlight w:val="yellow"/>
               </w:rPr>
-              <w:t>Modeling</w:t>
-            </w:r>
-            <w:proofErr w:type="spellEnd"/>
-          </w:p>
-        </w:tc>
-        <w:tc>
-          <w:tcPr>
-            <w:tcW w:w="5311" w:type="dxa"/>
-            <w:tcBorders>
-              <w:top w:val="single" w:sz="4" w:space="0" w:color="000000"/>
-              <w:left w:val="single" w:sz="4" w:space="0" w:color="000000"/>
-              <w:bottom w:val="single" w:sz="4" w:space="0" w:color="000000"/>
-              <w:right w:val="single" w:sz="4" w:space="0" w:color="000000"/>
-            </w:tcBorders>
-            <w:shd w:val="clear" w:color="auto" w:fill="auto"/>
-            <w:tcMar>
-              <w:left w:w="103" w:type="dxa"/>
-            </w:tcMar>
-          </w:tcPr>
-          <w:p>
-            <w:pPr>
-              <w:pStyle w:val="TableText"/>
-              <w:snapToGrid w:val="0"/>
+            </w:pPr>
+            <w:r>
               <w:rPr>
                 <w:highlight w:val="yellow"/>
               </w:rPr>
-            </w:pPr>
-            <w:r>
-              <w:rPr>
-                <w:highlight w:val="yellow"/>
-              </w:rPr>
-              <w:t xml:space="preserve">Used in this situation to identify coupling between layers of components of a same nature. Also used to identify servicing points and data contracts reducing coupling (typically </w:t>
-            </w:r>
-            <w:r>
-              <w:rPr>
-                <w:highlight w:val="yellow"/>
-              </w:rPr>
-              <w:lastRenderedPageBreak/>
-              <w:t>Application Services, API, etc.)</w:t>
+              <w:t>Used in this situation to identify coupling between layers of components of a same nature. Also used to identify servicing points and data contracts reducing coupling (typically Application Services, API, etc.)</w:t>
             </w:r>
           </w:p>
         </w:tc>
@@ -10623,7 +10036,6 @@
                 <w:szCs w:val="16"/>
                 <w:lang w:eastAsia="en-GB"/>
               </w:rPr>
-              <w:lastRenderedPageBreak/>
               <w:t>STYLE/PATTERNS USED</w:t>
             </w:r>
           </w:p>
@@ -10727,21 +10139,14 @@
               <w:rPr>
                 <w:highlight w:val="yellow"/>
               </w:rPr>
-              <w:t xml:space="preserve">The variant of the </w:t>
-            </w:r>
-            <w:proofErr w:type="spellStart"/>
+              <w:t xml:space="preserve">The variant of the Layared pattern used in the Analytics Dashboard architecture aims to primarily isolate domain model </w:t>
+            </w:r>
             <w:r>
               <w:rPr>
                 <w:highlight w:val="yellow"/>
               </w:rPr>
-              <w:t>Layared</w:t>
-            </w:r>
-            <w:proofErr w:type="spellEnd"/>
-            <w:r>
-              <w:rPr>
-                <w:highlight w:val="yellow"/>
-              </w:rPr>
-              <w:t xml:space="preserve"> pattern used in the Analytics Dashboard architecture aims to primarily isolate domain model components – but also to eliminate any dependency between data infrastructure concerns and user interface experience, so to prepare for Mobile UI Clients with a minimum of rework.</w:t>
+              <w:lastRenderedPageBreak/>
+              <w:t>components – but also to eliminate any dependency between data infrastructure concerns and user interface experience, so to prepare for Mobile UI Clients with a minimum of rework.</w:t>
             </w:r>
           </w:p>
         </w:tc>
@@ -10755,672 +10160,8 @@
           <w:u w:val="single"/>
         </w:rPr>
       </w:pPr>
-    </w:p>
-    <w:p>
-      <w:pPr>
-        <w:pStyle w:val="Heading4"/>
-      </w:pPr>
       <w:bookmarkStart w:id="34" w:name="__RefHeading___Toc2003_1386314816"/>
       <w:bookmarkEnd w:id="34"/>
-      <w:r>
-        <w:rPr>
-          <w:color w:val="C5000B"/>
-          <w:u w:val="single"/>
-        </w:rPr>
-        <w:t>DATA PROVISIONING MODEL</w:t>
-      </w:r>
-    </w:p>
-    <w:p>
-      <w:pPr>
-        <w:rPr>
-          <w:color w:val="CC3300"/>
-          <w:u w:val="single"/>
-        </w:rPr>
-      </w:pPr>
-    </w:p>
-    <w:tbl>
-      <w:tblPr>
-        <w:tblW w:w="9360" w:type="dxa"/>
-        <w:tblInd w:w="55" w:type="dxa"/>
-        <w:tblBorders>
-          <w:top w:val="single" w:sz="2" w:space="0" w:color="000000"/>
-          <w:left w:val="single" w:sz="2" w:space="0" w:color="000000"/>
-          <w:bottom w:val="single" w:sz="2" w:space="0" w:color="000000"/>
-          <w:right w:val="single" w:sz="2" w:space="0" w:color="000000"/>
-          <w:insideH w:val="single" w:sz="2" w:space="0" w:color="000000"/>
-          <w:insideV w:val="single" w:sz="2" w:space="0" w:color="000000"/>
-        </w:tblBorders>
-        <w:tblCellMar>
-          <w:top w:w="55" w:type="dxa"/>
-          <w:left w:w="54" w:type="dxa"/>
-          <w:bottom w:w="55" w:type="dxa"/>
-          <w:right w:w="55" w:type="dxa"/>
-        </w:tblCellMar>
-        <w:tblLook w:val="04A0" w:firstRow="1" w:lastRow="0" w:firstColumn="1" w:lastColumn="0" w:noHBand="0" w:noVBand="1"/>
-      </w:tblPr>
-      <w:tblGrid>
-        <w:gridCol w:w="9360"/>
-      </w:tblGrid>
-      <w:tr>
-        <w:tc>
-          <w:tcPr>
-            <w:tcW w:w="9360" w:type="dxa"/>
-            <w:tcBorders>
-              <w:top w:val="single" w:sz="2" w:space="0" w:color="000000"/>
-              <w:left w:val="single" w:sz="2" w:space="0" w:color="000000"/>
-              <w:bottom w:val="single" w:sz="2" w:space="0" w:color="000000"/>
-              <w:right w:val="single" w:sz="2" w:space="0" w:color="000000"/>
-            </w:tcBorders>
-            <w:shd w:val="clear" w:color="auto" w:fill="FFFFCC"/>
-            <w:tcMar>
-              <w:left w:w="54" w:type="dxa"/>
-            </w:tcMar>
-          </w:tcPr>
-          <w:p>
-            <w:pPr>
-              <w:jc w:val="center"/>
-            </w:pPr>
-            <w:r>
-              <w:rPr>
-                <w:noProof/>
-                <w:lang w:val="en-US" w:eastAsia="en-US"/>
-              </w:rPr>
-              <w:drawing>
-                <wp:anchor distT="0" distB="0" distL="0" distR="0" simplePos="0" relativeHeight="14" behindDoc="0" locked="0" layoutInCell="1" allowOverlap="1" wp14:anchorId="246162EA" wp14:editId="471C7B68">
-                  <wp:simplePos x="0" y="0"/>
-                  <wp:positionH relativeFrom="column">
-                    <wp:align>center</wp:align>
-                  </wp:positionH>
-                  <wp:positionV relativeFrom="paragraph">
-                    <wp:posOffset>635</wp:posOffset>
-                  </wp:positionV>
-                  <wp:extent cx="4838700" cy="3686810"/>
-                  <wp:effectExtent l="0" t="0" r="0" b="0"/>
-                  <wp:wrapTopAndBottom/>
-                  <wp:docPr id="21" name="Image12"/>
-                  <wp:cNvGraphicFramePr>
-                    <a:graphicFrameLocks xmlns:a="http://schemas.openxmlformats.org/drawingml/2006/main" noChangeAspect="1"/>
-                  </wp:cNvGraphicFramePr>
-                  <a:graphic xmlns:a="http://schemas.openxmlformats.org/drawingml/2006/main">
-                    <a:graphicData uri="http://schemas.openxmlformats.org/drawingml/2006/picture">
-                      <pic:pic xmlns:pic="http://schemas.openxmlformats.org/drawingml/2006/picture">
-                        <pic:nvPicPr>
-                          <pic:cNvPr id="21" name="Image12"/>
-                          <pic:cNvPicPr>
-                            <a:picLocks noChangeAspect="1" noChangeArrowheads="1"/>
-                          </pic:cNvPicPr>
-                        </pic:nvPicPr>
-                        <pic:blipFill>
-                          <a:blip r:embed="rId19"/>
-                          <a:stretch>
-                            <a:fillRect/>
-                          </a:stretch>
-                        </pic:blipFill>
-                        <pic:spPr bwMode="auto">
-                          <a:xfrm>
-                            <a:off x="0" y="0"/>
-                            <a:ext cx="4838700" cy="3686810"/>
-                          </a:xfrm>
-                          <a:prstGeom prst="rect">
-                            <a:avLst/>
-                          </a:prstGeom>
-                        </pic:spPr>
-                      </pic:pic>
-                    </a:graphicData>
-                  </a:graphic>
-                </wp:anchor>
-              </w:drawing>
-            </w:r>
-          </w:p>
-        </w:tc>
-      </w:tr>
-    </w:tbl>
-    <w:p/>
-    <w:tbl>
-      <w:tblPr>
-        <w:tblW w:w="9366" w:type="dxa"/>
-        <w:tblInd w:w="93" w:type="dxa"/>
-        <w:tblBorders>
-          <w:top w:val="single" w:sz="4" w:space="0" w:color="000000"/>
-          <w:left w:val="single" w:sz="4" w:space="0" w:color="000000"/>
-          <w:bottom w:val="single" w:sz="4" w:space="0" w:color="000000"/>
-          <w:insideH w:val="single" w:sz="4" w:space="0" w:color="000000"/>
-        </w:tblBorders>
-        <w:tblCellMar>
-          <w:left w:w="103" w:type="dxa"/>
-        </w:tblCellMar>
-        <w:tblLook w:val="04A0" w:firstRow="1" w:lastRow="0" w:firstColumn="1" w:lastColumn="0" w:noHBand="0" w:noVBand="1"/>
-      </w:tblPr>
-      <w:tblGrid>
-        <w:gridCol w:w="4055"/>
-        <w:gridCol w:w="5311"/>
-      </w:tblGrid>
-      <w:tr>
-        <w:trPr>
-          <w:trHeight w:val="255"/>
-        </w:trPr>
-        <w:tc>
-          <w:tcPr>
-            <w:tcW w:w="4055" w:type="dxa"/>
-            <w:tcBorders>
-              <w:top w:val="single" w:sz="4" w:space="0" w:color="000000"/>
-              <w:left w:val="single" w:sz="4" w:space="0" w:color="000000"/>
-              <w:bottom w:val="single" w:sz="4" w:space="0" w:color="000000"/>
-            </w:tcBorders>
-            <w:shd w:val="clear" w:color="auto" w:fill="E0E0E0"/>
-            <w:tcMar>
-              <w:left w:w="103" w:type="dxa"/>
-            </w:tcMar>
-          </w:tcPr>
-          <w:p>
-            <w:pPr>
-              <w:pStyle w:val="TableText"/>
-              <w:rPr>
-                <w:rFonts w:ascii="Arial" w:hAnsi="Arial"/>
-                <w:b/>
-                <w:sz w:val="16"/>
-                <w:szCs w:val="16"/>
-                <w:lang w:eastAsia="en-GB"/>
-              </w:rPr>
-            </w:pPr>
-            <w:r>
-              <w:rPr>
-                <w:rFonts w:ascii="Arial" w:hAnsi="Arial"/>
-                <w:b/>
-                <w:sz w:val="16"/>
-                <w:szCs w:val="16"/>
-                <w:lang w:eastAsia="en-GB"/>
-              </w:rPr>
-              <w:t>VIEWPOINT USED</w:t>
-            </w:r>
-          </w:p>
-        </w:tc>
-        <w:tc>
-          <w:tcPr>
-            <w:tcW w:w="5311" w:type="dxa"/>
-            <w:tcBorders>
-              <w:top w:val="single" w:sz="4" w:space="0" w:color="000000"/>
-              <w:left w:val="single" w:sz="4" w:space="0" w:color="000000"/>
-              <w:bottom w:val="single" w:sz="4" w:space="0" w:color="000000"/>
-              <w:right w:val="single" w:sz="4" w:space="0" w:color="000000"/>
-            </w:tcBorders>
-            <w:shd w:val="clear" w:color="auto" w:fill="E0E0E0"/>
-            <w:tcMar>
-              <w:left w:w="103" w:type="dxa"/>
-            </w:tcMar>
-          </w:tcPr>
-          <w:p>
-            <w:pPr>
-              <w:pStyle w:val="TableText"/>
-              <w:rPr>
-                <w:rFonts w:ascii="Arial" w:hAnsi="Arial"/>
-                <w:b/>
-                <w:sz w:val="16"/>
-                <w:szCs w:val="16"/>
-                <w:lang w:eastAsia="en-GB"/>
-              </w:rPr>
-            </w:pPr>
-            <w:r>
-              <w:rPr>
-                <w:rFonts w:ascii="Arial" w:hAnsi="Arial"/>
-                <w:b/>
-                <w:sz w:val="16"/>
-                <w:szCs w:val="16"/>
-                <w:lang w:eastAsia="en-GB"/>
-              </w:rPr>
-              <w:t>JUSTIFICATION / INTENT</w:t>
-            </w:r>
-          </w:p>
-        </w:tc>
-      </w:tr>
-      <w:tr>
-        <w:tc>
-          <w:tcPr>
-            <w:tcW w:w="4055" w:type="dxa"/>
-            <w:tcBorders>
-              <w:top w:val="single" w:sz="4" w:space="0" w:color="000000"/>
-              <w:left w:val="single" w:sz="4" w:space="0" w:color="000000"/>
-              <w:bottom w:val="single" w:sz="4" w:space="0" w:color="000000"/>
-            </w:tcBorders>
-            <w:shd w:val="clear" w:color="auto" w:fill="auto"/>
-            <w:tcMar>
-              <w:left w:w="103" w:type="dxa"/>
-            </w:tcMar>
-          </w:tcPr>
-          <w:p>
-            <w:pPr>
-              <w:pStyle w:val="TableText"/>
-              <w:snapToGrid w:val="0"/>
-              <w:rPr>
-                <w:b/>
-                <w:highlight w:val="yellow"/>
-              </w:rPr>
-            </w:pPr>
-            <w:r>
-              <w:rPr>
-                <w:b/>
-                <w:highlight w:val="yellow"/>
-              </w:rPr>
-              <w:t>Functional View Type</w:t>
-            </w:r>
-          </w:p>
-        </w:tc>
-        <w:tc>
-          <w:tcPr>
-            <w:tcW w:w="5311" w:type="dxa"/>
-            <w:tcBorders>
-              <w:top w:val="single" w:sz="4" w:space="0" w:color="000000"/>
-              <w:left w:val="single" w:sz="4" w:space="0" w:color="000000"/>
-              <w:bottom w:val="single" w:sz="4" w:space="0" w:color="000000"/>
-              <w:right w:val="single" w:sz="4" w:space="0" w:color="000000"/>
-            </w:tcBorders>
-            <w:shd w:val="clear" w:color="auto" w:fill="auto"/>
-            <w:tcMar>
-              <w:left w:w="103" w:type="dxa"/>
-            </w:tcMar>
-          </w:tcPr>
-          <w:p>
-            <w:pPr>
-              <w:pStyle w:val="TableText"/>
-              <w:snapToGrid w:val="0"/>
-              <w:rPr>
-                <w:highlight w:val="yellow"/>
-              </w:rPr>
-            </w:pPr>
-            <w:r>
-              <w:rPr>
-                <w:highlight w:val="yellow"/>
-              </w:rPr>
-              <w:t>Same as described in section above.</w:t>
-            </w:r>
-          </w:p>
-        </w:tc>
-      </w:tr>
-      <w:tr>
-        <w:trPr>
-          <w:trHeight w:val="255"/>
-        </w:trPr>
-        <w:tc>
-          <w:tcPr>
-            <w:tcW w:w="4055" w:type="dxa"/>
-            <w:tcBorders>
-              <w:top w:val="single" w:sz="4" w:space="0" w:color="000000"/>
-              <w:left w:val="single" w:sz="4" w:space="0" w:color="000000"/>
-              <w:bottom w:val="single" w:sz="4" w:space="0" w:color="000000"/>
-            </w:tcBorders>
-            <w:shd w:val="clear" w:color="auto" w:fill="E0E0E0"/>
-            <w:tcMar>
-              <w:left w:w="103" w:type="dxa"/>
-            </w:tcMar>
-          </w:tcPr>
-          <w:p>
-            <w:pPr>
-              <w:pStyle w:val="TableText"/>
-              <w:rPr>
-                <w:rFonts w:ascii="Arial" w:hAnsi="Arial"/>
-                <w:b/>
-                <w:sz w:val="16"/>
-                <w:szCs w:val="16"/>
-                <w:lang w:eastAsia="en-GB"/>
-              </w:rPr>
-            </w:pPr>
-            <w:r>
-              <w:rPr>
-                <w:rFonts w:ascii="Arial" w:hAnsi="Arial"/>
-                <w:b/>
-                <w:sz w:val="16"/>
-                <w:szCs w:val="16"/>
-                <w:lang w:eastAsia="en-GB"/>
-              </w:rPr>
-              <w:t>MODEL KIND USED</w:t>
-            </w:r>
-          </w:p>
-        </w:tc>
-        <w:tc>
-          <w:tcPr>
-            <w:tcW w:w="5311" w:type="dxa"/>
-            <w:tcBorders>
-              <w:top w:val="single" w:sz="4" w:space="0" w:color="000000"/>
-              <w:left w:val="single" w:sz="4" w:space="0" w:color="000000"/>
-              <w:bottom w:val="single" w:sz="4" w:space="0" w:color="000000"/>
-              <w:right w:val="single" w:sz="4" w:space="0" w:color="000000"/>
-            </w:tcBorders>
-            <w:shd w:val="clear" w:color="auto" w:fill="E0E0E0"/>
-            <w:tcMar>
-              <w:left w:w="103" w:type="dxa"/>
-            </w:tcMar>
-          </w:tcPr>
-          <w:p>
-            <w:pPr>
-              <w:pStyle w:val="TableText"/>
-              <w:rPr>
-                <w:rFonts w:ascii="Arial" w:hAnsi="Arial"/>
-                <w:b/>
-                <w:sz w:val="16"/>
-                <w:szCs w:val="16"/>
-                <w:lang w:eastAsia="en-GB"/>
-              </w:rPr>
-            </w:pPr>
-            <w:r>
-              <w:rPr>
-                <w:rFonts w:ascii="Arial" w:hAnsi="Arial"/>
-                <w:b/>
-                <w:sz w:val="16"/>
-                <w:szCs w:val="16"/>
-                <w:lang w:eastAsia="en-GB"/>
-              </w:rPr>
-              <w:t>JUSTIFICATION / INTENT</w:t>
-            </w:r>
-          </w:p>
-        </w:tc>
-      </w:tr>
-      <w:tr>
-        <w:tc>
-          <w:tcPr>
-            <w:tcW w:w="4055" w:type="dxa"/>
-            <w:tcBorders>
-              <w:top w:val="single" w:sz="4" w:space="0" w:color="000000"/>
-              <w:left w:val="single" w:sz="4" w:space="0" w:color="000000"/>
-              <w:bottom w:val="single" w:sz="4" w:space="0" w:color="000000"/>
-            </w:tcBorders>
-            <w:shd w:val="clear" w:color="auto" w:fill="auto"/>
-            <w:tcMar>
-              <w:left w:w="103" w:type="dxa"/>
-            </w:tcMar>
-          </w:tcPr>
-          <w:p>
-            <w:pPr>
-              <w:pStyle w:val="TableText"/>
-              <w:snapToGrid w:val="0"/>
-              <w:rPr>
-                <w:b/>
-                <w:highlight w:val="yellow"/>
-              </w:rPr>
-            </w:pPr>
-            <w:r>
-              <w:rPr>
-                <w:b/>
-                <w:highlight w:val="yellow"/>
-              </w:rPr>
-              <w:t xml:space="preserve">Application Structure </w:t>
-            </w:r>
-            <w:proofErr w:type="spellStart"/>
-            <w:r>
-              <w:rPr>
-                <w:b/>
-                <w:highlight w:val="yellow"/>
-              </w:rPr>
-              <w:t>Modeling</w:t>
-            </w:r>
-            <w:proofErr w:type="spellEnd"/>
-          </w:p>
-        </w:tc>
-        <w:tc>
-          <w:tcPr>
-            <w:tcW w:w="5311" w:type="dxa"/>
-            <w:tcBorders>
-              <w:top w:val="single" w:sz="4" w:space="0" w:color="000000"/>
-              <w:left w:val="single" w:sz="4" w:space="0" w:color="000000"/>
-              <w:bottom w:val="single" w:sz="4" w:space="0" w:color="000000"/>
-              <w:right w:val="single" w:sz="4" w:space="0" w:color="000000"/>
-            </w:tcBorders>
-            <w:shd w:val="clear" w:color="auto" w:fill="auto"/>
-            <w:tcMar>
-              <w:left w:w="103" w:type="dxa"/>
-            </w:tcMar>
-          </w:tcPr>
-          <w:p>
-            <w:pPr>
-              <w:pStyle w:val="TableText"/>
-              <w:snapToGrid w:val="0"/>
-              <w:rPr>
-                <w:highlight w:val="yellow"/>
-              </w:rPr>
-            </w:pPr>
-            <w:r>
-              <w:rPr>
-                <w:highlight w:val="yellow"/>
-              </w:rPr>
-              <w:t>Break down the structure of the domain layer to show the lower level design of data-centric components, with a a specific focus on Data Analytics Access Provider component.</w:t>
-            </w:r>
-          </w:p>
-        </w:tc>
-      </w:tr>
-      <w:tr>
-        <w:trPr>
-          <w:trHeight w:val="255"/>
-        </w:trPr>
-        <w:tc>
-          <w:tcPr>
-            <w:tcW w:w="4055" w:type="dxa"/>
-            <w:tcBorders>
-              <w:top w:val="single" w:sz="4" w:space="0" w:color="000000"/>
-              <w:left w:val="single" w:sz="4" w:space="0" w:color="000000"/>
-              <w:bottom w:val="single" w:sz="4" w:space="0" w:color="000000"/>
-            </w:tcBorders>
-            <w:shd w:val="clear" w:color="auto" w:fill="E0E0E0"/>
-            <w:tcMar>
-              <w:left w:w="103" w:type="dxa"/>
-            </w:tcMar>
-          </w:tcPr>
-          <w:p>
-            <w:pPr>
-              <w:pStyle w:val="TableText"/>
-              <w:rPr>
-                <w:rFonts w:ascii="Arial" w:hAnsi="Arial"/>
-                <w:b/>
-                <w:sz w:val="16"/>
-                <w:szCs w:val="16"/>
-                <w:lang w:eastAsia="en-GB"/>
-              </w:rPr>
-            </w:pPr>
-            <w:r>
-              <w:rPr>
-                <w:rFonts w:ascii="Arial" w:hAnsi="Arial"/>
-                <w:b/>
-                <w:sz w:val="16"/>
-                <w:szCs w:val="16"/>
-                <w:lang w:eastAsia="en-GB"/>
-              </w:rPr>
-              <w:lastRenderedPageBreak/>
-              <w:t>STYLE/PATTERNS USED</w:t>
-            </w:r>
-          </w:p>
-        </w:tc>
-        <w:tc>
-          <w:tcPr>
-            <w:tcW w:w="5311" w:type="dxa"/>
-            <w:tcBorders>
-              <w:top w:val="single" w:sz="4" w:space="0" w:color="000000"/>
-              <w:left w:val="single" w:sz="4" w:space="0" w:color="000000"/>
-              <w:bottom w:val="single" w:sz="4" w:space="0" w:color="000000"/>
-              <w:right w:val="single" w:sz="4" w:space="0" w:color="000000"/>
-            </w:tcBorders>
-            <w:shd w:val="clear" w:color="auto" w:fill="E0E0E0"/>
-            <w:tcMar>
-              <w:left w:w="103" w:type="dxa"/>
-            </w:tcMar>
-          </w:tcPr>
-          <w:p>
-            <w:pPr>
-              <w:pStyle w:val="TableText"/>
-              <w:rPr>
-                <w:rFonts w:ascii="Arial" w:hAnsi="Arial"/>
-                <w:b/>
-                <w:sz w:val="16"/>
-                <w:szCs w:val="16"/>
-                <w:lang w:eastAsia="en-GB"/>
-              </w:rPr>
-            </w:pPr>
-            <w:r>
-              <w:rPr>
-                <w:rFonts w:ascii="Arial" w:hAnsi="Arial"/>
-                <w:b/>
-                <w:sz w:val="16"/>
-                <w:szCs w:val="16"/>
-                <w:lang w:eastAsia="en-GB"/>
-              </w:rPr>
-              <w:t>JUSTIFICATION / INTENT</w:t>
-            </w:r>
-          </w:p>
-        </w:tc>
-      </w:tr>
-      <w:tr>
-        <w:trPr>
-          <w:trHeight w:val="360"/>
-        </w:trPr>
-        <w:tc>
-          <w:tcPr>
-            <w:tcW w:w="4055" w:type="dxa"/>
-            <w:tcBorders>
-              <w:top w:val="single" w:sz="4" w:space="0" w:color="000000"/>
-              <w:left w:val="single" w:sz="4" w:space="0" w:color="000000"/>
-              <w:bottom w:val="single" w:sz="4" w:space="0" w:color="000000"/>
-            </w:tcBorders>
-            <w:shd w:val="clear" w:color="auto" w:fill="auto"/>
-            <w:tcMar>
-              <w:left w:w="103" w:type="dxa"/>
-            </w:tcMar>
-          </w:tcPr>
-          <w:p>
-            <w:pPr>
-              <w:pStyle w:val="TableText"/>
-              <w:snapToGrid w:val="0"/>
-              <w:rPr>
-                <w:b/>
-                <w:highlight w:val="yellow"/>
-              </w:rPr>
-            </w:pPr>
-            <w:r>
-              <w:rPr>
-                <w:b/>
-                <w:highlight w:val="yellow"/>
-              </w:rPr>
-              <w:t>3 Object-Relational Data Patterns:</w:t>
-            </w:r>
-          </w:p>
-          <w:p>
-            <w:pPr>
-              <w:pStyle w:val="TableText"/>
-              <w:snapToGrid w:val="0"/>
-              <w:rPr>
-                <w:b/>
-                <w:highlight w:val="yellow"/>
-              </w:rPr>
-            </w:pPr>
-            <w:r>
-              <w:rPr>
-                <w:b/>
-                <w:highlight w:val="yellow"/>
-              </w:rPr>
-              <w:t>- Data Access Object Pattern</w:t>
-            </w:r>
-          </w:p>
-          <w:p>
-            <w:pPr>
-              <w:pStyle w:val="TableText"/>
-              <w:snapToGrid w:val="0"/>
-              <w:rPr>
-                <w:b/>
-                <w:highlight w:val="yellow"/>
-              </w:rPr>
-            </w:pPr>
-            <w:r>
-              <w:rPr>
-                <w:b/>
-                <w:highlight w:val="yellow"/>
-              </w:rPr>
-              <w:t>- Domain Entity Aggregation</w:t>
-            </w:r>
-          </w:p>
-          <w:p>
-            <w:pPr>
-              <w:pStyle w:val="TableText"/>
-              <w:snapToGrid w:val="0"/>
-              <w:rPr>
-                <w:b/>
-                <w:highlight w:val="yellow"/>
-              </w:rPr>
-            </w:pPr>
-            <w:r>
-              <w:rPr>
-                <w:b/>
-                <w:highlight w:val="yellow"/>
-              </w:rPr>
-              <w:t>- Transfer Object Pattern</w:t>
-            </w:r>
-          </w:p>
-        </w:tc>
-        <w:tc>
-          <w:tcPr>
-            <w:tcW w:w="5311" w:type="dxa"/>
-            <w:tcBorders>
-              <w:top w:val="single" w:sz="4" w:space="0" w:color="000000"/>
-              <w:left w:val="single" w:sz="4" w:space="0" w:color="000000"/>
-              <w:bottom w:val="single" w:sz="4" w:space="0" w:color="000000"/>
-              <w:right w:val="single" w:sz="4" w:space="0" w:color="000000"/>
-            </w:tcBorders>
-            <w:shd w:val="clear" w:color="auto" w:fill="auto"/>
-            <w:tcMar>
-              <w:left w:w="103" w:type="dxa"/>
-            </w:tcMar>
-          </w:tcPr>
-          <w:p>
-            <w:pPr>
-              <w:pStyle w:val="TableText"/>
-              <w:snapToGrid w:val="0"/>
-              <w:rPr>
-                <w:highlight w:val="yellow"/>
-              </w:rPr>
-            </w:pPr>
-            <w:r>
-              <w:rPr>
-                <w:highlight w:val="yellow"/>
-              </w:rPr>
-              <w:t>Data Access Object to retrieve analytics view datasets from PostgreSQL Data Warehouse.</w:t>
-            </w:r>
-          </w:p>
-          <w:p>
-            <w:pPr>
-              <w:pStyle w:val="TableText"/>
-              <w:snapToGrid w:val="0"/>
-              <w:rPr>
-                <w:highlight w:val="yellow"/>
-              </w:rPr>
-            </w:pPr>
-            <w:r>
-              <w:rPr>
-                <w:highlight w:val="yellow"/>
-              </w:rPr>
-              <w:t>Domain Entity Aggregation to perform calculation / aggregations on data points retrieved from data analytics views.</w:t>
-            </w:r>
-          </w:p>
-          <w:p>
-            <w:pPr>
-              <w:pStyle w:val="TableText"/>
-              <w:snapToGrid w:val="0"/>
-              <w:rPr>
-                <w:highlight w:val="yellow"/>
-              </w:rPr>
-            </w:pPr>
-            <w:r>
-              <w:rPr>
-                <w:highlight w:val="yellow"/>
-              </w:rPr>
-              <w:t>Transfer Object to feed Web Client UI JS components (and in the future Mobile Client UI).</w:t>
-            </w:r>
-          </w:p>
-        </w:tc>
-      </w:tr>
-    </w:tbl>
-    <w:p>
-      <w:pPr>
-        <w:pStyle w:val="BodyText"/>
-        <w:rPr>
-          <w:color w:val="C5000B"/>
-          <w:u w:val="single"/>
-        </w:rPr>
-      </w:pPr>
     </w:p>
     <w:p>
       <w:pPr>
@@ -11740,21 +10481,7 @@
               <w:rPr>
                 <w:highlight w:val="yellow"/>
               </w:rPr>
-              <w:t xml:space="preserve">Generating data analytics on-demand is technically feasible but this architectural options doesn’t scale above 2,500 concurrent users given the current infrastructure in place at </w:t>
-            </w:r>
-            <w:proofErr w:type="spellStart"/>
-            <w:r>
-              <w:rPr>
-                <w:highlight w:val="yellow"/>
-              </w:rPr>
-              <w:t>Runkeeper</w:t>
-            </w:r>
-            <w:proofErr w:type="spellEnd"/>
-            <w:r>
-              <w:rPr>
-                <w:highlight w:val="yellow"/>
-              </w:rPr>
-              <w:t>.</w:t>
+              <w:t>Generating data analytics on-demand is technically feasible but this architectural options doesn’t scale above 2,500 concurrent users given the current infrastructure in place at Runkeeper.</w:t>
             </w:r>
           </w:p>
           <w:p>
@@ -11864,58 +10591,22 @@
               <w:rPr>
                 <w:highlight w:val="yellow"/>
               </w:rPr>
-              <w:t xml:space="preserve">According to current usage statistics of simpler </w:t>
-            </w:r>
-            <w:proofErr w:type="spellStart"/>
-            <w:r>
+              <w:t>According to current usage statistics of simpler Runkeeper dashboards, 95% of Users are not checking their stats immediately after ending an Activity.</w:t>
+            </w:r>
+          </w:p>
+          <w:p>
+            <w:pPr>
+              <w:pStyle w:val="TableText"/>
+              <w:snapToGrid w:val="0"/>
               <w:rPr>
                 <w:highlight w:val="yellow"/>
               </w:rPr>
-              <w:t>Runkeeper</w:t>
-            </w:r>
-            <w:proofErr w:type="spellEnd"/>
+            </w:pPr>
             <w:r>
               <w:rPr>
                 <w:highlight w:val="yellow"/>
               </w:rPr>
-              <w:t xml:space="preserve"> dashboards, 95% of Users are not checking their stats immediately after ending an Activity.</w:t>
-            </w:r>
-          </w:p>
-          <w:p>
-            <w:pPr>
-              <w:pStyle w:val="TableText"/>
-              <w:snapToGrid w:val="0"/>
-              <w:rPr>
-                <w:highlight w:val="yellow"/>
-              </w:rPr>
-            </w:pPr>
-            <w:proofErr w:type="gramStart"/>
-            <w:r>
-              <w:rPr>
-                <w:highlight w:val="yellow"/>
-              </w:rPr>
-              <w:t>However</w:t>
-            </w:r>
-            <w:proofErr w:type="gramEnd"/>
-            <w:r>
-              <w:rPr>
-                <w:highlight w:val="yellow"/>
-              </w:rPr>
-              <w:t xml:space="preserve"> 5% of ELITE Users may want to see their new activity stats immediately reflected after uploading their Health or Activity data into </w:t>
-            </w:r>
-            <w:proofErr w:type="spellStart"/>
-            <w:r>
-              <w:rPr>
-                <w:highlight w:val="yellow"/>
-              </w:rPr>
-              <w:t>Runkeeper</w:t>
-            </w:r>
-            <w:proofErr w:type="spellEnd"/>
-            <w:r>
-              <w:rPr>
-                <w:highlight w:val="yellow"/>
-              </w:rPr>
-              <w:t>.</w:t>
+              <w:t>However 5% of ELITE Users may want to see their new activity stats immediately reflected after uploading their Health or Activity data into Runkeeper.</w:t>
             </w:r>
           </w:p>
           <w:p>
@@ -12034,25 +10725,7 @@
                 <w:bCs/>
                 <w:sz w:val="20"/>
               </w:rPr>
-              <w:t xml:space="preserve">Throughput of data MUST BE </w:t>
-            </w:r>
-            <w:proofErr w:type="spellStart"/>
-            <w:r>
-              <w:rPr>
-                <w:b/>
-                <w:bCs/>
-                <w:sz w:val="20"/>
-              </w:rPr>
-              <w:t>predicatble</w:t>
-            </w:r>
-            <w:proofErr w:type="spellEnd"/>
-            <w:r>
-              <w:rPr>
-                <w:b/>
-                <w:bCs/>
-                <w:sz w:val="20"/>
-              </w:rPr>
-              <w:t>.</w:t>
+              <w:t>Throughput of data MUST BE predicatble.</w:t>
             </w:r>
           </w:p>
         </w:tc>
@@ -12388,38 +11061,38 @@
               <w:rPr>
                 <w:b/>
               </w:rPr>
-              <w:t xml:space="preserve">Cost of required processing cycles </w:t>
+              <w:t>Cost of required processing cycles and memory must be predictable, function of the number of concurrent users.</w:t>
+            </w:r>
+          </w:p>
+          <w:p>
+            <w:pPr>
+              <w:pStyle w:val="TableText"/>
+              <w:snapToGrid w:val="0"/>
+              <w:rPr>
+                <w:b/>
+              </w:rPr>
+            </w:pPr>
+          </w:p>
+          <w:p>
+            <w:pPr>
+              <w:pStyle w:val="TableText"/>
+              <w:snapToGrid w:val="0"/>
+              <w:rPr>
+                <w:b/>
+              </w:rPr>
+            </w:pPr>
+            <w:r>
+              <w:rPr>
+                <w:b/>
+              </w:rPr>
+              <w:t xml:space="preserve">Starting from 5,000 concurrent </w:t>
             </w:r>
             <w:r>
               <w:rPr>
                 <w:b/>
               </w:rPr>
               <w:lastRenderedPageBreak/>
-              <w:t>and memory must be predictable, function of the number of concurrent users.</w:t>
-            </w:r>
-          </w:p>
-          <w:p>
-            <w:pPr>
-              <w:pStyle w:val="TableText"/>
-              <w:snapToGrid w:val="0"/>
-              <w:rPr>
-                <w:b/>
-              </w:rPr>
-            </w:pPr>
-          </w:p>
-          <w:p>
-            <w:pPr>
-              <w:pStyle w:val="TableText"/>
-              <w:snapToGrid w:val="0"/>
-              <w:rPr>
-                <w:b/>
-              </w:rPr>
-            </w:pPr>
-            <w:r>
-              <w:rPr>
-                <w:b/>
-              </w:rPr>
-              <w:t>Starting from 5,000 concurrent users, the supporting infrastructure MUST dynamically scale up 100,000 concurrent users by means of infrastructure configuration.</w:t>
+              <w:t>users, the supporting infrastructure MUST dynamically scale up 100,000 concurrent users by means of infrastructure configuration.</w:t>
             </w:r>
           </w:p>
         </w:tc>
@@ -12462,116 +11135,52 @@
                 <w:sz w:val="20"/>
                 <w:highlight w:val="yellow"/>
               </w:rPr>
-              <w:t xml:space="preserve">: No net-new scalability strategies will be introduced </w:t>
-            </w:r>
-            <w:r>
+              <w:t>: No net-new scalability strategies will be introduced for the Rendering of the Web Data Analytics Dashboard.</w:t>
+            </w:r>
+          </w:p>
+          <w:p>
+            <w:pPr>
+              <w:jc w:val="left"/>
               <w:rPr>
                 <w:bCs/>
                 <w:sz w:val="20"/>
                 <w:highlight w:val="yellow"/>
               </w:rPr>
-              <w:lastRenderedPageBreak/>
-              <w:t>for the Rendering of the Web Data Analytics Dashboard.</w:t>
-            </w:r>
-          </w:p>
-          <w:p>
-            <w:pPr>
-              <w:jc w:val="left"/>
+            </w:pPr>
+            <w:r>
               <w:rPr>
                 <w:bCs/>
                 <w:sz w:val="20"/>
                 <w:highlight w:val="yellow"/>
               </w:rPr>
-            </w:pPr>
+              <w:t xml:space="preserve">The Dashboard UI is based on a classic Web architecture sourcing data from a shared database, and as such follows the same scalability strategies as any other form of dynamic web-content currently generated by Runkeeper (using HAProxy, </w:t>
+            </w:r>
             <w:r>
               <w:rPr>
                 <w:bCs/>
                 <w:sz w:val="20"/>
                 <w:highlight w:val="yellow"/>
               </w:rPr>
-              <w:t xml:space="preserve">The Dashboard UI is based on a classic Web architecture sourcing data from a shared database, and as such follows the same scalability strategies as any other form of dynamic web-content currently generated by </w:t>
-            </w:r>
-            <w:proofErr w:type="spellStart"/>
-            <w:r>
+              <w:lastRenderedPageBreak/>
+              <w:t>Load Balancer and Caching mechanisms).</w:t>
+            </w:r>
+          </w:p>
+          <w:p>
+            <w:pPr>
+              <w:jc w:val="left"/>
               <w:rPr>
                 <w:bCs/>
                 <w:sz w:val="20"/>
                 <w:highlight w:val="yellow"/>
               </w:rPr>
-              <w:t>Runkeeper</w:t>
-            </w:r>
-            <w:proofErr w:type="spellEnd"/>
+            </w:pPr>
             <w:r>
               <w:rPr>
                 <w:bCs/>
                 <w:sz w:val="20"/>
                 <w:highlight w:val="yellow"/>
               </w:rPr>
-              <w:t xml:space="preserve"> (using </w:t>
-            </w:r>
-            <w:proofErr w:type="spellStart"/>
-            <w:r>
-              <w:rPr>
-                <w:bCs/>
-                <w:sz w:val="20"/>
-                <w:highlight w:val="yellow"/>
-              </w:rPr>
-              <w:t>HAProxy</w:t>
-            </w:r>
-            <w:proofErr w:type="spellEnd"/>
-            <w:r>
-              <w:rPr>
-                <w:bCs/>
-                <w:sz w:val="20"/>
-                <w:highlight w:val="yellow"/>
-              </w:rPr>
-              <w:t>, Load Balancer and Caching mechanisms).</w:t>
-            </w:r>
-          </w:p>
-          <w:p>
-            <w:pPr>
-              <w:jc w:val="left"/>
-              <w:rPr>
-                <w:bCs/>
-                <w:sz w:val="20"/>
-                <w:highlight w:val="yellow"/>
-              </w:rPr>
-            </w:pPr>
-            <w:proofErr w:type="spellStart"/>
-            <w:r>
-              <w:rPr>
-                <w:bCs/>
-                <w:sz w:val="20"/>
-                <w:highlight w:val="yellow"/>
-              </w:rPr>
-              <w:t>Runkeeper</w:t>
-            </w:r>
-            <w:proofErr w:type="spellEnd"/>
-            <w:r>
-              <w:rPr>
-                <w:bCs/>
-                <w:sz w:val="20"/>
-                <w:highlight w:val="yellow"/>
-              </w:rPr>
-              <w:t xml:space="preserve"> has the infrastructure and tools in place to deal with Web workload going way </w:t>
-            </w:r>
-            <w:proofErr w:type="spellStart"/>
-            <w:r>
-              <w:rPr>
-                <w:bCs/>
-                <w:sz w:val="20"/>
-                <w:highlight w:val="yellow"/>
-              </w:rPr>
-              <w:t>beyong</w:t>
-            </w:r>
-            <w:proofErr w:type="spellEnd"/>
-            <w:r>
-              <w:rPr>
-                <w:bCs/>
-                <w:sz w:val="20"/>
-                <w:highlight w:val="yellow"/>
-              </w:rPr>
-              <w:t xml:space="preserve"> 5,000 users.</w:t>
+              <w:t>Runkeeper has the infrastructure and tools in place to deal with Web workload going way beyong 5,000 users.</w:t>
             </w:r>
           </w:p>
           <w:p>
@@ -12650,25 +11259,7 @@
                 <w:sz w:val="20"/>
                 <w:highlight w:val="yellow"/>
               </w:rPr>
-              <w:t xml:space="preserve">Batch Analytics implementations can be </w:t>
-            </w:r>
-            <w:proofErr w:type="spellStart"/>
-            <w:r>
-              <w:rPr>
-                <w:bCs/>
-                <w:sz w:val="20"/>
-                <w:highlight w:val="yellow"/>
-              </w:rPr>
-              <w:t>optimzed</w:t>
-            </w:r>
-            <w:proofErr w:type="spellEnd"/>
-            <w:r>
-              <w:rPr>
-                <w:bCs/>
-                <w:sz w:val="20"/>
-                <w:highlight w:val="yellow"/>
-              </w:rPr>
-              <w:t xml:space="preserve"> for repeated processing. Contention can be reduced via replication of ETL jobs.</w:t>
+              <w:t>Batch Analytics implementations can be optimzed for repeated processing. Contention can be reduced via replication of ETL jobs.</w:t>
             </w:r>
           </w:p>
           <w:p>
@@ -13049,23 +11640,7 @@
                 <w:sz w:val="20"/>
                 <w:highlight w:val="yellow"/>
               </w:rPr>
-              <w:t xml:space="preserve">Given above decisions and trade-offs for the Performance and </w:t>
-            </w:r>
-            <w:proofErr w:type="spellStart"/>
-            <w:r>
-              <w:rPr>
-                <w:sz w:val="20"/>
-                <w:highlight w:val="yellow"/>
-              </w:rPr>
-              <w:t>Scalabilty</w:t>
-            </w:r>
-            <w:proofErr w:type="spellEnd"/>
-            <w:r>
-              <w:rPr>
-                <w:sz w:val="20"/>
-                <w:highlight w:val="yellow"/>
-              </w:rPr>
-              <w:t xml:space="preserve"> Perspectives, it makes sense to automate Load Testing for Batch Analytics processes since it is the most heavily loaded component of the architecture</w:t>
+              <w:t>Given above decisions and trade-offs for the Performance and Scalabilty Perspectives, it makes sense to automate Load Testing for Batch Analytics processes since it is the most heavily loaded component of the architecture</w:t>
             </w:r>
             <w:r>
               <w:rPr>
@@ -13103,25 +11678,27 @@
                 <w:sz w:val="20"/>
                 <w:highlight w:val="yellow"/>
               </w:rPr>
-              <w:t xml:space="preserve">: A “load test” batch analytics process creating “dummy” analytics views will be consistently running on </w:t>
-            </w:r>
-            <w:proofErr w:type="spellStart"/>
-            <w:r>
+              <w:t>: A “load test” batch analytics process creating “dummy” analytics views will be consistently running on Runkeeper’s servers, exercising the server components at all times.</w:t>
+            </w:r>
+          </w:p>
+          <w:p>
+            <w:pPr>
+              <w:snapToGrid w:val="0"/>
+              <w:spacing w:before="40" w:after="40"/>
+              <w:jc w:val="left"/>
               <w:rPr>
                 <w:bCs/>
                 <w:sz w:val="20"/>
                 <w:highlight w:val="yellow"/>
               </w:rPr>
-              <w:t>Runkeeper’s</w:t>
-            </w:r>
-            <w:proofErr w:type="spellEnd"/>
+            </w:pPr>
             <w:r>
               <w:rPr>
                 <w:bCs/>
                 <w:sz w:val="20"/>
                 <w:highlight w:val="yellow"/>
               </w:rPr>
-              <w:t xml:space="preserve"> servers, exercising the server components at all times.</w:t>
+              <w:t>The end-to-end duration of the job will be constently controlled as a Key Performance Indicator of the architecture.</w:t>
             </w:r>
           </w:p>
           <w:p>
@@ -13141,63 +11718,7 @@
                 <w:sz w:val="20"/>
                 <w:highlight w:val="yellow"/>
               </w:rPr>
-              <w:t xml:space="preserve">The end-to-end duration of the job will be </w:t>
-            </w:r>
-            <w:proofErr w:type="spellStart"/>
-            <w:r>
-              <w:rPr>
-                <w:bCs/>
-                <w:sz w:val="20"/>
-                <w:highlight w:val="yellow"/>
-              </w:rPr>
-              <w:t>constently</w:t>
-            </w:r>
-            <w:proofErr w:type="spellEnd"/>
-            <w:r>
-              <w:rPr>
-                <w:bCs/>
-                <w:sz w:val="20"/>
-                <w:highlight w:val="yellow"/>
-              </w:rPr>
-              <w:t xml:space="preserve"> controlled as a Key Performance Indicator of the architecture.</w:t>
-            </w:r>
-          </w:p>
-          <w:p>
-            <w:pPr>
-              <w:snapToGrid w:val="0"/>
-              <w:spacing w:before="40" w:after="40"/>
-              <w:jc w:val="left"/>
-              <w:rPr>
-                <w:bCs/>
-                <w:sz w:val="20"/>
-                <w:highlight w:val="yellow"/>
-              </w:rPr>
-            </w:pPr>
-            <w:r>
-              <w:rPr>
-                <w:bCs/>
-                <w:sz w:val="20"/>
-                <w:highlight w:val="yellow"/>
-              </w:rPr>
-              <w:t xml:space="preserve">When / if the “load test” job falls below a certain duration window not meeting SLA requirements, a notification will be dispatched to System </w:t>
-            </w:r>
-            <w:proofErr w:type="spellStart"/>
-            <w:r>
-              <w:rPr>
-                <w:bCs/>
-                <w:sz w:val="20"/>
-                <w:highlight w:val="yellow"/>
-              </w:rPr>
-              <w:t>Admnistrators</w:t>
-            </w:r>
-            <w:proofErr w:type="spellEnd"/>
-            <w:r>
-              <w:rPr>
-                <w:bCs/>
-                <w:sz w:val="20"/>
-                <w:highlight w:val="yellow"/>
-              </w:rPr>
-              <w:t xml:space="preserve"> to adjust server configurations.</w:t>
+              <w:t>When / if the “load test” job falls below a certain duration window not meeting SLA requirements, a notification will be dispatched to System Admnistrators to adjust server configurations.</w:t>
             </w:r>
           </w:p>
           <w:p>
@@ -13227,25 +11748,27 @@
                 <w:sz w:val="20"/>
                 <w:highlight w:val="yellow"/>
               </w:rPr>
-              <w:t xml:space="preserve">: A new ETL Server will be acquired and act as a distribution node for other data </w:t>
-            </w:r>
-            <w:proofErr w:type="spellStart"/>
-            <w:r>
+              <w:t>: A new ETL Server will be acquired and act as a distribution node for other data processsing ETL servers.</w:t>
+            </w:r>
+          </w:p>
+          <w:p>
+            <w:pPr>
+              <w:snapToGrid w:val="0"/>
+              <w:spacing w:before="40" w:after="40"/>
+              <w:jc w:val="left"/>
               <w:rPr>
                 <w:bCs/>
                 <w:sz w:val="20"/>
                 <w:highlight w:val="yellow"/>
               </w:rPr>
-              <w:t>processsing</w:t>
-            </w:r>
-            <w:proofErr w:type="spellEnd"/>
+            </w:pPr>
             <w:r>
               <w:rPr>
                 <w:bCs/>
                 <w:sz w:val="20"/>
                 <w:highlight w:val="yellow"/>
               </w:rPr>
-              <w:t xml:space="preserve"> ETL servers.</w:t>
+              <w:t>At a minimum, 4 servers will compose the backend of Runkeeper data analytics (i.e. 1 Main Node, 3 Slaves).</w:t>
             </w:r>
           </w:p>
           <w:p>
@@ -13265,45 +11788,6 @@
                 <w:sz w:val="20"/>
                 <w:highlight w:val="yellow"/>
               </w:rPr>
-              <w:t xml:space="preserve">At a minimum, 4 servers will compose the backend of </w:t>
-            </w:r>
-            <w:proofErr w:type="spellStart"/>
-            <w:r>
-              <w:rPr>
-                <w:bCs/>
-                <w:sz w:val="20"/>
-                <w:highlight w:val="yellow"/>
-              </w:rPr>
-              <w:lastRenderedPageBreak/>
-              <w:t>Runkeeper</w:t>
-            </w:r>
-            <w:proofErr w:type="spellEnd"/>
-            <w:r>
-              <w:rPr>
-                <w:bCs/>
-                <w:sz w:val="20"/>
-                <w:highlight w:val="yellow"/>
-              </w:rPr>
-              <w:t xml:space="preserve"> data analytics (i.e. 1 Main Node, 3 Slaves).</w:t>
-            </w:r>
-          </w:p>
-          <w:p>
-            <w:pPr>
-              <w:snapToGrid w:val="0"/>
-              <w:spacing w:before="40" w:after="40"/>
-              <w:jc w:val="left"/>
-              <w:rPr>
-                <w:bCs/>
-                <w:sz w:val="20"/>
-                <w:highlight w:val="yellow"/>
-              </w:rPr>
-            </w:pPr>
-            <w:r>
-              <w:rPr>
-                <w:bCs/>
-                <w:sz w:val="20"/>
-                <w:highlight w:val="yellow"/>
-              </w:rPr>
               <w:t>Steps for scaling out further from there-on are, by order of preference: (1.) CPU and Memory additions to ETL server, (2.) Insertion of new node.</w:t>
             </w:r>
           </w:p>
@@ -13334,7 +11818,6 @@
               <w:rPr>
                 <w:b/>
               </w:rPr>
-              <w:lastRenderedPageBreak/>
               <w:t>&lt;#&gt;</w:t>
             </w:r>
           </w:p>
@@ -13720,35 +12203,7 @@
               <w:rPr>
                 <w:highlight w:val="yellow"/>
               </w:rPr>
-              <w:t xml:space="preserve">The Web UI will not use any Service API. The reason for this is that, since a Facade component acts as a </w:t>
-            </w:r>
-            <w:proofErr w:type="spellStart"/>
-            <w:r>
-              <w:rPr>
-                <w:highlight w:val="yellow"/>
-              </w:rPr>
-              <w:t>gatway</w:t>
-            </w:r>
-            <w:proofErr w:type="spellEnd"/>
-            <w:r>
-              <w:rPr>
-                <w:highlight w:val="yellow"/>
-              </w:rPr>
-              <w:t xml:space="preserve"> to access Analytics Views, it will be relatively easy to create an API Service sitting on he </w:t>
-            </w:r>
-            <w:proofErr w:type="gramStart"/>
-            <w:r>
-              <w:rPr>
-                <w:highlight w:val="yellow"/>
-              </w:rPr>
-              <w:t>top</w:t>
-            </w:r>
-            <w:proofErr w:type="gramEnd"/>
-            <w:r>
-              <w:rPr>
-                <w:highlight w:val="yellow"/>
-              </w:rPr>
-              <w:t xml:space="preserve"> of it (i.e. making use of it).</w:t>
+              <w:t>The Web UI will not use any Service API. The reason for this is that, since a Facade component acts as a gatway to access Analytics Views, it will be relatively easy to create an API Service sitting on he top of it (i.e. making use of it).</w:t>
             </w:r>
           </w:p>
           <w:p>
@@ -14099,23 +12554,10 @@
       </w:r>
     </w:p>
     <w:p>
-      <w:r>
-        <w:t xml:space="preserve">This section to reference external sources of </w:t>
-      </w:r>
-      <w:proofErr w:type="spellStart"/>
-      <w:r>
-        <w:t>additonal</w:t>
-      </w:r>
-      <w:proofErr w:type="spellEnd"/>
-      <w:r>
-        <w:t xml:space="preserve"> information relevant to the proposed solution design.</w:t>
-      </w:r>
-    </w:p>
-    <w:p>
       <w:pPr>
         <w:sectPr>
-          <w:headerReference w:type="first" r:id="rId20"/>
-          <w:footerReference w:type="first" r:id="rId21"/>
+          <w:headerReference w:type="first" r:id="rId18"/>
+          <w:footerReference w:type="first" r:id="rId19"/>
           <w:pgSz w:w="12240" w:h="15840"/>
           <w:pgMar w:top="2655" w:right="1440" w:bottom="1687" w:left="1440" w:header="0" w:footer="0" w:gutter="0"/>
           <w:cols w:space="720"/>

</xml_diff>

<commit_message>
Final Review of Doc Complete
</commit_message>
<xml_diff>
--- a/Colm Carew TOGAF 9.1 AD .docx
+++ b/Colm Carew TOGAF 9.1 AD .docx
@@ -109,15 +109,7 @@
         <w:rPr>
           <w:i/>
         </w:rPr>
-        <w:t>: This Architecture Description (AD) template from the Open Group TOGAF™ 9.1 architecture framework has been adapted to the purposes of the WIT MSc module on IT Architecture Pa</w:t>
-      </w:r>
-      <w:bookmarkStart w:id="0" w:name="_GoBack"/>
-      <w:bookmarkEnd w:id="0"/>
-      <w:r>
-        <w:rPr>
-          <w:i/>
-        </w:rPr>
-        <w:t>tterns.&gt;&gt;.</w:t>
+        <w:t>: This Architecture Description (AD) template from the Open Group TOGAF™ 9.1 architecture framework has been adapted to the purposes of the WIT MSc module on IT Architecture Patterns.&gt;&gt;.</w:t>
       </w:r>
       <w:r>
         <w:br w:type="page"/>
@@ -4577,8 +4569,8 @@
       <w:pPr>
         <w:pStyle w:val="UnnumberedHeading"/>
       </w:pPr>
-      <w:bookmarkStart w:id="1" w:name="hp_LogicalHeaderComplete"/>
-      <w:bookmarkEnd w:id="1"/>
+      <w:bookmarkStart w:id="0" w:name="hp_LogicalHeaderComplete"/>
+      <w:bookmarkEnd w:id="0"/>
       <w:r>
         <w:t>Distribution List</w:t>
       </w:r>
@@ -5515,8 +5507,8 @@
       <w:pPr>
         <w:pStyle w:val="UnnumberedHeading"/>
       </w:pPr>
-      <w:bookmarkStart w:id="2" w:name="hp_DistributionList"/>
-      <w:bookmarkEnd w:id="2"/>
+      <w:bookmarkStart w:id="1" w:name="hp_DistributionList"/>
+      <w:bookmarkEnd w:id="1"/>
       <w:r>
         <w:t>Document Version History</w:t>
       </w:r>
@@ -5955,10 +5947,10 @@
       </w:tr>
     </w:tbl>
     <w:p>
-      <w:bookmarkStart w:id="3" w:name="hp_RevisionHistory"/>
-      <w:bookmarkStart w:id="4" w:name="_Governance_Principles"/>
+      <w:bookmarkStart w:id="2" w:name="hp_RevisionHistory"/>
+      <w:bookmarkStart w:id="3" w:name="_Governance_Principles"/>
+      <w:bookmarkEnd w:id="2"/>
       <w:bookmarkEnd w:id="3"/>
-      <w:bookmarkEnd w:id="4"/>
     </w:p>
     <w:p>
       <w:pPr>
@@ -5972,10 +5964,10 @@
       <w:pPr>
         <w:pStyle w:val="Header"/>
       </w:pPr>
-      <w:bookmarkStart w:id="5" w:name="__RefHeading__6_1468066642"/>
-      <w:bookmarkStart w:id="6" w:name="tag_37_02_03_02"/>
+      <w:bookmarkStart w:id="4" w:name="__RefHeading__6_1468066642"/>
+      <w:bookmarkStart w:id="5" w:name="tag_37_02_03_02"/>
+      <w:bookmarkEnd w:id="4"/>
       <w:bookmarkEnd w:id="5"/>
-      <w:bookmarkEnd w:id="6"/>
       <w:r>
         <w:lastRenderedPageBreak/>
         <w:t>Document Overview</w:t>
@@ -6029,38 +6021,38 @@
       <w:pPr>
         <w:pStyle w:val="Heading1"/>
       </w:pPr>
-      <w:bookmarkStart w:id="7" w:name="_Toc449987915"/>
-      <w:bookmarkStart w:id="8" w:name="_Toc449989663"/>
+      <w:bookmarkStart w:id="6" w:name="_Toc449987915"/>
+      <w:bookmarkStart w:id="7" w:name="_Toc449989663"/>
       <w:r>
         <w:lastRenderedPageBreak/>
         <w:t>Problem Description</w:t>
       </w:r>
+      <w:bookmarkEnd w:id="6"/>
       <w:bookmarkEnd w:id="7"/>
-      <w:bookmarkEnd w:id="8"/>
     </w:p>
     <w:p>
       <w:pPr>
         <w:pStyle w:val="Heading2"/>
       </w:pPr>
-      <w:bookmarkStart w:id="9" w:name="_Toc449987916"/>
-      <w:bookmarkStart w:id="10" w:name="_Toc449989664"/>
+      <w:bookmarkStart w:id="8" w:name="_Toc449987916"/>
+      <w:bookmarkStart w:id="9" w:name="_Toc449989664"/>
       <w:r>
         <w:t>PROBLEM SCOPE</w:t>
       </w:r>
+      <w:bookmarkEnd w:id="8"/>
       <w:bookmarkEnd w:id="9"/>
-      <w:bookmarkEnd w:id="10"/>
     </w:p>
     <w:p>
       <w:pPr>
         <w:pStyle w:val="Heading3"/>
       </w:pPr>
-      <w:bookmarkStart w:id="11" w:name="_Toc449987917"/>
-      <w:bookmarkStart w:id="12" w:name="_Toc449989665"/>
+      <w:bookmarkStart w:id="10" w:name="_Toc449987917"/>
+      <w:bookmarkStart w:id="11" w:name="_Toc449989665"/>
       <w:r>
         <w:t>PROBLEM SUMMARY</w:t>
       </w:r>
+      <w:bookmarkEnd w:id="10"/>
       <w:bookmarkEnd w:id="11"/>
-      <w:bookmarkEnd w:id="12"/>
     </w:p>
     <w:p/>
     <w:tbl>
@@ -6519,7 +6511,13 @@
               <w:pStyle w:val="TableText"/>
             </w:pPr>
             <w:r>
-              <w:t xml:space="preserve">The Android Application should also exhibit and number of </w:t>
+              <w:t>The Android App</w:t>
+            </w:r>
+            <w:r>
+              <w:t>lication should also exhibit a</w:t>
+            </w:r>
+            <w:r>
+              <w:t xml:space="preserve"> number of </w:t>
             </w:r>
             <w:r>
               <w:t>code design patterns.</w:t>
@@ -6542,14 +6540,14 @@
       <w:pPr>
         <w:pStyle w:val="Heading3"/>
       </w:pPr>
-      <w:bookmarkStart w:id="13" w:name="_Toc449987918"/>
-      <w:bookmarkStart w:id="14" w:name="_Toc449989666"/>
+      <w:bookmarkStart w:id="12" w:name="_Toc449987918"/>
+      <w:bookmarkStart w:id="13" w:name="_Toc449989666"/>
       <w:r>
         <w:lastRenderedPageBreak/>
         <w:t>DOMAIN GLOSSARY</w:t>
       </w:r>
+      <w:bookmarkEnd w:id="12"/>
       <w:bookmarkEnd w:id="13"/>
-      <w:bookmarkEnd w:id="14"/>
     </w:p>
     <w:p/>
     <w:tbl>
@@ -6632,7 +6630,13 @@
               <w:t xml:space="preserve"> </w:t>
             </w:r>
             <w:r>
-              <w:t>User can track their activities, connect with friends, compare workouts and generate prescribes workouts based on their completed activities.</w:t>
+              <w:t xml:space="preserve">User can track their activities, connect with friends, compare </w:t>
+            </w:r>
+            <w:r>
+              <w:t xml:space="preserve">workouts and generate </w:t>
+            </w:r>
+            <w:r>
+              <w:t>workouts based on their completed activities.</w:t>
             </w:r>
             <w:r>
               <w:t xml:space="preserve"> The User can log in via colmcarew.com or via the Android Application. Comparing and prescribing workouts are features solely for the Android Application.</w:t>
@@ -6690,7 +6694,10 @@
               <w:pStyle w:val="TableText"/>
             </w:pPr>
             <w:r>
-              <w:t>Activities are exercised based activities which hold data such as date, duration and distance. These figures are then used for prescribing workouts and progress reports.</w:t>
+              <w:t>Activities are exercise</w:t>
+            </w:r>
+            <w:r>
+              <w:t xml:space="preserve"> based activities which hold data such as date, duration and distance. These figures are then used for prescribing workouts and progress reports.</w:t>
             </w:r>
           </w:p>
         </w:tc>
@@ -6707,13 +6714,13 @@
       <w:pPr>
         <w:pStyle w:val="Heading2"/>
       </w:pPr>
-      <w:bookmarkStart w:id="15" w:name="_Toc449987919"/>
-      <w:bookmarkStart w:id="16" w:name="_Toc449989667"/>
+      <w:bookmarkStart w:id="14" w:name="_Toc449987919"/>
+      <w:bookmarkStart w:id="15" w:name="_Toc449989667"/>
       <w:r>
         <w:t>STAKEHOLDERS CONCERNS</w:t>
       </w:r>
+      <w:bookmarkEnd w:id="14"/>
       <w:bookmarkEnd w:id="15"/>
-      <w:bookmarkEnd w:id="16"/>
     </w:p>
     <w:tbl>
       <w:tblPr>
@@ -6944,13 +6951,13 @@
       <w:pPr>
         <w:pStyle w:val="Heading2"/>
       </w:pPr>
-      <w:bookmarkStart w:id="17" w:name="_Toc449987920"/>
-      <w:bookmarkStart w:id="18" w:name="_Toc449989668"/>
+      <w:bookmarkStart w:id="16" w:name="_Toc449987920"/>
+      <w:bookmarkStart w:id="17" w:name="_Toc449989668"/>
       <w:r>
         <w:t>REQUIRED QUALITY PROPERTIES</w:t>
       </w:r>
+      <w:bookmarkEnd w:id="16"/>
       <w:bookmarkEnd w:id="17"/>
-      <w:bookmarkEnd w:id="18"/>
     </w:p>
     <w:tbl>
       <w:tblPr>
@@ -7123,7 +7130,7 @@
       <w:tr>
         <w:trPr>
           <w:cantSplit/>
-          <w:trHeight w:val="550"/>
+          <w:trHeight w:val="605"/>
         </w:trPr>
         <w:tc>
           <w:tcPr>
@@ -7307,14 +7314,14 @@
       <w:pPr>
         <w:pStyle w:val="Heading1"/>
       </w:pPr>
-      <w:bookmarkStart w:id="19" w:name="_Toc449987921"/>
-      <w:bookmarkStart w:id="20" w:name="_Toc449989669"/>
+      <w:bookmarkStart w:id="18" w:name="_Toc449987921"/>
+      <w:bookmarkStart w:id="19" w:name="_Toc449989669"/>
       <w:r>
         <w:lastRenderedPageBreak/>
         <w:t>Solution Description</w:t>
       </w:r>
+      <w:bookmarkEnd w:id="18"/>
       <w:bookmarkEnd w:id="19"/>
-      <w:bookmarkEnd w:id="20"/>
     </w:p>
     <w:p>
       <w:r>
@@ -7334,13 +7341,13 @@
       <w:pPr>
         <w:pStyle w:val="Heading2"/>
       </w:pPr>
-      <w:bookmarkStart w:id="21" w:name="_Toc449987922"/>
-      <w:bookmarkStart w:id="22" w:name="_Toc449989670"/>
+      <w:bookmarkStart w:id="20" w:name="_Toc449987922"/>
+      <w:bookmarkStart w:id="21" w:name="_Toc449989670"/>
       <w:r>
         <w:t>ARCHITECTURE VIEWS</w:t>
       </w:r>
+      <w:bookmarkEnd w:id="20"/>
       <w:bookmarkEnd w:id="21"/>
-      <w:bookmarkEnd w:id="22"/>
     </w:p>
     <w:tbl>
       <w:tblPr>
@@ -7640,10 +7647,13 @@
               <w:snapToGrid w:val="0"/>
             </w:pPr>
             <w:r>
-              <w:t>List processing fl</w:t>
-            </w:r>
-            <w:r>
-              <w:t>ows at play for the rendering Pacemaker</w:t>
+              <w:t>This view lists the</w:t>
+            </w:r>
+            <w:r>
+              <w:t xml:space="preserve"> processing fl</w:t>
+            </w:r>
+            <w:r>
+              <w:t>ows at play for rendering Pacemaker</w:t>
             </w:r>
             <w:r>
               <w:t>'s dashboard. The purpose of this View is to outline:</w:t>
@@ -7776,7 +7786,13 @@
               <w:snapToGrid w:val="0"/>
             </w:pPr>
             <w:r>
-              <w:t>Analytics Data Flow - how the application processes and calculated data</w:t>
+              <w:t>Analytics Data Flow - how the appl</w:t>
+            </w:r>
+            <w:r>
+              <w:t>ication processes and calculates</w:t>
+            </w:r>
+            <w:r>
+              <w:t xml:space="preserve"> data</w:t>
             </w:r>
           </w:p>
           <w:p>
@@ -8019,8 +8035,8 @@
       <w:pPr>
         <w:pStyle w:val="Heading2"/>
       </w:pPr>
-      <w:bookmarkStart w:id="23" w:name="_Toc449987923"/>
-      <w:bookmarkStart w:id="24" w:name="_Toc449989671"/>
+      <w:bookmarkStart w:id="22" w:name="_Toc449987923"/>
+      <w:bookmarkStart w:id="23" w:name="_Toc449989671"/>
       <w:r>
         <w:rPr>
           <w:color w:val="C5000B"/>
@@ -8028,20 +8044,20 @@
         </w:rPr>
         <w:t>CONTEXT VIEW</w:t>
       </w:r>
+      <w:bookmarkEnd w:id="22"/>
       <w:bookmarkEnd w:id="23"/>
-      <w:bookmarkEnd w:id="24"/>
     </w:p>
     <w:p>
       <w:pPr>
         <w:pStyle w:val="Heading3"/>
       </w:pPr>
-      <w:bookmarkStart w:id="25" w:name="_Toc449987924"/>
-      <w:bookmarkStart w:id="26" w:name="_Toc449989672"/>
+      <w:bookmarkStart w:id="24" w:name="_Toc449987924"/>
+      <w:bookmarkStart w:id="25" w:name="_Toc449989672"/>
       <w:r>
         <w:t>VIEW INTENT</w:t>
       </w:r>
+      <w:bookmarkEnd w:id="24"/>
       <w:bookmarkEnd w:id="25"/>
-      <w:bookmarkEnd w:id="26"/>
     </w:p>
     <w:tbl>
       <w:tblPr>
@@ -8271,14 +8287,14 @@
       <w:pPr>
         <w:pStyle w:val="Heading3"/>
       </w:pPr>
-      <w:bookmarkStart w:id="27" w:name="_Toc449987925"/>
-      <w:bookmarkStart w:id="28" w:name="_Toc449989673"/>
+      <w:bookmarkStart w:id="26" w:name="_Toc449987925"/>
+      <w:bookmarkStart w:id="27" w:name="_Toc449989673"/>
       <w:r>
         <w:lastRenderedPageBreak/>
         <w:t>VIEW MODELLING ARTIFACTS</w:t>
       </w:r>
+      <w:bookmarkEnd w:id="26"/>
       <w:bookmarkEnd w:id="27"/>
-      <w:bookmarkEnd w:id="28"/>
     </w:p>
     <w:p>
       <w:pPr>
@@ -8288,8 +8304,8 @@
           <w:u w:val="single"/>
         </w:rPr>
       </w:pPr>
-      <w:bookmarkStart w:id="29" w:name="_Toc449987926"/>
-      <w:bookmarkStart w:id="30" w:name="_Toc449989674"/>
+      <w:bookmarkStart w:id="28" w:name="_Toc449987926"/>
+      <w:bookmarkStart w:id="29" w:name="_Toc449989674"/>
       <w:r>
         <w:rPr>
           <w:color w:val="CC3300"/>
@@ -8297,8 +8313,8 @@
         </w:rPr>
         <w:t>SYSTEM CONTEXT MODEL</w:t>
       </w:r>
+      <w:bookmarkEnd w:id="28"/>
       <w:bookmarkEnd w:id="29"/>
-      <w:bookmarkEnd w:id="30"/>
     </w:p>
     <w:tbl>
       <w:tblPr>
@@ -8343,15 +8359,11 @@
               <w:jc w:val="center"/>
             </w:pPr>
             <w:r>
-              <w:rPr>
-                <w:noProof/>
-                <w:lang w:val="en-US" w:eastAsia="en-US"/>
-              </w:rPr>
               <w:drawing>
-                <wp:inline distT="0" distB="0" distL="0" distR="0" wp14:anchorId="470CCD23" wp14:editId="51268351">
-                  <wp:extent cx="5943600" cy="3149600"/>
+                <wp:inline distT="0" distB="0" distL="0" distR="0" wp14:anchorId="0F796F1C" wp14:editId="40A82CE2">
+                  <wp:extent cx="5943600" cy="3054350"/>
                   <wp:effectExtent l="0" t="0" r="0" b="0"/>
-                  <wp:docPr id="22" name="Picture 22"/>
+                  <wp:docPr id="6" name="Picture 6"/>
                   <wp:cNvGraphicFramePr>
                     <a:graphicFrameLocks xmlns:a="http://schemas.openxmlformats.org/drawingml/2006/main" noChangeAspect="1"/>
                   </wp:cNvGraphicFramePr>
@@ -8371,7 +8383,7 @@
                         <pic:spPr>
                           <a:xfrm>
                             <a:off x="0" y="0"/>
-                            <a:ext cx="5943600" cy="3149600"/>
+                            <a:ext cx="5943600" cy="3054350"/>
                           </a:xfrm>
                           <a:prstGeom prst="rect">
                             <a:avLst/>
@@ -8849,7 +8861,13 @@
               <w:snapToGrid w:val="0"/>
             </w:pPr>
             <w:r>
-              <w:t>User Analytics data is calculated at run time and is not persisted to any database. Data regarding activities is pulled from the database when the user requests analytics calculations so all calculations are near real time.</w:t>
+              <w:t xml:space="preserve">User Analytics data is calculated at run time and is not persisted to any database. Data regarding activities is pulled from the database </w:t>
+            </w:r>
+            <w:r>
+              <w:t>when the user requests analytic</w:t>
+            </w:r>
+            <w:r>
+              <w:t xml:space="preserve"> calculations so all calculations are near real time.</w:t>
             </w:r>
           </w:p>
         </w:tc>
@@ -8935,8 +8953,8 @@
           <w:u w:val="single"/>
         </w:rPr>
       </w:pPr>
-      <w:bookmarkStart w:id="31" w:name="_Toc449987927"/>
-      <w:bookmarkStart w:id="32" w:name="_Toc449989675"/>
+      <w:bookmarkStart w:id="30" w:name="_Toc449987927"/>
+      <w:bookmarkStart w:id="31" w:name="_Toc449989675"/>
       <w:r>
         <w:rPr>
           <w:color w:val="CC3300"/>
@@ -8945,8 +8963,8 @@
         <w:lastRenderedPageBreak/>
         <w:t>SYSTEM FEATURES MODEL</w:t>
       </w:r>
+      <w:bookmarkEnd w:id="30"/>
       <w:bookmarkEnd w:id="31"/>
-      <w:bookmarkEnd w:id="32"/>
     </w:p>
     <w:tbl>
       <w:tblPr>
@@ -8969,7 +8987,7 @@
         <w:tblLook w:val="04A0" w:firstRow="1" w:lastRow="0" w:firstColumn="1" w:lastColumn="0" w:noHBand="0" w:noVBand="1"/>
       </w:tblPr>
       <w:tblGrid>
-        <w:gridCol w:w="9360"/>
+        <w:gridCol w:w="9414"/>
       </w:tblGrid>
       <w:tr>
         <w:tc>
@@ -8991,15 +9009,11 @@
               <w:jc w:val="center"/>
             </w:pPr>
             <w:r>
-              <w:rPr>
-                <w:noProof/>
-                <w:lang w:val="en-US" w:eastAsia="en-US"/>
-              </w:rPr>
               <w:drawing>
-                <wp:inline distT="0" distB="0" distL="0" distR="0" wp14:anchorId="62D20509" wp14:editId="2E18115F">
-                  <wp:extent cx="5473700" cy="4279900"/>
-                  <wp:effectExtent l="0" t="0" r="12700" b="12700"/>
-                  <wp:docPr id="2" name="Picture 2"/>
+                <wp:inline distT="0" distB="0" distL="0" distR="0" wp14:anchorId="36E71A1A" wp14:editId="5AE127C4">
+                  <wp:extent cx="5943600" cy="4714875"/>
+                  <wp:effectExtent l="0" t="0" r="0" b="9525"/>
+                  <wp:docPr id="5" name="Picture 5"/>
                   <wp:cNvGraphicFramePr>
                     <a:graphicFrameLocks xmlns:a="http://schemas.openxmlformats.org/drawingml/2006/main" noChangeAspect="1"/>
                   </wp:cNvGraphicFramePr>
@@ -9019,7 +9033,7 @@
                         <pic:spPr>
                           <a:xfrm>
                             <a:off x="0" y="0"/>
-                            <a:ext cx="5473700" cy="4279900"/>
+                            <a:ext cx="5943600" cy="4714875"/>
                           </a:xfrm>
                           <a:prstGeom prst="rect">
                             <a:avLst/>
@@ -9294,14 +9308,12 @@
               </w:rPr>
               <w:t xml:space="preserve">System Feature </w:t>
             </w:r>
-            <w:proofErr w:type="spellStart"/>
-            <w:r>
-              <w:rPr>
-                <w:b/>
-              </w:rPr>
-              <w:t>Modeling</w:t>
-            </w:r>
-            <w:proofErr w:type="spellEnd"/>
+            <w:r>
+              <w:rPr>
+                <w:b/>
+              </w:rPr>
+              <w:t>Modelling</w:t>
+            </w:r>
           </w:p>
         </w:tc>
         <w:tc>
@@ -9357,7 +9369,11 @@
               <w:snapToGrid w:val="0"/>
             </w:pPr>
             <w:r>
-              <w:t>Most of the features require some data being pulled and manipulated from the database</w:t>
+              <w:t xml:space="preserve">Most of the features require some data being pulled and </w:t>
+            </w:r>
+            <w:r>
+              <w:lastRenderedPageBreak/>
+              <w:t>manipulated from the database</w:t>
             </w:r>
             <w:r>
               <w:t xml:space="preserve"> or data being edited/created</w:t>
@@ -9404,6 +9420,7 @@
                 <w:szCs w:val="16"/>
                 <w:lang w:eastAsia="en-GB"/>
               </w:rPr>
+              <w:lastRenderedPageBreak/>
               <w:t>STYLE/PATTERNS USED</w:t>
             </w:r>
           </w:p>
@@ -9475,7 +9492,6 @@
               <w:rPr>
                 <w:b/>
               </w:rPr>
-              <w:lastRenderedPageBreak/>
               <w:t xml:space="preserve">Data-driven Style: </w:t>
             </w:r>
             <w:r>
@@ -9513,7 +9529,13 @@
               </w:rPr>
             </w:pPr>
             <w:r>
-              <w:t>User Analytics data is calculated at run time and is not persisted to any database. Data regarding activities is pulled from the database when the user requests analytics calculations so all calculations are near real time.</w:t>
+              <w:t xml:space="preserve">User Analytics data is calculated at run time and is not persisted to any database. Data regarding activities is pulled from the database </w:t>
+            </w:r>
+            <w:r>
+              <w:t>when the user requests analytic</w:t>
+            </w:r>
+            <w:r>
+              <w:t xml:space="preserve"> calculations so all calculations are near real time.</w:t>
             </w:r>
           </w:p>
         </w:tc>
@@ -9586,8 +9608,8 @@
       <w:pPr>
         <w:pStyle w:val="Heading2"/>
       </w:pPr>
-      <w:bookmarkStart w:id="33" w:name="_Toc449987928"/>
-      <w:bookmarkStart w:id="34" w:name="_Toc449989676"/>
+      <w:bookmarkStart w:id="32" w:name="_Toc449987928"/>
+      <w:bookmarkStart w:id="33" w:name="_Toc449989676"/>
       <w:r>
         <w:rPr>
           <w:color w:val="C5000B"/>
@@ -9595,20 +9617,20 @@
         </w:rPr>
         <w:t>BEHAVIORAL VIEW</w:t>
       </w:r>
+      <w:bookmarkEnd w:id="32"/>
       <w:bookmarkEnd w:id="33"/>
-      <w:bookmarkEnd w:id="34"/>
     </w:p>
     <w:p>
       <w:pPr>
         <w:pStyle w:val="Heading3"/>
       </w:pPr>
-      <w:bookmarkStart w:id="35" w:name="_Toc449987929"/>
-      <w:bookmarkStart w:id="36" w:name="_Toc449989677"/>
+      <w:bookmarkStart w:id="34" w:name="_Toc449987929"/>
+      <w:bookmarkStart w:id="35" w:name="_Toc449989677"/>
       <w:r>
         <w:t>VIEW INTENT</w:t>
       </w:r>
+      <w:bookmarkEnd w:id="34"/>
       <w:bookmarkEnd w:id="35"/>
-      <w:bookmarkEnd w:id="36"/>
     </w:p>
     <w:tbl>
       <w:tblPr>
@@ -9794,7 +9816,6 @@
               </w:rPr>
               <w:t xml:space="preserve">edits/create </w:t>
             </w:r>
-            <w:proofErr w:type="gramStart"/>
             <w:r>
               <w:rPr>
                 <w:bCs/>
@@ -9807,9 +9828,8 @@
                 <w:bCs/>
                 <w:sz w:val="20"/>
               </w:rPr>
-              <w:t>(</w:t>
-            </w:r>
-            <w:proofErr w:type="gramEnd"/>
+              <w:t xml:space="preserve"> (</w:t>
+            </w:r>
             <w:r>
               <w:rPr>
                 <w:bCs/>
@@ -9957,7 +9977,21 @@
                 <w:bCs/>
                 <w:sz w:val="20"/>
               </w:rPr>
-              <w:t xml:space="preserve">, and transform the data to render it </w:t>
+              <w:t>, and transform</w:t>
+            </w:r>
+            <w:r>
+              <w:rPr>
+                <w:bCs/>
+                <w:sz w:val="20"/>
+              </w:rPr>
+              <w:t>s</w:t>
+            </w:r>
+            <w:r>
+              <w:rPr>
+                <w:bCs/>
+                <w:sz w:val="20"/>
+              </w:rPr>
+              <w:t xml:space="preserve"> the data to render it </w:t>
             </w:r>
             <w:r>
               <w:rPr>
@@ -9981,20 +10015,20 @@
       <w:pPr>
         <w:pStyle w:val="Heading3"/>
       </w:pPr>
-      <w:bookmarkStart w:id="37" w:name="_Toc449987930"/>
-      <w:bookmarkStart w:id="38" w:name="_Toc449989678"/>
+      <w:bookmarkStart w:id="36" w:name="_Toc449987930"/>
+      <w:bookmarkStart w:id="37" w:name="_Toc449989678"/>
       <w:r>
         <w:t>VIEW MODELLING ARTIFACTS</w:t>
       </w:r>
+      <w:bookmarkEnd w:id="36"/>
       <w:bookmarkEnd w:id="37"/>
-      <w:bookmarkEnd w:id="38"/>
     </w:p>
     <w:p>
       <w:pPr>
         <w:pStyle w:val="Heading4"/>
       </w:pPr>
-      <w:bookmarkStart w:id="39" w:name="_Toc449987931"/>
-      <w:bookmarkStart w:id="40" w:name="_Toc449989679"/>
+      <w:bookmarkStart w:id="38" w:name="_Toc449987931"/>
+      <w:bookmarkStart w:id="39" w:name="_Toc449989679"/>
       <w:r>
         <w:rPr>
           <w:color w:val="C5000B"/>
@@ -10016,8 +10050,8 @@
         </w:rPr>
         <w:t xml:space="preserve"> MODEL</w:t>
       </w:r>
+      <w:bookmarkEnd w:id="38"/>
       <w:bookmarkEnd w:id="39"/>
-      <w:bookmarkEnd w:id="40"/>
     </w:p>
     <w:p>
       <w:pPr>
@@ -10070,15 +10104,11 @@
               <w:jc w:val="center"/>
             </w:pPr>
             <w:r>
-              <w:rPr>
-                <w:noProof/>
-                <w:lang w:val="en-US" w:eastAsia="en-US"/>
-              </w:rPr>
               <w:drawing>
-                <wp:inline distT="0" distB="0" distL="0" distR="0" wp14:anchorId="13C04DEF" wp14:editId="537A8FCE">
-                  <wp:extent cx="5943600" cy="2112645"/>
-                  <wp:effectExtent l="0" t="0" r="0" b="0"/>
-                  <wp:docPr id="3" name="Picture 3"/>
+                <wp:inline distT="0" distB="0" distL="0" distR="0" wp14:anchorId="5CE3ACD0" wp14:editId="25698AC5">
+                  <wp:extent cx="5943600" cy="2122805"/>
+                  <wp:effectExtent l="0" t="0" r="0" b="10795"/>
+                  <wp:docPr id="9" name="Picture 9"/>
                   <wp:cNvGraphicFramePr>
                     <a:graphicFrameLocks xmlns:a="http://schemas.openxmlformats.org/drawingml/2006/main" noChangeAspect="1"/>
                   </wp:cNvGraphicFramePr>
@@ -10098,7 +10128,7 @@
                         <pic:spPr>
                           <a:xfrm>
                             <a:off x="0" y="0"/>
-                            <a:ext cx="5943600" cy="2112645"/>
+                            <a:ext cx="5943600" cy="2122805"/>
                           </a:xfrm>
                           <a:prstGeom prst="rect">
                             <a:avLst/>
@@ -10114,16 +10144,12 @@
         </w:tc>
       </w:tr>
     </w:tbl>
-    <w:p/>
     <w:p>
       <w:pPr>
         <w:suppressAutoHyphens w:val="0"/>
         <w:spacing w:before="0" w:after="0"/>
         <w:jc w:val="left"/>
       </w:pPr>
-      <w:r>
-        <w:br w:type="page"/>
-      </w:r>
     </w:p>
     <w:p/>
     <w:tbl>
@@ -10416,14 +10442,12 @@
               </w:rPr>
               <w:t xml:space="preserve">Process Flow </w:t>
             </w:r>
-            <w:proofErr w:type="spellStart"/>
-            <w:r>
-              <w:rPr>
-                <w:b/>
-              </w:rPr>
-              <w:t>Modeling</w:t>
-            </w:r>
-            <w:proofErr w:type="spellEnd"/>
+            <w:r>
+              <w:rPr>
+                <w:b/>
+              </w:rPr>
+              <w:t>Modelling</w:t>
+            </w:r>
           </w:p>
         </w:tc>
         <w:tc>
@@ -10601,8 +10625,8 @@
       <w:pPr>
         <w:pStyle w:val="Heading4"/>
       </w:pPr>
-      <w:bookmarkStart w:id="41" w:name="_Toc449987932"/>
-      <w:bookmarkStart w:id="42" w:name="_Toc449989680"/>
+      <w:bookmarkStart w:id="40" w:name="_Toc449987932"/>
+      <w:bookmarkStart w:id="41" w:name="_Toc449989680"/>
       <w:r>
         <w:rPr>
           <w:color w:val="C5000B"/>
@@ -10617,8 +10641,8 @@
         </w:rPr>
         <w:t xml:space="preserve"> RENDERING MODEL</w:t>
       </w:r>
+      <w:bookmarkEnd w:id="40"/>
       <w:bookmarkEnd w:id="41"/>
-      <w:bookmarkEnd w:id="42"/>
     </w:p>
     <w:p>
       <w:pPr>
@@ -10671,15 +10695,11 @@
               <w:jc w:val="center"/>
             </w:pPr>
             <w:r>
-              <w:rPr>
-                <w:noProof/>
-                <w:lang w:val="en-US" w:eastAsia="en-US"/>
-              </w:rPr>
               <w:drawing>
-                <wp:inline distT="0" distB="0" distL="0" distR="0" wp14:anchorId="712165F3" wp14:editId="29512153">
-                  <wp:extent cx="5943600" cy="2575560"/>
+                <wp:inline distT="0" distB="0" distL="0" distR="0" wp14:anchorId="4C3C1177" wp14:editId="3776DA92">
+                  <wp:extent cx="5943600" cy="2622550"/>
                   <wp:effectExtent l="0" t="0" r="0" b="0"/>
-                  <wp:docPr id="8" name="Picture 8"/>
+                  <wp:docPr id="12" name="Picture 12"/>
                   <wp:cNvGraphicFramePr>
                     <a:graphicFrameLocks xmlns:a="http://schemas.openxmlformats.org/drawingml/2006/main" noChangeAspect="1"/>
                   </wp:cNvGraphicFramePr>
@@ -10699,7 +10719,7 @@
                         <pic:spPr>
                           <a:xfrm>
                             <a:off x="0" y="0"/>
-                            <a:ext cx="5943600" cy="2575560"/>
+                            <a:ext cx="5943600" cy="2622550"/>
                           </a:xfrm>
                           <a:prstGeom prst="rect">
                             <a:avLst/>
@@ -11018,14 +11038,12 @@
               </w:rPr>
               <w:t xml:space="preserve">Process Flow </w:t>
             </w:r>
-            <w:proofErr w:type="spellStart"/>
-            <w:r>
-              <w:rPr>
-                <w:b/>
-              </w:rPr>
-              <w:t>Modeling</w:t>
-            </w:r>
-            <w:proofErr w:type="spellEnd"/>
+            <w:r>
+              <w:rPr>
+                <w:b/>
+              </w:rPr>
+              <w:t>Modelling</w:t>
+            </w:r>
           </w:p>
         </w:tc>
         <w:tc>
@@ -11232,8 +11250,8 @@
       <w:pPr>
         <w:pStyle w:val="Heading2"/>
       </w:pPr>
-      <w:bookmarkStart w:id="43" w:name="_Toc449987933"/>
-      <w:bookmarkStart w:id="44" w:name="_Toc449989681"/>
+      <w:bookmarkStart w:id="42" w:name="_Toc449987933"/>
+      <w:bookmarkStart w:id="43" w:name="_Toc449989681"/>
       <w:r>
         <w:rPr>
           <w:color w:val="C5000B"/>
@@ -11241,20 +11259,20 @@
         </w:rPr>
         <w:t>INFORMATION VIEW</w:t>
       </w:r>
+      <w:bookmarkEnd w:id="42"/>
       <w:bookmarkEnd w:id="43"/>
-      <w:bookmarkEnd w:id="44"/>
     </w:p>
     <w:p>
       <w:pPr>
         <w:pStyle w:val="Heading3"/>
       </w:pPr>
-      <w:bookmarkStart w:id="45" w:name="_Toc449987934"/>
-      <w:bookmarkStart w:id="46" w:name="_Toc449989682"/>
+      <w:bookmarkStart w:id="44" w:name="_Toc449987934"/>
+      <w:bookmarkStart w:id="45" w:name="_Toc449989682"/>
       <w:r>
         <w:t>VIEW INTENT</w:t>
       </w:r>
+      <w:bookmarkEnd w:id="44"/>
       <w:bookmarkEnd w:id="45"/>
-      <w:bookmarkEnd w:id="46"/>
     </w:p>
     <w:tbl>
       <w:tblPr>
@@ -11613,20 +11631,20 @@
       <w:pPr>
         <w:pStyle w:val="Heading3"/>
       </w:pPr>
-      <w:bookmarkStart w:id="47" w:name="_Toc449987935"/>
-      <w:bookmarkStart w:id="48" w:name="_Toc449989683"/>
+      <w:bookmarkStart w:id="46" w:name="_Toc449987935"/>
+      <w:bookmarkStart w:id="47" w:name="_Toc449989683"/>
       <w:r>
         <w:t>VIEW MODELLING ARTIFACTS</w:t>
       </w:r>
+      <w:bookmarkEnd w:id="46"/>
       <w:bookmarkEnd w:id="47"/>
-      <w:bookmarkEnd w:id="48"/>
     </w:p>
     <w:p>
       <w:pPr>
         <w:pStyle w:val="Heading4"/>
       </w:pPr>
-      <w:bookmarkStart w:id="49" w:name="_Toc449987936"/>
-      <w:bookmarkStart w:id="50" w:name="_Toc449989684"/>
+      <w:bookmarkStart w:id="48" w:name="_Toc449987936"/>
+      <w:bookmarkStart w:id="49" w:name="_Toc449989684"/>
       <w:r>
         <w:rPr>
           <w:color w:val="C5000B"/>
@@ -11634,8 +11652,8 @@
         </w:rPr>
         <w:t>ANALYTICS DATA FLOW MODEL</w:t>
       </w:r>
+      <w:bookmarkEnd w:id="48"/>
       <w:bookmarkEnd w:id="49"/>
-      <w:bookmarkEnd w:id="50"/>
     </w:p>
     <w:p>
       <w:pPr>
@@ -11688,15 +11706,11 @@
               <w:jc w:val="center"/>
             </w:pPr>
             <w:r>
-              <w:rPr>
-                <w:noProof/>
-                <w:lang w:val="en-US" w:eastAsia="en-US"/>
-              </w:rPr>
               <w:drawing>
-                <wp:inline distT="0" distB="0" distL="0" distR="0" wp14:anchorId="38CE6D06" wp14:editId="623950A0">
-                  <wp:extent cx="5943600" cy="1837055"/>
-                  <wp:effectExtent l="0" t="0" r="0" b="0"/>
-                  <wp:docPr id="14" name="Picture 14"/>
+                <wp:inline distT="0" distB="0" distL="0" distR="0" wp14:anchorId="7874CAB7" wp14:editId="3391C551">
+                  <wp:extent cx="5943600" cy="1901190"/>
+                  <wp:effectExtent l="0" t="0" r="0" b="3810"/>
+                  <wp:docPr id="15" name="Picture 15"/>
                   <wp:cNvGraphicFramePr>
                     <a:graphicFrameLocks xmlns:a="http://schemas.openxmlformats.org/drawingml/2006/main" noChangeAspect="1"/>
                   </wp:cNvGraphicFramePr>
@@ -11716,7 +11730,7 @@
                         <pic:spPr>
                           <a:xfrm>
                             <a:off x="0" y="0"/>
-                            <a:ext cx="5943600" cy="1837055"/>
+                            <a:ext cx="5943600" cy="1901190"/>
                           </a:xfrm>
                           <a:prstGeom prst="rect">
                             <a:avLst/>
@@ -11886,7 +11900,13 @@
               <w:t>s</w:t>
             </w:r>
             <w:r>
-              <w:t xml:space="preserve"> how the architecture stores data and define any </w:t>
+              <w:t xml:space="preserve"> how the architecture stores data and define</w:t>
+            </w:r>
+            <w:r>
+              <w:t>s</w:t>
+            </w:r>
+            <w:r>
+              <w:t xml:space="preserve"> any </w:t>
             </w:r>
             <w:r>
               <w:lastRenderedPageBreak/>
@@ -11900,13 +11920,16 @@
             </w:pPr>
             <w:r>
               <w:t>It also shows the data exchange between functional elements</w:t>
+            </w:r>
+            <w:r>
+              <w:t>.</w:t>
             </w:r>
           </w:p>
         </w:tc>
       </w:tr>
       <w:tr>
         <w:trPr>
-          <w:trHeight w:val="255"/>
+          <w:trHeight w:val="299"/>
         </w:trPr>
         <w:tc>
           <w:tcPr>
@@ -12054,7 +12077,13 @@
               <w:t>ra</w:t>
             </w:r>
             <w:r>
-              <w:t xml:space="preserve">nsform and load phase of </w:t>
+              <w:t>nsform and load phase</w:t>
+            </w:r>
+            <w:r>
+              <w:t>s</w:t>
+            </w:r>
+            <w:r>
+              <w:t xml:space="preserve"> of </w:t>
             </w:r>
             <w:r>
               <w:t>dat</w:t>
@@ -12197,16 +12226,8 @@
               <w:pStyle w:val="TableText"/>
               <w:snapToGrid w:val="0"/>
             </w:pPr>
-            <w:proofErr w:type="spellStart"/>
-            <w:r>
-              <w:t>I</w:t>
-            </w:r>
-            <w:r>
-              <w:t>The</w:t>
-            </w:r>
-            <w:proofErr w:type="spellEnd"/>
-            <w:r>
-              <w:t xml:space="preserve"> purpose of this pattern is to implement a message processing mechanism which is platform independent. Thus making it re-usable for future views.</w:t>
+            <w:r>
+              <w:t>The purpose of this pattern is to implement a message processing mechanism which is platform independent. Thus making it re-usable for future views.</w:t>
             </w:r>
           </w:p>
           <w:p>
@@ -12215,7 +12236,10 @@
               <w:snapToGrid w:val="0"/>
             </w:pPr>
             <w:r>
-              <w:t>IT also identifies the type of transformation functions and data objects involved in the input and output of each pipe and filter.</w:t>
+              <w:t>It</w:t>
+            </w:r>
+            <w:r>
+              <w:t xml:space="preserve"> also identifies the type of transformation functions and data objects involved in the input and output of each pipe and filter.</w:t>
             </w:r>
           </w:p>
         </w:tc>
@@ -12224,20 +12248,24 @@
     <w:p>
       <w:pPr>
         <w:pStyle w:val="Heading4"/>
+        <w:rPr>
+          <w:color w:val="C5000B"/>
+          <w:u w:val="single"/>
+        </w:rPr>
       </w:pPr>
-      <w:bookmarkStart w:id="51" w:name="_Toc449987937"/>
-      <w:bookmarkStart w:id="52" w:name="_Toc449989685"/>
+      <w:bookmarkStart w:id="50" w:name="_Toc449987937"/>
+      <w:bookmarkStart w:id="51" w:name="_Toc449989685"/>
       <w:r>
         <w:rPr>
           <w:color w:val="C5000B"/>
           <w:u w:val="single"/>
         </w:rPr>
-        <w:lastRenderedPageBreak/>
         <w:t>RENDERING DATA FLOW MODEL</w:t>
       </w:r>
+      <w:bookmarkEnd w:id="50"/>
       <w:bookmarkEnd w:id="51"/>
-      <w:bookmarkEnd w:id="52"/>
     </w:p>
+    <w:p/>
     <w:tbl>
       <w:tblPr>
         <w:tblW w:w="9360" w:type="dxa"/>
@@ -12285,11 +12313,12 @@
                 <w:noProof/>
                 <w:lang w:val="en-US" w:eastAsia="en-US"/>
               </w:rPr>
+              <w:lastRenderedPageBreak/>
               <w:drawing>
-                <wp:inline distT="0" distB="0" distL="0" distR="0" wp14:anchorId="24EA374E" wp14:editId="5F6D48D9">
-                  <wp:extent cx="4631486" cy="6659100"/>
+                <wp:inline distT="0" distB="0" distL="0" distR="0" wp14:anchorId="703F89CB" wp14:editId="50962EA0">
+                  <wp:extent cx="4834890" cy="7301230"/>
                   <wp:effectExtent l="0" t="0" r="0" b="0"/>
-                  <wp:docPr id="11" name="Picture 11"/>
+                  <wp:docPr id="16" name="Picture 16"/>
                   <wp:cNvGraphicFramePr>
                     <a:graphicFrameLocks xmlns:a="http://schemas.openxmlformats.org/drawingml/2006/main" noChangeAspect="1"/>
                   </wp:cNvGraphicFramePr>
@@ -12309,7 +12338,7 @@
                         <pic:spPr>
                           <a:xfrm>
                             <a:off x="0" y="0"/>
-                            <a:ext cx="4638854" cy="6669693"/>
+                            <a:ext cx="4834890" cy="7301230"/>
                           </a:xfrm>
                           <a:prstGeom prst="rect">
                             <a:avLst/>
@@ -12382,7 +12411,6 @@
                 <w:szCs w:val="16"/>
                 <w:lang w:eastAsia="en-GB"/>
               </w:rPr>
-              <w:lastRenderedPageBreak/>
               <w:t>VIEWPOINT USED</w:t>
             </w:r>
           </w:p>
@@ -12787,8 +12815,8 @@
       <w:pPr>
         <w:pStyle w:val="Heading2"/>
       </w:pPr>
-      <w:bookmarkStart w:id="53" w:name="_Toc449987938"/>
-      <w:bookmarkStart w:id="54" w:name="_Toc449989686"/>
+      <w:bookmarkStart w:id="52" w:name="_Toc449987938"/>
+      <w:bookmarkStart w:id="53" w:name="_Toc449989686"/>
       <w:r>
         <w:rPr>
           <w:color w:val="C5000B"/>
@@ -12796,20 +12824,20 @@
         </w:rPr>
         <w:t>FUNCTIONAL VIEW</w:t>
       </w:r>
+      <w:bookmarkEnd w:id="52"/>
       <w:bookmarkEnd w:id="53"/>
-      <w:bookmarkEnd w:id="54"/>
     </w:p>
     <w:p>
       <w:pPr>
         <w:pStyle w:val="Heading3"/>
       </w:pPr>
-      <w:bookmarkStart w:id="55" w:name="_Toc449987939"/>
-      <w:bookmarkStart w:id="56" w:name="_Toc449989687"/>
+      <w:bookmarkStart w:id="54" w:name="_Toc449987939"/>
+      <w:bookmarkStart w:id="55" w:name="_Toc449989687"/>
       <w:r>
         <w:t>VIEW INTENT</w:t>
       </w:r>
+      <w:bookmarkEnd w:id="54"/>
       <w:bookmarkEnd w:id="55"/>
-      <w:bookmarkEnd w:id="56"/>
     </w:p>
     <w:tbl>
       <w:tblPr>
@@ -13028,20 +13056,20 @@
       <w:pPr>
         <w:pStyle w:val="Heading3"/>
       </w:pPr>
-      <w:bookmarkStart w:id="57" w:name="_Toc449987940"/>
-      <w:bookmarkStart w:id="58" w:name="_Toc449989688"/>
+      <w:bookmarkStart w:id="56" w:name="_Toc449987940"/>
+      <w:bookmarkStart w:id="57" w:name="_Toc449989688"/>
       <w:r>
         <w:t>VIEW MODELLING ARTIFACTS</w:t>
       </w:r>
+      <w:bookmarkEnd w:id="56"/>
       <w:bookmarkEnd w:id="57"/>
-      <w:bookmarkEnd w:id="58"/>
     </w:p>
     <w:p>
       <w:pPr>
         <w:pStyle w:val="Heading4"/>
       </w:pPr>
-      <w:bookmarkStart w:id="59" w:name="_Toc449987941"/>
-      <w:bookmarkStart w:id="60" w:name="_Toc449989689"/>
+      <w:bookmarkStart w:id="58" w:name="_Toc449987941"/>
+      <w:bookmarkStart w:id="59" w:name="_Toc449989689"/>
       <w:r>
         <w:rPr>
           <w:color w:val="C5000B"/>
@@ -13056,8 +13084,8 @@
         </w:rPr>
         <w:t xml:space="preserve"> MODEL</w:t>
       </w:r>
+      <w:bookmarkEnd w:id="58"/>
       <w:bookmarkEnd w:id="59"/>
-      <w:bookmarkEnd w:id="60"/>
     </w:p>
     <w:p>
       <w:pPr>
@@ -13116,10 +13144,10 @@
               </w:rPr>
               <w:lastRenderedPageBreak/>
               <w:drawing>
-                <wp:inline distT="0" distB="0" distL="0" distR="0" wp14:anchorId="1F2D131E" wp14:editId="1F432F68">
-                  <wp:extent cx="5943600" cy="2846070"/>
-                  <wp:effectExtent l="0" t="0" r="0" b="0"/>
-                  <wp:docPr id="23" name="Picture 23"/>
+                <wp:inline distT="0" distB="0" distL="0" distR="0" wp14:anchorId="6FCEC75A" wp14:editId="6AC2BC35">
+                  <wp:extent cx="5943600" cy="2893060"/>
+                  <wp:effectExtent l="0" t="0" r="0" b="2540"/>
+                  <wp:docPr id="17" name="Picture 17"/>
                   <wp:cNvGraphicFramePr>
                     <a:graphicFrameLocks xmlns:a="http://schemas.openxmlformats.org/drawingml/2006/main" noChangeAspect="1"/>
                   </wp:cNvGraphicFramePr>
@@ -13139,7 +13167,7 @@
                         <pic:spPr>
                           <a:xfrm>
                             <a:off x="0" y="0"/>
-                            <a:ext cx="5943600" cy="2846070"/>
+                            <a:ext cx="5943600" cy="2893060"/>
                           </a:xfrm>
                           <a:prstGeom prst="rect">
                             <a:avLst/>
@@ -13303,7 +13331,13 @@
               <w:snapToGrid w:val="0"/>
             </w:pPr>
             <w:r>
-              <w:t>Describes the functional elements of the system in terms of their static functional structure. As illustrated by the image the main function of this system is the Play Application with the Android Application being a front for some of the features.</w:t>
+              <w:t>Describes the functional elements of the system in terms of their static functional structure. As illustrated by the image</w:t>
+            </w:r>
+            <w:r>
+              <w:t>,</w:t>
+            </w:r>
+            <w:r>
+              <w:t xml:space="preserve"> the main function of this system is the Play Application with the Android Application being a front for some of the features.</w:t>
             </w:r>
           </w:p>
         </w:tc>
@@ -13581,7 +13615,10 @@
               <w:snapToGrid w:val="0"/>
             </w:pPr>
             <w:r>
-              <w:t xml:space="preserve">This styles aims to provide a level of abstraction by reducing coupling of the environment. It allows an application to be driven by users, applications and automated scripts.  </w:t>
+              <w:t>This style</w:t>
+            </w:r>
+            <w:r>
+              <w:t xml:space="preserve"> aims to provide a level of abstraction by reducing coupling of the environment. It allows an application to be driven by users, applications and automated scripts.  </w:t>
             </w:r>
           </w:p>
         </w:tc>
@@ -13600,8 +13637,8 @@
       <w:pPr>
         <w:pStyle w:val="Heading2"/>
       </w:pPr>
-      <w:bookmarkStart w:id="61" w:name="_Toc449987942"/>
-      <w:bookmarkStart w:id="62" w:name="_Toc449989690"/>
+      <w:bookmarkStart w:id="60" w:name="_Toc449987942"/>
+      <w:bookmarkStart w:id="61" w:name="_Toc449989690"/>
       <w:r>
         <w:rPr>
           <w:color w:val="C5000B"/>
@@ -13609,20 +13646,20 @@
         </w:rPr>
         <w:t>INFRASTRUCTURE VIEW</w:t>
       </w:r>
+      <w:bookmarkEnd w:id="60"/>
       <w:bookmarkEnd w:id="61"/>
-      <w:bookmarkEnd w:id="62"/>
     </w:p>
     <w:p>
       <w:pPr>
         <w:pStyle w:val="Heading3"/>
       </w:pPr>
-      <w:bookmarkStart w:id="63" w:name="_Toc449987943"/>
-      <w:bookmarkStart w:id="64" w:name="_Toc449989691"/>
+      <w:bookmarkStart w:id="62" w:name="_Toc449987943"/>
+      <w:bookmarkStart w:id="63" w:name="_Toc449989691"/>
       <w:r>
         <w:t>VIEW INTENT</w:t>
       </w:r>
+      <w:bookmarkEnd w:id="62"/>
       <w:bookmarkEnd w:id="63"/>
-      <w:bookmarkEnd w:id="64"/>
     </w:p>
     <w:tbl>
       <w:tblPr>
@@ -13816,21 +13853,21 @@
       <w:pPr>
         <w:pStyle w:val="Heading3"/>
       </w:pPr>
-      <w:bookmarkStart w:id="65" w:name="_Toc449987944"/>
-      <w:bookmarkStart w:id="66" w:name="_Toc449989692"/>
+      <w:bookmarkStart w:id="64" w:name="_Toc449987944"/>
+      <w:bookmarkStart w:id="65" w:name="_Toc449989692"/>
       <w:r>
         <w:lastRenderedPageBreak/>
         <w:t>VIEW MODELLING ARTIFACTS</w:t>
       </w:r>
+      <w:bookmarkEnd w:id="64"/>
       <w:bookmarkEnd w:id="65"/>
-      <w:bookmarkEnd w:id="66"/>
     </w:p>
     <w:p>
       <w:pPr>
         <w:pStyle w:val="Heading4"/>
       </w:pPr>
-      <w:bookmarkStart w:id="67" w:name="_Toc449987945"/>
-      <w:bookmarkStart w:id="68" w:name="_Toc449989693"/>
+      <w:bookmarkStart w:id="66" w:name="_Toc449987945"/>
+      <w:bookmarkStart w:id="67" w:name="_Toc449989693"/>
       <w:r>
         <w:rPr>
           <w:color w:val="C5000B"/>
@@ -13838,8 +13875,8 @@
         </w:rPr>
         <w:t>INFRASTRUCTURE MODEL</w:t>
       </w:r>
+      <w:bookmarkEnd w:id="66"/>
       <w:bookmarkEnd w:id="67"/>
-      <w:bookmarkEnd w:id="68"/>
     </w:p>
     <w:p>
       <w:pPr>
@@ -14257,13 +14294,13 @@
       <w:pPr>
         <w:pStyle w:val="Heading2"/>
       </w:pPr>
-      <w:bookmarkStart w:id="69" w:name="_Toc449987946"/>
-      <w:bookmarkStart w:id="70" w:name="_Toc449989694"/>
+      <w:bookmarkStart w:id="68" w:name="_Toc449987946"/>
+      <w:bookmarkStart w:id="69" w:name="_Toc449989694"/>
       <w:r>
         <w:t>ARCHITECTURE PERSPECTIVES</w:t>
       </w:r>
+      <w:bookmarkEnd w:id="68"/>
       <w:bookmarkEnd w:id="69"/>
-      <w:bookmarkEnd w:id="70"/>
     </w:p>
     <w:p>
       <w:pPr>
@@ -14273,8 +14310,8 @@
           <w:u w:val="single"/>
         </w:rPr>
       </w:pPr>
-      <w:bookmarkStart w:id="71" w:name="_Toc449987947"/>
-      <w:bookmarkStart w:id="72" w:name="_Toc449989695"/>
+      <w:bookmarkStart w:id="70" w:name="_Toc449987947"/>
+      <w:bookmarkStart w:id="71" w:name="_Toc449989695"/>
       <w:r>
         <w:rPr>
           <w:color w:val="CC3300"/>
@@ -14282,20 +14319,20 @@
         </w:rPr>
         <w:t>PERFORMANCE PERSPECTIVE</w:t>
       </w:r>
+      <w:bookmarkEnd w:id="70"/>
       <w:bookmarkEnd w:id="71"/>
-      <w:bookmarkEnd w:id="72"/>
     </w:p>
     <w:p>
       <w:pPr>
         <w:pStyle w:val="Heading4"/>
       </w:pPr>
-      <w:bookmarkStart w:id="73" w:name="_Toc449987948"/>
-      <w:bookmarkStart w:id="74" w:name="_Toc449989696"/>
+      <w:bookmarkStart w:id="72" w:name="_Toc449987948"/>
+      <w:bookmarkStart w:id="73" w:name="_Toc449989696"/>
       <w:r>
         <w:t>RECORDING of DESIGN DECISIONS / TRADE-OFFS</w:t>
       </w:r>
+      <w:bookmarkEnd w:id="72"/>
       <w:bookmarkEnd w:id="73"/>
-      <w:bookmarkEnd w:id="74"/>
     </w:p>
     <w:tbl>
       <w:tblPr>
@@ -14550,7 +14587,13 @@
               <w:t xml:space="preserve">Trade-off: </w:t>
             </w:r>
             <w:r>
-              <w:t xml:space="preserve">All components are in one location with no backup currently. Moving any of the components will caused </w:t>
+              <w:t>All components are in one location with no backup currently. Moving a</w:t>
+            </w:r>
+            <w:r>
+              <w:t>ny of the components will cause</w:t>
+            </w:r>
+            <w:r>
+              <w:t xml:space="preserve"> </w:t>
             </w:r>
             <w:r>
               <w:lastRenderedPageBreak/>
@@ -14568,8 +14611,8 @@
           <w:u w:val="single"/>
         </w:rPr>
       </w:pPr>
-      <w:bookmarkStart w:id="75" w:name="_Toc449987949"/>
-      <w:bookmarkStart w:id="76" w:name="_Toc449989697"/>
+      <w:bookmarkStart w:id="74" w:name="_Toc449987949"/>
+      <w:bookmarkStart w:id="75" w:name="_Toc449989697"/>
       <w:r>
         <w:rPr>
           <w:color w:val="CC3300"/>
@@ -14585,20 +14628,20 @@
         </w:rPr>
         <w:t xml:space="preserve"> PERSPECTIVE</w:t>
       </w:r>
+      <w:bookmarkEnd w:id="74"/>
       <w:bookmarkEnd w:id="75"/>
-      <w:bookmarkEnd w:id="76"/>
     </w:p>
     <w:p>
       <w:pPr>
         <w:pStyle w:val="Heading4"/>
       </w:pPr>
-      <w:bookmarkStart w:id="77" w:name="_Toc449987950"/>
-      <w:bookmarkStart w:id="78" w:name="_Toc449989698"/>
+      <w:bookmarkStart w:id="76" w:name="_Toc449987950"/>
+      <w:bookmarkStart w:id="77" w:name="_Toc449989698"/>
       <w:r>
         <w:t>RECORDING of DESIGN DECISIONS / TRADE-OFFS</w:t>
       </w:r>
+      <w:bookmarkEnd w:id="76"/>
       <w:bookmarkEnd w:id="77"/>
-      <w:bookmarkEnd w:id="78"/>
     </w:p>
     <w:tbl>
       <w:tblPr>
@@ -14878,7 +14921,19 @@
               <w:t xml:space="preserve">: </w:t>
             </w:r>
             <w:r>
-              <w:t>Application may become too simplified such that it does not serve a purpose or perform any novel task such as to entice new customers.</w:t>
+              <w:t>Application may become too simplified such that it does not serve a purpose or perform any novel task</w:t>
+            </w:r>
+            <w:r>
+              <w:t>s</w:t>
+            </w:r>
+            <w:r>
+              <w:t xml:space="preserve"> </w:t>
+            </w:r>
+            <w:r>
+              <w:t>that</w:t>
+            </w:r>
+            <w:r>
+              <w:t xml:space="preserve"> entice new customers.</w:t>
             </w:r>
           </w:p>
         </w:tc>
@@ -14892,8 +14947,8 @@
           <w:u w:val="single"/>
         </w:rPr>
       </w:pPr>
-      <w:bookmarkStart w:id="79" w:name="_Toc449987951"/>
-      <w:bookmarkStart w:id="80" w:name="_Toc449989699"/>
+      <w:bookmarkStart w:id="78" w:name="_Toc449987951"/>
+      <w:bookmarkStart w:id="79" w:name="_Toc449989699"/>
       <w:r>
         <w:rPr>
           <w:color w:val="CC3300"/>
@@ -14908,20 +14963,20 @@
         </w:rPr>
         <w:t xml:space="preserve"> PERSPECTIVE</w:t>
       </w:r>
+      <w:bookmarkEnd w:id="78"/>
       <w:bookmarkEnd w:id="79"/>
-      <w:bookmarkEnd w:id="80"/>
     </w:p>
     <w:p>
       <w:pPr>
         <w:pStyle w:val="Heading4"/>
       </w:pPr>
-      <w:bookmarkStart w:id="81" w:name="_Toc449987952"/>
-      <w:bookmarkStart w:id="82" w:name="_Toc449989700"/>
+      <w:bookmarkStart w:id="80" w:name="_Toc449987952"/>
+      <w:bookmarkStart w:id="81" w:name="_Toc449989700"/>
       <w:r>
         <w:t>RECORDING of DESIGN DECISIONS / TRADE-OFFS</w:t>
       </w:r>
+      <w:bookmarkEnd w:id="80"/>
       <w:bookmarkEnd w:id="81"/>
-      <w:bookmarkEnd w:id="82"/>
     </w:p>
     <w:tbl>
       <w:tblPr>
@@ -15233,7 +15288,49 @@
                 <w:bCs/>
                 <w:sz w:val="20"/>
               </w:rPr>
-              <w:t>Risk of architecture of becoming monolithic as all functional or the application are in one place with ever other front end application connecting to this possible monolith.</w:t>
+              <w:t>Risk of architecture of becoming</w:t>
+            </w:r>
+            <w:r>
+              <w:rPr>
+                <w:bCs/>
+                <w:sz w:val="20"/>
+              </w:rPr>
+              <w:t xml:space="preserve"> monolithic as all functionality of</w:t>
+            </w:r>
+            <w:r>
+              <w:rPr>
+                <w:bCs/>
+                <w:sz w:val="20"/>
+              </w:rPr>
+              <w:t xml:space="preserve"> the application </w:t>
+            </w:r>
+            <w:r>
+              <w:rPr>
+                <w:bCs/>
+                <w:sz w:val="20"/>
+              </w:rPr>
+              <w:t>is</w:t>
+            </w:r>
+            <w:r>
+              <w:rPr>
+                <w:bCs/>
+                <w:sz w:val="20"/>
+              </w:rPr>
+              <w:t xml:space="preserve"> in one place with ever</w:t>
+            </w:r>
+            <w:r>
+              <w:rPr>
+                <w:bCs/>
+                <w:sz w:val="20"/>
+              </w:rPr>
+              <w:t>y</w:t>
+            </w:r>
+            <w:r>
+              <w:rPr>
+                <w:bCs/>
+                <w:sz w:val="20"/>
+              </w:rPr>
+              <w:t xml:space="preserve"> other front end application connecting to this possible monolith.</w:t>
             </w:r>
           </w:p>
           <w:p>
@@ -15264,8 +15361,8 @@
           <w:u w:val="single"/>
         </w:rPr>
       </w:pPr>
-      <w:bookmarkStart w:id="83" w:name="_Toc449987953"/>
-      <w:bookmarkStart w:id="84" w:name="_Toc449989701"/>
+      <w:bookmarkStart w:id="82" w:name="_Toc449987953"/>
+      <w:bookmarkStart w:id="83" w:name="_Toc449989701"/>
       <w:r>
         <w:rPr>
           <w:color w:val="CC3300"/>
@@ -15280,20 +15377,20 @@
         </w:rPr>
         <w:t xml:space="preserve"> PERSPECTIVE</w:t>
       </w:r>
+      <w:bookmarkEnd w:id="82"/>
       <w:bookmarkEnd w:id="83"/>
-      <w:bookmarkEnd w:id="84"/>
     </w:p>
     <w:p>
       <w:pPr>
         <w:pStyle w:val="Heading4"/>
       </w:pPr>
-      <w:bookmarkStart w:id="85" w:name="_Toc449987954"/>
-      <w:bookmarkStart w:id="86" w:name="_Toc449989702"/>
+      <w:bookmarkStart w:id="84" w:name="_Toc449987954"/>
+      <w:bookmarkStart w:id="85" w:name="_Toc449989702"/>
       <w:r>
         <w:t>RECORDING of DESIGN DECISIONS / TRADE-OFFS</w:t>
       </w:r>
+      <w:bookmarkEnd w:id="84"/>
       <w:bookmarkEnd w:id="85"/>
-      <w:bookmarkEnd w:id="86"/>
     </w:p>
     <w:tbl>
       <w:tblPr>
@@ -15588,33 +15685,26 @@
           <w:u w:val="single"/>
         </w:rPr>
       </w:pPr>
-      <w:bookmarkStart w:id="87" w:name="_Toc449989703"/>
+      <w:bookmarkStart w:id="86" w:name="_Toc449989703"/>
       <w:r>
         <w:rPr>
           <w:color w:val="CC3300"/>
           <w:u w:val="single"/>
         </w:rPr>
         <w:lastRenderedPageBreak/>
-        <w:t>TOPOLOGY</w:t>
+        <w:t>TOPOLOGY PERSPECTIVE</w:t>
       </w:r>
-      <w:r>
-        <w:rPr>
-          <w:color w:val="CC3300"/>
-          <w:u w:val="single"/>
-        </w:rPr>
-        <w:t xml:space="preserve"> PERSPECTIVE</w:t>
-      </w:r>
-      <w:bookmarkEnd w:id="87"/>
+      <w:bookmarkEnd w:id="86"/>
     </w:p>
     <w:p>
       <w:pPr>
         <w:pStyle w:val="Heading4"/>
       </w:pPr>
-      <w:bookmarkStart w:id="88" w:name="_Toc449989704"/>
+      <w:bookmarkStart w:id="87" w:name="_Toc449989704"/>
       <w:r>
         <w:t>RECORDING of DESIGN DECISIONS / TRADE-OFFS</w:t>
       </w:r>
-      <w:bookmarkEnd w:id="88"/>
+      <w:bookmarkEnd w:id="87"/>
     </w:p>
     <w:tbl>
       <w:tblPr>
@@ -15845,7 +15935,19 @@
               <w:t xml:space="preserve">: </w:t>
             </w:r>
             <w:r>
-              <w:t>Using the Ports and Adapters Styles opens the design up to becoming monolithic. This is due to there being one main node.</w:t>
+              <w:t>Using the Ports and Adap</w:t>
+            </w:r>
+            <w:r>
+              <w:t xml:space="preserve">ters Styles opens the design </w:t>
+            </w:r>
+            <w:r>
+              <w:t>to becoming monolithic. This is due to there being one main node</w:t>
+            </w:r>
+            <w:r>
+              <w:t xml:space="preserve"> (Play Application)</w:t>
+            </w:r>
+            <w:r>
+              <w:t>.</w:t>
             </w:r>
           </w:p>
           <w:p>
@@ -15867,7 +15969,18 @@
               <w:t xml:space="preserve">: </w:t>
             </w:r>
             <w:r>
-              <w:t>For design not to become monolithic the features set will need to remain humble rather than verbose as all feature additions will cause main node to grow.</w:t>
+              <w:t>For design not to</w:t>
+            </w:r>
+            <w:bookmarkStart w:id="88" w:name="_GoBack"/>
+            <w:bookmarkEnd w:id="88"/>
+            <w:r>
+              <w:t xml:space="preserve"> become monolithic the features set will need to remain humble rather than verbose as all feature additions will cause</w:t>
+            </w:r>
+            <w:r>
+              <w:t xml:space="preserve"> the</w:t>
+            </w:r>
+            <w:r>
+              <w:t xml:space="preserve"> main node to grow.</w:t>
             </w:r>
           </w:p>
         </w:tc>
@@ -18624,7 +18737,7 @@
 </file>
 
 <file path=customXml/itemProps1.xml><?xml version="1.0" encoding="utf-8"?>
-<ds:datastoreItem xmlns:ds="http://schemas.openxmlformats.org/officeDocument/2006/customXml" ds:itemID="{B8B42ABA-EED6-F348-902C-F61AD0DB57C9}">
+<ds:datastoreItem xmlns:ds="http://schemas.openxmlformats.org/officeDocument/2006/customXml" ds:itemID="{FD89B89A-1471-9043-B4AD-6E9A949F7C12}">
   <ds:schemaRefs>
     <ds:schemaRef ds:uri="http://schemas.openxmlformats.org/officeDocument/2006/bibliography"/>
   </ds:schemaRefs>

</xml_diff>